<commit_message>
Added Use-Case Diagram to table of contents
</commit_message>
<xml_diff>
--- a/SRDocumentation.docx
+++ b/SRDocumentation.docx
@@ -1615,8 +1615,17 @@
     </w:p>
     <w:p>
       <w:pPr>
-        <w:rPr>
-          <w:lang w:val="en-US"/>
+        <w:pStyle w:val="TOC2"/>
+        <w:tabs>
+          <w:tab w:val="left" w:pos="660"/>
+          <w:tab w:val="right" w:leader="dot" w:pos="10456"/>
+        </w:tabs>
+        <w:rPr>
+          <w:rFonts w:asciiTheme="minorHAnsi" w:eastAsiaTheme="minorEastAsia" w:hAnsiTheme="minorHAnsi" w:cstheme="minorBidi"/>
+          <w:noProof/>
+          <w:sz w:val="22"/>
+          <w:szCs w:val="22"/>
+          <w:lang w:val="en-US" w:eastAsia="en-US"/>
         </w:rPr>
       </w:pPr>
       <w:r>
@@ -1625,6 +1634,65 @@
         </w:rPr>
         <w:fldChar w:fldCharType="end"/>
       </w:r>
+      <w:hyperlink w:anchor="_Toc113453901" w:history="1">
+        <w:r>
+          <w:rPr>
+            <w:rStyle w:val="Hyperlink"/>
+            <w:noProof/>
+            <w:lang w:val="en-US"/>
+          </w:rPr>
+          <w:t>6</w:t>
+        </w:r>
+        <w:r>
+          <w:rPr>
+            <w:rStyle w:val="Hyperlink"/>
+            <w:noProof/>
+            <w:lang w:val="en-US"/>
+          </w:rPr>
+          <w:t>.</w:t>
+        </w:r>
+        <w:r>
+          <w:rPr>
+            <w:rFonts w:asciiTheme="minorHAnsi" w:eastAsiaTheme="minorEastAsia" w:hAnsiTheme="minorHAnsi" w:cstheme="minorBidi"/>
+            <w:noProof/>
+            <w:sz w:val="22"/>
+            <w:szCs w:val="22"/>
+            <w:lang w:val="en-US" w:eastAsia="en-US"/>
+          </w:rPr>
+          <w:tab/>
+        </w:r>
+        <w:r>
+          <w:rPr>
+            <w:rStyle w:val="Hyperlink"/>
+            <w:noProof/>
+            <w:lang w:val="en-US"/>
+          </w:rPr>
+          <w:t>Use Case Model</w:t>
+        </w:r>
+        <w:r>
+          <w:rPr>
+            <w:noProof/>
+            <w:webHidden/>
+            <w:lang w:val="en-US"/>
+          </w:rPr>
+          <w:tab/>
+        </w:r>
+        <w:r>
+          <w:rPr>
+            <w:noProof/>
+            <w:webHidden/>
+            <w:lang w:val="en-US"/>
+          </w:rPr>
+          <w:t>8</w:t>
+        </w:r>
+      </w:hyperlink>
+    </w:p>
+    <w:p>
+      <w:pPr>
+        <w:rPr>
+          <w:lang w:val="en-US"/>
+        </w:rPr>
+      </w:pPr>
     </w:p>
     <w:p>
       <w:pPr>
@@ -5528,7 +5596,35 @@
         <w:rPr>
           <w:lang w:val="en-US"/>
         </w:rPr>
-        <w:t xml:space="preserve"> the Intellij and Netbeans style guides.</w:t>
+        <w:t xml:space="preserve"> the </w:t>
+      </w:r>
+      <w:proofErr w:type="spellStart"/>
+      <w:r>
+        <w:rPr>
+          <w:lang w:val="en-US"/>
+        </w:rPr>
+        <w:t>Intellij</w:t>
+      </w:r>
+      <w:proofErr w:type="spellEnd"/>
+      <w:r>
+        <w:rPr>
+          <w:lang w:val="en-US"/>
+        </w:rPr>
+        <w:t xml:space="preserve"> and </w:t>
+      </w:r>
+      <w:proofErr w:type="spellStart"/>
+      <w:r>
+        <w:rPr>
+          <w:lang w:val="en-US"/>
+        </w:rPr>
+        <w:t>Netbeans</w:t>
+      </w:r>
+      <w:proofErr w:type="spellEnd"/>
+      <w:r>
+        <w:rPr>
+          <w:lang w:val="en-US"/>
+        </w:rPr>
+        <w:t xml:space="preserve"> style guides.</w:t>
       </w:r>
       <w:r>
         <w:rPr>
@@ -8023,11 +8119,28 @@
     </w:p>
     <w:p>
       <w:pPr>
-        <w:spacing w:after="240" w:line="276" w:lineRule="auto"/>
-        <w:rPr>
-          <w:lang w:val="en-US"/>
-        </w:rPr>
-      </w:pPr>
+        <w:pStyle w:val="Heading2"/>
+        <w:numPr>
+          <w:ilvl w:val="0"/>
+          <w:numId w:val="44"/>
+        </w:numPr>
+        <w:shd w:val="clear" w:color="auto" w:fill="333333"/>
+        <w:tabs>
+          <w:tab w:val="num" w:pos="720"/>
+        </w:tabs>
+        <w:ind w:left="720"/>
+        <w:jc w:val="center"/>
+        <w:rPr>
+          <w:lang w:val="en-US"/>
+        </w:rPr>
+      </w:pPr>
+      <w:r>
+        <w:rPr>
+          <w:lang w:val="en-US"/>
+        </w:rPr>
+        <w:lastRenderedPageBreak/>
+        <w:t>Use Case Model</w:t>
+      </w:r>
     </w:p>
     <w:p>
       <w:pPr>

</xml_diff>

<commit_message>
Updated with the api description
</commit_message>
<xml_diff>
--- a/SRDocumentation.docx
+++ b/SRDocumentation.docx
@@ -2139,7 +2139,7 @@
         <w:tblBorders>
           <w:top w:val="single" w:sz="6" w:space="0" w:color="000000"/>
           <w:left w:val="single" w:sz="6" w:space="0" w:color="000000"/>
-          <w:bottom w:val="single" w:sz="6" w:space="0" w:color="000000"/>
+          <w:bottom w:val="single" w:sz="4" w:space="0" w:color="auto"/>
           <w:right w:val="single" w:sz="6" w:space="0" w:color="000000"/>
           <w:insideH w:val="single" w:sz="6" w:space="0" w:color="000000"/>
           <w:insideV w:val="single" w:sz="6" w:space="0" w:color="000000"/>
@@ -2155,12 +2155,6 @@
         <w:tc>
           <w:tcPr>
             <w:tcW w:w="1908" w:type="dxa"/>
-            <w:tcBorders>
-              <w:top w:val="single" w:sz="6" w:space="0" w:color="000000"/>
-              <w:left w:val="single" w:sz="6" w:space="0" w:color="000000"/>
-              <w:bottom w:val="single" w:sz="6" w:space="0" w:color="000000"/>
-              <w:right w:val="single" w:sz="6" w:space="0" w:color="000000"/>
-            </w:tcBorders>
             <w:shd w:val="solid" w:color="000000" w:fill="FFFFFF"/>
             <w:hideMark/>
           </w:tcPr>
@@ -2188,12 +2182,6 @@
         <w:tc>
           <w:tcPr>
             <w:tcW w:w="6228" w:type="dxa"/>
-            <w:tcBorders>
-              <w:top w:val="single" w:sz="6" w:space="0" w:color="000000"/>
-              <w:left w:val="single" w:sz="6" w:space="0" w:color="000000"/>
-              <w:bottom w:val="single" w:sz="6" w:space="0" w:color="000000"/>
-              <w:right w:val="single" w:sz="6" w:space="0" w:color="000000"/>
-            </w:tcBorders>
             <w:shd w:val="solid" w:color="000000" w:fill="FFFFFF"/>
             <w:hideMark/>
           </w:tcPr>
@@ -2223,12 +2211,6 @@
         <w:tc>
           <w:tcPr>
             <w:tcW w:w="1908" w:type="dxa"/>
-            <w:tcBorders>
-              <w:top w:val="single" w:sz="6" w:space="0" w:color="000000"/>
-              <w:left w:val="single" w:sz="6" w:space="0" w:color="000000"/>
-              <w:bottom w:val="single" w:sz="6" w:space="0" w:color="000000"/>
-              <w:right w:val="single" w:sz="6" w:space="0" w:color="000000"/>
-            </w:tcBorders>
             <w:hideMark/>
           </w:tcPr>
           <w:p>
@@ -2251,12 +2233,6 @@
         <w:tc>
           <w:tcPr>
             <w:tcW w:w="6228" w:type="dxa"/>
-            <w:tcBorders>
-              <w:top w:val="single" w:sz="6" w:space="0" w:color="000000"/>
-              <w:left w:val="single" w:sz="6" w:space="0" w:color="000000"/>
-              <w:bottom w:val="single" w:sz="6" w:space="0" w:color="000000"/>
-              <w:right w:val="single" w:sz="6" w:space="0" w:color="000000"/>
-            </w:tcBorders>
             <w:hideMark/>
           </w:tcPr>
           <w:p>
@@ -2281,12 +2257,6 @@
         <w:tc>
           <w:tcPr>
             <w:tcW w:w="1908" w:type="dxa"/>
-            <w:tcBorders>
-              <w:top w:val="single" w:sz="6" w:space="0" w:color="000000"/>
-              <w:left w:val="single" w:sz="6" w:space="0" w:color="000000"/>
-              <w:bottom w:val="single" w:sz="6" w:space="0" w:color="000000"/>
-              <w:right w:val="single" w:sz="6" w:space="0" w:color="000000"/>
-            </w:tcBorders>
             <w:hideMark/>
           </w:tcPr>
           <w:p>
@@ -2309,12 +2279,6 @@
         <w:tc>
           <w:tcPr>
             <w:tcW w:w="6228" w:type="dxa"/>
-            <w:tcBorders>
-              <w:top w:val="single" w:sz="6" w:space="0" w:color="000000"/>
-              <w:left w:val="single" w:sz="6" w:space="0" w:color="000000"/>
-              <w:bottom w:val="single" w:sz="6" w:space="0" w:color="000000"/>
-              <w:right w:val="single" w:sz="6" w:space="0" w:color="000000"/>
-            </w:tcBorders>
             <w:hideMark/>
           </w:tcPr>
           <w:p>
@@ -2345,12 +2309,6 @@
         <w:tc>
           <w:tcPr>
             <w:tcW w:w="1908" w:type="dxa"/>
-            <w:tcBorders>
-              <w:top w:val="single" w:sz="6" w:space="0" w:color="000000"/>
-              <w:left w:val="single" w:sz="6" w:space="0" w:color="000000"/>
-              <w:bottom w:val="single" w:sz="6" w:space="0" w:color="000000"/>
-              <w:right w:val="single" w:sz="6" w:space="0" w:color="000000"/>
-            </w:tcBorders>
             <w:hideMark/>
           </w:tcPr>
           <w:p>
@@ -2373,12 +2331,6 @@
         <w:tc>
           <w:tcPr>
             <w:tcW w:w="6228" w:type="dxa"/>
-            <w:tcBorders>
-              <w:top w:val="single" w:sz="6" w:space="0" w:color="000000"/>
-              <w:left w:val="single" w:sz="6" w:space="0" w:color="000000"/>
-              <w:bottom w:val="single" w:sz="6" w:space="0" w:color="000000"/>
-              <w:right w:val="single" w:sz="6" w:space="0" w:color="000000"/>
-            </w:tcBorders>
             <w:hideMark/>
           </w:tcPr>
           <w:p>
@@ -2415,12 +2367,6 @@
         <w:tc>
           <w:tcPr>
             <w:tcW w:w="1908" w:type="dxa"/>
-            <w:tcBorders>
-              <w:top w:val="single" w:sz="6" w:space="0" w:color="000000"/>
-              <w:left w:val="single" w:sz="6" w:space="0" w:color="000000"/>
-              <w:bottom w:val="single" w:sz="6" w:space="0" w:color="000000"/>
-              <w:right w:val="single" w:sz="6" w:space="0" w:color="000000"/>
-            </w:tcBorders>
             <w:hideMark/>
           </w:tcPr>
           <w:p>
@@ -2443,12 +2389,6 @@
         <w:tc>
           <w:tcPr>
             <w:tcW w:w="6228" w:type="dxa"/>
-            <w:tcBorders>
-              <w:top w:val="single" w:sz="6" w:space="0" w:color="000000"/>
-              <w:left w:val="single" w:sz="6" w:space="0" w:color="000000"/>
-              <w:bottom w:val="single" w:sz="6" w:space="0" w:color="000000"/>
-              <w:right w:val="single" w:sz="6" w:space="0" w:color="000000"/>
-            </w:tcBorders>
             <w:hideMark/>
           </w:tcPr>
           <w:p>
@@ -2491,12 +2431,6 @@
         <w:tc>
           <w:tcPr>
             <w:tcW w:w="1908" w:type="dxa"/>
-            <w:tcBorders>
-              <w:top w:val="single" w:sz="6" w:space="0" w:color="000000"/>
-              <w:left w:val="single" w:sz="6" w:space="0" w:color="000000"/>
-              <w:bottom w:val="single" w:sz="6" w:space="0" w:color="000000"/>
-              <w:right w:val="single" w:sz="6" w:space="0" w:color="000000"/>
-            </w:tcBorders>
             <w:hideMark/>
           </w:tcPr>
           <w:p>
@@ -2519,12 +2453,6 @@
         <w:tc>
           <w:tcPr>
             <w:tcW w:w="6228" w:type="dxa"/>
-            <w:tcBorders>
-              <w:top w:val="single" w:sz="6" w:space="0" w:color="000000"/>
-              <w:left w:val="single" w:sz="6" w:space="0" w:color="000000"/>
-              <w:bottom w:val="single" w:sz="6" w:space="0" w:color="000000"/>
-              <w:right w:val="single" w:sz="6" w:space="0" w:color="000000"/>
-            </w:tcBorders>
             <w:hideMark/>
           </w:tcPr>
           <w:p>
@@ -2567,12 +2495,6 @@
         <w:tc>
           <w:tcPr>
             <w:tcW w:w="1908" w:type="dxa"/>
-            <w:tcBorders>
-              <w:top w:val="single" w:sz="6" w:space="0" w:color="000000"/>
-              <w:left w:val="single" w:sz="6" w:space="0" w:color="000000"/>
-              <w:bottom w:val="single" w:sz="6" w:space="0" w:color="000000"/>
-              <w:right w:val="single" w:sz="6" w:space="0" w:color="000000"/>
-            </w:tcBorders>
             <w:hideMark/>
           </w:tcPr>
           <w:p>
@@ -2595,12 +2517,6 @@
         <w:tc>
           <w:tcPr>
             <w:tcW w:w="6228" w:type="dxa"/>
-            <w:tcBorders>
-              <w:top w:val="single" w:sz="6" w:space="0" w:color="000000"/>
-              <w:left w:val="single" w:sz="6" w:space="0" w:color="000000"/>
-              <w:bottom w:val="single" w:sz="6" w:space="0" w:color="000000"/>
-              <w:right w:val="single" w:sz="6" w:space="0" w:color="000000"/>
-            </w:tcBorders>
             <w:hideMark/>
           </w:tcPr>
           <w:p>
@@ -2625,12 +2541,6 @@
         <w:tc>
           <w:tcPr>
             <w:tcW w:w="1908" w:type="dxa"/>
-            <w:tcBorders>
-              <w:top w:val="single" w:sz="6" w:space="0" w:color="000000"/>
-              <w:left w:val="single" w:sz="6" w:space="0" w:color="000000"/>
-              <w:bottom w:val="single" w:sz="6" w:space="0" w:color="000000"/>
-              <w:right w:val="single" w:sz="6" w:space="0" w:color="000000"/>
-            </w:tcBorders>
           </w:tcPr>
           <w:p>
             <w:pPr>
@@ -2652,12 +2562,6 @@
         <w:tc>
           <w:tcPr>
             <w:tcW w:w="6228" w:type="dxa"/>
-            <w:tcBorders>
-              <w:top w:val="single" w:sz="6" w:space="0" w:color="000000"/>
-              <w:left w:val="single" w:sz="6" w:space="0" w:color="000000"/>
-              <w:bottom w:val="single" w:sz="6" w:space="0" w:color="000000"/>
-              <w:right w:val="single" w:sz="6" w:space="0" w:color="000000"/>
-            </w:tcBorders>
           </w:tcPr>
           <w:p>
             <w:pPr>
@@ -2687,12 +2591,6 @@
         <w:tc>
           <w:tcPr>
             <w:tcW w:w="1908" w:type="dxa"/>
-            <w:tcBorders>
-              <w:top w:val="single" w:sz="6" w:space="0" w:color="000000"/>
-              <w:left w:val="single" w:sz="6" w:space="0" w:color="000000"/>
-              <w:bottom w:val="single" w:sz="6" w:space="0" w:color="000000"/>
-              <w:right w:val="single" w:sz="6" w:space="0" w:color="000000"/>
-            </w:tcBorders>
           </w:tcPr>
           <w:p>
             <w:pPr>
@@ -2714,12 +2612,6 @@
         <w:tc>
           <w:tcPr>
             <w:tcW w:w="6228" w:type="dxa"/>
-            <w:tcBorders>
-              <w:top w:val="single" w:sz="6" w:space="0" w:color="000000"/>
-              <w:left w:val="single" w:sz="6" w:space="0" w:color="000000"/>
-              <w:bottom w:val="single" w:sz="6" w:space="0" w:color="000000"/>
-              <w:right w:val="single" w:sz="6" w:space="0" w:color="000000"/>
-            </w:tcBorders>
           </w:tcPr>
           <w:p>
             <w:pPr>
@@ -2761,12 +2653,6 @@
         <w:tc>
           <w:tcPr>
             <w:tcW w:w="1908" w:type="dxa"/>
-            <w:tcBorders>
-              <w:top w:val="single" w:sz="6" w:space="0" w:color="000000"/>
-              <w:left w:val="single" w:sz="6" w:space="0" w:color="000000"/>
-              <w:bottom w:val="single" w:sz="6" w:space="0" w:color="000000"/>
-              <w:right w:val="single" w:sz="6" w:space="0" w:color="000000"/>
-            </w:tcBorders>
           </w:tcPr>
           <w:p>
             <w:pPr>
@@ -2788,12 +2674,6 @@
         <w:tc>
           <w:tcPr>
             <w:tcW w:w="6228" w:type="dxa"/>
-            <w:tcBorders>
-              <w:top w:val="single" w:sz="6" w:space="0" w:color="000000"/>
-              <w:left w:val="single" w:sz="6" w:space="0" w:color="000000"/>
-              <w:bottom w:val="single" w:sz="6" w:space="0" w:color="000000"/>
-              <w:right w:val="single" w:sz="6" w:space="0" w:color="000000"/>
-            </w:tcBorders>
           </w:tcPr>
           <w:p>
             <w:pPr>
@@ -2819,6 +2699,62 @@
           </w:p>
         </w:tc>
       </w:tr>
+      <w:tr>
+        <w:tc>
+          <w:tcPr>
+            <w:tcW w:w="1908" w:type="dxa"/>
+          </w:tcPr>
+          <w:p>
+            <w:pPr>
+              <w:pStyle w:val="ListParagraph"/>
+              <w:spacing w:after="200" w:line="276" w:lineRule="auto"/>
+              <w:ind w:left="360"/>
+              <w:rPr>
+                <w:lang w:val="en-US"/>
+              </w:rPr>
+            </w:pPr>
+            <w:r>
+              <w:rPr>
+                <w:lang w:val="en-US"/>
+              </w:rPr>
+              <w:t>Inspirational Quotes</w:t>
+            </w:r>
+          </w:p>
+        </w:tc>
+        <w:tc>
+          <w:tcPr>
+            <w:tcW w:w="6228" w:type="dxa"/>
+          </w:tcPr>
+          <w:p>
+            <w:pPr>
+              <w:pStyle w:val="ListParagraph"/>
+              <w:spacing w:after="200" w:line="276" w:lineRule="auto"/>
+              <w:ind w:left="360"/>
+              <w:rPr>
+                <w:lang w:val="en-US"/>
+              </w:rPr>
+            </w:pPr>
+            <w:r>
+              <w:rPr>
+                <w:lang w:val="en-US"/>
+              </w:rPr>
+              <w:t xml:space="preserve">An API that returns </w:t>
+            </w:r>
+            <w:r>
+              <w:rPr>
+                <w:lang w:val="en-US"/>
+              </w:rPr>
+              <w:t>an array of inspirational quotes in JSON format</w:t>
+            </w:r>
+            <w:r>
+              <w:rPr>
+                <w:lang w:val="en-US"/>
+              </w:rPr>
+              <w:t>.</w:t>
+            </w:r>
+          </w:p>
+        </w:tc>
+      </w:tr>
     </w:tbl>
     <w:p>
       <w:pPr>
@@ -5596,7 +5532,35 @@
         <w:rPr>
           <w:lang w:val="en-US"/>
         </w:rPr>
-        <w:t xml:space="preserve"> the Intellij and Netbeans style guides.</w:t>
+        <w:t xml:space="preserve"> the </w:t>
+      </w:r>
+      <w:proofErr w:type="spellStart"/>
+      <w:r>
+        <w:rPr>
+          <w:lang w:val="en-US"/>
+        </w:rPr>
+        <w:t>Intellij</w:t>
+      </w:r>
+      <w:proofErr w:type="spellEnd"/>
+      <w:r>
+        <w:rPr>
+          <w:lang w:val="en-US"/>
+        </w:rPr>
+        <w:t xml:space="preserve"> and </w:t>
+      </w:r>
+      <w:proofErr w:type="spellStart"/>
+      <w:r>
+        <w:rPr>
+          <w:lang w:val="en-US"/>
+        </w:rPr>
+        <w:t>Netbeans</w:t>
+      </w:r>
+      <w:proofErr w:type="spellEnd"/>
+      <w:r>
+        <w:rPr>
+          <w:lang w:val="en-US"/>
+        </w:rPr>
+        <w:t xml:space="preserve"> style guides.</w:t>
       </w:r>
       <w:r>
         <w:rPr>

</xml_diff>

<commit_message>
mentioned api in User Interfaces section 4.2.1
</commit_message>
<xml_diff>
--- a/SRDocumentation.docx
+++ b/SRDocumentation.docx
@@ -4605,7 +4605,19 @@
         <w:rPr>
           <w:lang w:val="en-US"/>
         </w:rPr>
-        <w:t xml:space="preserve"> a short description of the web app. </w:t>
+        <w:t xml:space="preserve"> a short description of the web app</w:t>
+      </w:r>
+      <w:r>
+        <w:rPr>
+          <w:lang w:val="en-US"/>
+        </w:rPr>
+        <w:t>, as well as an inspirational quote from the Inspirational Quotes API</w:t>
+      </w:r>
+      <w:r>
+        <w:rPr>
+          <w:lang w:val="en-US"/>
+        </w:rPr>
+        <w:t xml:space="preserve">. </w:t>
       </w:r>
     </w:p>
     <w:p>
@@ -5007,7 +5019,14 @@
         <w:rPr>
           <w:lang w:val="en-US"/>
         </w:rPr>
-        <w:t>pdates” field, where the gym can inform climbers of upcoming events and other happenings. Clicking the “</w:t>
+        <w:t xml:space="preserve">pdates” field, where the gym can inform climbers of upcoming </w:t>
+      </w:r>
+      <w:r>
+        <w:rPr>
+          <w:lang w:val="en-US"/>
+        </w:rPr>
+        <w:lastRenderedPageBreak/>
+        <w:t>events and other happenings. Clicking the “</w:t>
       </w:r>
       <w:r>
         <w:rPr>
@@ -5031,14 +5050,7 @@
         <w:rPr>
           <w:lang w:val="en-US"/>
         </w:rPr>
-        <w:t xml:space="preserve">limbing gym” </w:t>
-      </w:r>
-      <w:r>
-        <w:rPr>
-          <w:lang w:val="en-US"/>
-        </w:rPr>
-        <w:lastRenderedPageBreak/>
-        <w:t>homepage will also include a “</w:t>
+        <w:t>limbing gym” homepage will also include a “</w:t>
       </w:r>
       <w:r>
         <w:rPr>

</xml_diff>

<commit_message>
Add MVC pipeline architecture diagram, Add database schema
</commit_message>
<xml_diff>
--- a/SRDocumentation.docx
+++ b/SRDocumentation.docx
@@ -1,6 +1,6 @@
 
 <file path=word/document.xml><?xml version="1.0" encoding="utf-8"?>
-<w:document xmlns:wpc="http://schemas.microsoft.com/office/word/2010/wordprocessingCanvas" xmlns:cx="http://schemas.microsoft.com/office/drawing/2014/chartex" xmlns:cx1="http://schemas.microsoft.com/office/drawing/2015/9/8/chartex" xmlns:cx2="http://schemas.microsoft.com/office/drawing/2015/10/21/chartex" xmlns:cx3="http://schemas.microsoft.com/office/drawing/2016/5/9/chartex" xmlns:cx4="http://schemas.microsoft.com/office/drawing/2016/5/10/chartex" xmlns:cx5="http://schemas.microsoft.com/office/drawing/2016/5/11/chartex" xmlns:cx6="http://schemas.microsoft.com/office/drawing/2016/5/12/chartex" xmlns:cx7="http://schemas.microsoft.com/office/drawing/2016/5/13/chartex" xmlns:cx8="http://schemas.microsoft.com/office/drawing/2016/5/14/chartex" xmlns:mc="http://schemas.openxmlformats.org/markup-compatibility/2006" xmlns:aink="http://schemas.microsoft.com/office/drawing/2016/ink" xmlns:am3d="http://schemas.microsoft.com/office/drawing/2017/model3d" xmlns:o="urn:schemas-microsoft-com:office:office" xmlns:oel="http://schemas.microsoft.com/office/2019/extlst" xmlns:r="http://schemas.openxmlformats.org/officeDocument/2006/relationships" xmlns:m="http://schemas.openxmlformats.org/officeDocument/2006/math" xmlns:v="urn:schemas-microsoft-com:vml" xmlns:wp14="http://schemas.microsoft.com/office/word/2010/wordprocessingDrawing" xmlns:wp="http://schemas.openxmlformats.org/drawingml/2006/wordprocessingDrawing" xmlns:w10="urn:schemas-microsoft-com:office:word" xmlns:w="http://schemas.openxmlformats.org/wordprocessingml/2006/main" xmlns:w14="http://schemas.microsoft.com/office/word/2010/wordml" xmlns:w15="http://schemas.microsoft.com/office/word/2012/wordml" xmlns:w16cex="http://schemas.microsoft.com/office/word/2018/wordml/cex" xmlns:w16cid="http://schemas.microsoft.com/office/word/2016/wordml/cid" xmlns:w16="http://schemas.microsoft.com/office/word/2018/wordml" xmlns:w16sdtdh="http://schemas.microsoft.com/office/word/2020/wordml/sdtdatahash" xmlns:w16se="http://schemas.microsoft.com/office/word/2015/wordml/symex" xmlns:wpg="http://schemas.microsoft.com/office/word/2010/wordprocessingGroup" xmlns:wpi="http://schemas.microsoft.com/office/word/2010/wordprocessingInk" xmlns:wne="http://schemas.microsoft.com/office/word/2006/wordml" xmlns:wps="http://schemas.microsoft.com/office/word/2010/wordprocessingShape" mc:Ignorable="w14 w15 w16se w16cid w16 w16cex w16sdtdh wp14">
+<w:document xmlns:wpc="http://schemas.microsoft.com/office/word/2010/wordprocessingCanvas" xmlns:cx="http://schemas.microsoft.com/office/drawing/2014/chartex" xmlns:cx1="http://schemas.microsoft.com/office/drawing/2015/9/8/chartex" xmlns:mc="http://schemas.openxmlformats.org/markup-compatibility/2006" xmlns:o="urn:schemas-microsoft-com:office:office" xmlns:r="http://schemas.openxmlformats.org/officeDocument/2006/relationships" xmlns:m="http://schemas.openxmlformats.org/officeDocument/2006/math" xmlns:v="urn:schemas-microsoft-com:vml" xmlns:wp14="http://schemas.microsoft.com/office/word/2010/wordprocessingDrawing" xmlns:wp="http://schemas.openxmlformats.org/drawingml/2006/wordprocessingDrawing" xmlns:w10="urn:schemas-microsoft-com:office:word" xmlns:w="http://schemas.openxmlformats.org/wordprocessingml/2006/main" xmlns:w14="http://schemas.microsoft.com/office/word/2010/wordml" xmlns:w15="http://schemas.microsoft.com/office/word/2012/wordml" xmlns:w16se="http://schemas.microsoft.com/office/word/2015/wordml/symex" xmlns:wpg="http://schemas.microsoft.com/office/word/2010/wordprocessingGroup" xmlns:wpi="http://schemas.microsoft.com/office/word/2010/wordprocessingInk" xmlns:wne="http://schemas.microsoft.com/office/word/2006/wordml" xmlns:wps="http://schemas.microsoft.com/office/word/2010/wordprocessingShape" mc:Ignorable="w14 w15 w16se wp14">
   <w:body>
     <w:p>
       <w:r>
@@ -312,27 +312,7 @@
           <w:szCs w:val="36"/>
           <w:lang w:val="en-US"/>
         </w:rPr>
-        <w:t xml:space="preserve"> Sofie </w:t>
-      </w:r>
-      <w:proofErr w:type="spellStart"/>
-      <w:r>
-        <w:rPr>
-          <w:b/>
-          <w:sz w:val="36"/>
-          <w:szCs w:val="36"/>
-          <w:lang w:val="en-US"/>
-        </w:rPr>
-        <w:t>Muska</w:t>
-      </w:r>
-      <w:proofErr w:type="spellEnd"/>
-      <w:r>
-        <w:rPr>
-          <w:b/>
-          <w:sz w:val="36"/>
-          <w:szCs w:val="36"/>
-          <w:lang w:val="en-US"/>
-        </w:rPr>
-        <w:t>, Stuart Bridges, and Benjamin Woods</w:t>
+        <w:t xml:space="preserve"> Sofie Muska, Stuart Bridges, and Benjamin Woods</w:t>
       </w:r>
       <w:r>
         <w:rPr>
@@ -5580,35 +5560,7 @@
         <w:rPr>
           <w:lang w:val="en-US"/>
         </w:rPr>
-        <w:t xml:space="preserve"> the </w:t>
-      </w:r>
-      <w:proofErr w:type="spellStart"/>
-      <w:r>
-        <w:rPr>
-          <w:lang w:val="en-US"/>
-        </w:rPr>
-        <w:t>Intellij</w:t>
-      </w:r>
-      <w:proofErr w:type="spellEnd"/>
-      <w:r>
-        <w:rPr>
-          <w:lang w:val="en-US"/>
-        </w:rPr>
-        <w:t xml:space="preserve"> and </w:t>
-      </w:r>
-      <w:proofErr w:type="spellStart"/>
-      <w:r>
-        <w:rPr>
-          <w:lang w:val="en-US"/>
-        </w:rPr>
-        <w:t>Netbeans</w:t>
-      </w:r>
-      <w:proofErr w:type="spellEnd"/>
-      <w:r>
-        <w:rPr>
-          <w:lang w:val="en-US"/>
-        </w:rPr>
-        <w:t xml:space="preserve"> style guides.</w:t>
+        <w:t xml:space="preserve"> the Intellij and Netbeans style guides.</w:t>
       </w:r>
       <w:r>
         <w:rPr>
@@ -8136,7 +8088,7 @@
       <w:r>
         <w:rPr>
           <w:noProof/>
-          <w:lang w:val="en-US"/>
+          <w:lang w:val="en-US" w:eastAsia="en-US"/>
         </w:rPr>
         <w:drawing>
           <wp:inline distT="0" distB="0" distL="0" distR="0" wp14:anchorId="5871C7E2" wp14:editId="3DA5BBA7">
@@ -8434,16 +8386,8 @@
         <w:rPr>
           <w:lang w:val="en-US"/>
         </w:rPr>
-        <w:t xml:space="preserve">: Sofie </w:t>
-      </w:r>
-      <w:proofErr w:type="spellStart"/>
-      <w:r>
-        <w:rPr>
-          <w:lang w:val="en-US"/>
-        </w:rPr>
-        <w:t>Muska</w:t>
-      </w:r>
-      <w:proofErr w:type="spellEnd"/>
+        <w:t>: Sofie Muska</w:t>
+      </w:r>
     </w:p>
     <w:p>
       <w:pPr>
@@ -8512,16 +8456,8 @@
         <w:rPr>
           <w:lang w:val="en-US"/>
         </w:rPr>
-        <w:t xml:space="preserve">: Sofie </w:t>
-      </w:r>
-      <w:proofErr w:type="spellStart"/>
-      <w:r>
-        <w:rPr>
-          <w:lang w:val="en-US"/>
-        </w:rPr>
-        <w:t>Muska</w:t>
-      </w:r>
-      <w:proofErr w:type="spellEnd"/>
+        <w:t>: Sofie Muska</w:t>
+      </w:r>
     </w:p>
     <w:p>
       <w:pPr>
@@ -8660,16 +8596,8 @@
         <w:rPr>
           <w:lang w:val="en-US"/>
         </w:rPr>
-        <w:t xml:space="preserve">: Sofie </w:t>
-      </w:r>
-      <w:proofErr w:type="spellStart"/>
-      <w:r>
-        <w:rPr>
-          <w:lang w:val="en-US"/>
-        </w:rPr>
-        <w:t>Muska</w:t>
-      </w:r>
-      <w:proofErr w:type="spellEnd"/>
+        <w:t>: Sofie Muska</w:t>
+      </w:r>
     </w:p>
     <w:p>
       <w:pPr>
@@ -8738,16 +8666,8 @@
         <w:rPr>
           <w:lang w:val="en-US"/>
         </w:rPr>
-        <w:t xml:space="preserve">: Sofie </w:t>
-      </w:r>
-      <w:proofErr w:type="spellStart"/>
-      <w:r>
-        <w:rPr>
-          <w:lang w:val="en-US"/>
-        </w:rPr>
-        <w:t>Muska</w:t>
-      </w:r>
-      <w:proofErr w:type="spellEnd"/>
+        <w:t>: Sofie Muska</w:t>
+      </w:r>
     </w:p>
     <w:p>
       <w:pPr>
@@ -10991,6 +10911,12 @@
           <w:lang w:val="en-US"/>
         </w:rPr>
       </w:pPr>
+      <w:r>
+        <w:rPr>
+          <w:lang w:val="en-US"/>
+        </w:rPr>
+        <w:t xml:space="preserve">MVC – Architecture OOP </w:t>
+      </w:r>
     </w:p>
     <w:p>
       <w:pPr>
@@ -10999,204 +10925,16 @@
           <w:lang w:val="en-US"/>
         </w:rPr>
       </w:pPr>
-    </w:p>
-    <w:p>
-      <w:pPr>
-        <w:spacing w:before="100" w:beforeAutospacing="1" w:after="100" w:afterAutospacing="1"/>
-        <w:rPr>
-          <w:lang w:val="en-US"/>
-        </w:rPr>
-      </w:pPr>
-    </w:p>
-    <w:p>
-      <w:pPr>
-        <w:spacing w:before="100" w:beforeAutospacing="1" w:after="100" w:afterAutospacing="1"/>
-        <w:rPr>
-          <w:lang w:val="en-US"/>
-        </w:rPr>
-      </w:pPr>
-    </w:p>
-    <w:p>
-      <w:pPr>
-        <w:spacing w:before="100" w:beforeAutospacing="1" w:after="100" w:afterAutospacing="1"/>
-        <w:rPr>
-          <w:lang w:val="en-US"/>
-        </w:rPr>
-      </w:pPr>
-    </w:p>
-    <w:p>
-      <w:pPr>
-        <w:spacing w:before="100" w:beforeAutospacing="1" w:after="100" w:afterAutospacing="1"/>
-        <w:rPr>
-          <w:lang w:val="en-US"/>
-        </w:rPr>
-      </w:pPr>
-    </w:p>
-    <w:p>
-      <w:pPr>
-        <w:spacing w:before="100" w:beforeAutospacing="1" w:after="100" w:afterAutospacing="1"/>
-        <w:rPr>
-          <w:lang w:val="en-US"/>
-        </w:rPr>
-      </w:pPr>
-    </w:p>
-    <w:p>
-      <w:pPr>
-        <w:spacing w:before="100" w:beforeAutospacing="1" w:after="100" w:afterAutospacing="1"/>
-        <w:rPr>
-          <w:lang w:val="en-US"/>
-        </w:rPr>
-      </w:pPr>
-    </w:p>
-    <w:p>
-      <w:pPr>
-        <w:spacing w:before="100" w:beforeAutospacing="1" w:after="100" w:afterAutospacing="1"/>
-        <w:rPr>
-          <w:lang w:val="en-US"/>
-        </w:rPr>
-      </w:pPr>
-    </w:p>
-    <w:p>
-      <w:pPr>
-        <w:spacing w:before="100" w:beforeAutospacing="1" w:after="100" w:afterAutospacing="1"/>
-        <w:rPr>
-          <w:lang w:val="en-US"/>
-        </w:rPr>
-      </w:pPr>
-    </w:p>
-    <w:p>
-      <w:pPr>
-        <w:spacing w:before="100" w:beforeAutospacing="1" w:after="100" w:afterAutospacing="1"/>
-        <w:rPr>
-          <w:lang w:val="en-US"/>
-        </w:rPr>
-      </w:pPr>
-    </w:p>
-    <w:p>
-      <w:pPr>
-        <w:spacing w:before="100" w:beforeAutospacing="1" w:after="100" w:afterAutospacing="1"/>
-        <w:rPr>
-          <w:lang w:val="en-US"/>
-        </w:rPr>
-      </w:pPr>
-    </w:p>
-    <w:p>
-      <w:pPr>
-        <w:spacing w:before="100" w:beforeAutospacing="1" w:after="100" w:afterAutospacing="1"/>
-        <w:rPr>
-          <w:lang w:val="en-US"/>
-        </w:rPr>
-      </w:pPr>
-    </w:p>
-    <w:p>
-      <w:pPr>
-        <w:spacing w:before="100" w:beforeAutospacing="1" w:after="100" w:afterAutospacing="1"/>
-        <w:rPr>
-          <w:lang w:val="en-US"/>
-        </w:rPr>
-      </w:pPr>
-    </w:p>
-    <w:p>
-      <w:pPr>
-        <w:spacing w:before="100" w:beforeAutospacing="1" w:after="100" w:afterAutospacing="1"/>
-        <w:rPr>
-          <w:lang w:val="en-US"/>
-        </w:rPr>
-      </w:pPr>
-    </w:p>
-    <w:p>
-      <w:pPr>
-        <w:spacing w:before="100" w:beforeAutospacing="1" w:after="100" w:afterAutospacing="1"/>
-        <w:rPr>
-          <w:lang w:val="en-US"/>
-        </w:rPr>
-      </w:pPr>
-    </w:p>
-    <w:p>
-      <w:pPr>
-        <w:spacing w:before="100" w:beforeAutospacing="1" w:after="100" w:afterAutospacing="1"/>
-        <w:rPr>
-          <w:lang w:val="en-US"/>
-        </w:rPr>
-      </w:pPr>
-    </w:p>
-    <w:p>
-      <w:pPr>
-        <w:spacing w:before="100" w:beforeAutospacing="1" w:after="100" w:afterAutospacing="1"/>
-        <w:rPr>
-          <w:lang w:val="en-US"/>
-        </w:rPr>
-      </w:pPr>
-    </w:p>
-    <w:p>
-      <w:pPr>
-        <w:pStyle w:val="Heading2"/>
-        <w:numPr>
-          <w:ilvl w:val="0"/>
-          <w:numId w:val="7"/>
-        </w:numPr>
-        <w:shd w:val="clear" w:color="auto" w:fill="333333"/>
-        <w:ind w:left="720"/>
-        <w:jc w:val="center"/>
-        <w:rPr>
-          <w:lang w:val="en-US"/>
-        </w:rPr>
-      </w:pPr>
-      <w:r>
-        <w:rPr>
-          <w:lang w:val="en-US"/>
-        </w:rPr>
-        <w:lastRenderedPageBreak/>
-        <w:t>Software design</w:t>
-      </w:r>
-    </w:p>
-    <w:p>
-      <w:pPr>
-        <w:pStyle w:val="ListParagraph"/>
-        <w:numPr>
-          <w:ilvl w:val="1"/>
-          <w:numId w:val="7"/>
-        </w:numPr>
-        <w:rPr>
-          <w:b/>
-          <w:lang w:val="en-US"/>
-        </w:rPr>
-      </w:pPr>
-      <w:r>
-        <w:rPr>
-          <w:b/>
-          <w:lang w:val="en-US"/>
-        </w:rPr>
-        <w:t>State Machine Diagrams</w:t>
-      </w:r>
-    </w:p>
-    <w:p>
-      <w:pPr>
-        <w:pStyle w:val="ListParagraph"/>
-        <w:ind w:left="360"/>
-        <w:rPr>
-          <w:b/>
-          <w:lang w:val="en-US"/>
-        </w:rPr>
-      </w:pPr>
-    </w:p>
-    <w:p>
-      <w:pPr>
-        <w:spacing w:before="100" w:beforeAutospacing="1" w:after="100" w:afterAutospacing="1"/>
-        <w:rPr>
-          <w:lang w:val="en-US"/>
-        </w:rPr>
-      </w:pPr>
       <w:r>
         <w:rPr>
           <w:noProof/>
-          <w:lang w:val="en-US"/>
+          <w:lang w:val="en-US" w:eastAsia="en-US"/>
         </w:rPr>
         <w:drawing>
-          <wp:inline distT="0" distB="0" distL="0" distR="0" wp14:anchorId="090C848B" wp14:editId="2A1D9BE4">
-            <wp:extent cx="6637020" cy="4145280"/>
-            <wp:effectExtent l="0" t="0" r="0" b="7620"/>
-            <wp:docPr id="3" name="Picture 3"/>
+          <wp:inline distT="0" distB="0" distL="0" distR="0" wp14:anchorId="40D154F1" wp14:editId="51316638">
+            <wp:extent cx="6648450" cy="4038600"/>
+            <wp:effectExtent l="0" t="0" r="0" b="0"/>
+            <wp:docPr id="20" name="Picture 20"/>
             <wp:cNvGraphicFramePr>
               <a:graphicFrameLocks xmlns:a="http://schemas.openxmlformats.org/drawingml/2006/main" noChangeAspect="1"/>
             </wp:cNvGraphicFramePr>
@@ -11204,7 +10942,7 @@
               <a:graphicData uri="http://schemas.openxmlformats.org/drawingml/2006/picture">
                 <pic:pic xmlns:pic="http://schemas.openxmlformats.org/drawingml/2006/picture">
                   <pic:nvPicPr>
-                    <pic:cNvPr id="0" name="Picture 6"/>
+                    <pic:cNvPr id="0" name="Picture 10"/>
                     <pic:cNvPicPr>
                       <a:picLocks noChangeAspect="1" noChangeArrowheads="1"/>
                     </pic:cNvPicPr>
@@ -11225,7 +10963,7 @@
                   <pic:spPr bwMode="auto">
                     <a:xfrm>
                       <a:off x="0" y="0"/>
-                      <a:ext cx="6637020" cy="4145280"/>
+                      <a:ext cx="6648450" cy="4038600"/>
                     </a:xfrm>
                     <a:prstGeom prst="rect">
                       <a:avLst/>
@@ -11244,11 +10982,230 @@
     </w:p>
     <w:p>
       <w:pPr>
+        <w:pStyle w:val="NormalWeb"/>
+        <w:numPr>
+          <w:ilvl w:val="0"/>
+          <w:numId w:val="11"/>
+        </w:numPr>
+        <w:spacing w:before="0" w:beforeAutospacing="0" w:after="0" w:afterAutospacing="0"/>
+        <w:textAlignment w:val="baseline"/>
+        <w:rPr>
+          <w:b/>
+          <w:bCs/>
+          <w:lang w:val="en-US"/>
+        </w:rPr>
+      </w:pPr>
+      <w:r>
+        <w:rPr>
+          <w:b/>
+          <w:bCs/>
+          <w:lang w:val="en-US"/>
+        </w:rPr>
+        <w:t>PuzzleController</w:t>
+      </w:r>
+    </w:p>
+    <w:p>
+      <w:pPr>
+        <w:pStyle w:val="NormalWeb"/>
+        <w:numPr>
+          <w:ilvl w:val="1"/>
+          <w:numId w:val="11"/>
+        </w:numPr>
+        <w:spacing w:before="0" w:beforeAutospacing="0" w:after="0" w:afterAutospacing="0"/>
+        <w:textAlignment w:val="baseline"/>
+        <w:rPr>
+          <w:lang w:val="en-US"/>
+        </w:rPr>
+      </w:pPr>
+      <w:r>
+        <w:rPr>
+          <w:lang w:val="en-US"/>
+        </w:rPr>
+        <w:t xml:space="preserve">This is the controller class that is loaded </w:t>
+      </w:r>
+    </w:p>
+    <w:p>
+      <w:pPr>
+        <w:pStyle w:val="NormalWeb"/>
+        <w:numPr>
+          <w:ilvl w:val="0"/>
+          <w:numId w:val="11"/>
+        </w:numPr>
+        <w:spacing w:before="0" w:beforeAutospacing="0" w:after="0" w:afterAutospacing="0"/>
+        <w:textAlignment w:val="baseline"/>
+        <w:rPr>
+          <w:b/>
+          <w:lang w:val="en-US"/>
+        </w:rPr>
+      </w:pPr>
+      <w:r>
+        <w:rPr>
+          <w:b/>
+          <w:lang w:val="en-US"/>
+        </w:rPr>
+        <w:t>AuthController</w:t>
+      </w:r>
+    </w:p>
+    <w:p>
+      <w:pPr>
+        <w:pStyle w:val="NormalWeb"/>
+        <w:numPr>
+          <w:ilvl w:val="1"/>
+          <w:numId w:val="11"/>
+        </w:numPr>
+        <w:spacing w:before="0" w:beforeAutospacing="0" w:after="0" w:afterAutospacing="0"/>
+        <w:textAlignment w:val="baseline"/>
+        <w:rPr>
+          <w:b/>
+          <w:lang w:val="en-US"/>
+        </w:rPr>
+      </w:pPr>
+      <w:r>
+        <w:rPr>
+          <w:lang w:val="en-US"/>
+        </w:rPr>
+        <w:t xml:space="preserve">Controller used to handle routing </w:t>
+      </w:r>
+    </w:p>
+    <w:p>
+      <w:pPr>
+        <w:pStyle w:val="NormalWeb"/>
+        <w:numPr>
+          <w:ilvl w:val="0"/>
+          <w:numId w:val="11"/>
+        </w:numPr>
+        <w:spacing w:before="0" w:beforeAutospacing="0" w:after="0" w:afterAutospacing="0"/>
+        <w:textAlignment w:val="baseline"/>
+        <w:rPr>
+          <w:b/>
+          <w:lang w:val="en-US"/>
+        </w:rPr>
+      </w:pPr>
+      <w:r>
+        <w:rPr>
+          <w:b/>
+          <w:lang w:val="en-US"/>
+        </w:rPr>
+        <w:t>ClimbingRoute</w:t>
+      </w:r>
+    </w:p>
+    <w:p>
+      <w:pPr>
+        <w:pStyle w:val="NormalWeb"/>
+        <w:numPr>
+          <w:ilvl w:val="1"/>
+          <w:numId w:val="11"/>
+        </w:numPr>
+        <w:spacing w:before="0" w:beforeAutospacing="0" w:after="0" w:afterAutospacing="0"/>
+        <w:textAlignment w:val="baseline"/>
+        <w:rPr>
+          <w:lang w:val="en-US"/>
+        </w:rPr>
+      </w:pPr>
+      <w:r>
+        <w:rPr>
+          <w:lang w:val="en-US"/>
+        </w:rPr>
+        <w:t xml:space="preserve">Object oriented programming for CRUD routing information </w:t>
+      </w:r>
+    </w:p>
+    <w:p>
+      <w:pPr>
+        <w:pStyle w:val="NormalWeb"/>
+        <w:numPr>
+          <w:ilvl w:val="0"/>
+          <w:numId w:val="11"/>
+        </w:numPr>
+        <w:spacing w:before="0" w:beforeAutospacing="0" w:after="0" w:afterAutospacing="0"/>
+        <w:textAlignment w:val="baseline"/>
+        <w:rPr>
+          <w:b/>
+          <w:bCs/>
+          <w:lang w:val="en-US"/>
+        </w:rPr>
+      </w:pPr>
+      <w:r>
+        <w:rPr>
+          <w:b/>
+          <w:bCs/>
+          <w:lang w:val="en-US"/>
+        </w:rPr>
+        <w:t>Fields</w:t>
+      </w:r>
+    </w:p>
+    <w:p>
+      <w:pPr>
+        <w:pStyle w:val="NormalWeb"/>
+        <w:numPr>
+          <w:ilvl w:val="1"/>
+          <w:numId w:val="11"/>
+        </w:numPr>
+        <w:spacing w:before="0" w:beforeAutospacing="0" w:after="0" w:afterAutospacing="0"/>
+        <w:textAlignment w:val="baseline"/>
+        <w:rPr>
+          <w:lang w:val="en-US"/>
+        </w:rPr>
+      </w:pPr>
+      <w:r>
+        <w:rPr>
+          <w:lang w:val="en-US"/>
+        </w:rPr>
+        <w:t xml:space="preserve">Object oriented programming for CRUD registration/login </w:t>
+      </w:r>
+    </w:p>
+    <w:p>
+      <w:pPr>
+        <w:pStyle w:val="NormalWeb"/>
+        <w:numPr>
+          <w:ilvl w:val="0"/>
+          <w:numId w:val="11"/>
+        </w:numPr>
+        <w:spacing w:before="0" w:beforeAutospacing="0" w:after="0" w:afterAutospacing="0"/>
+        <w:textAlignment w:val="baseline"/>
+        <w:rPr>
+          <w:b/>
+          <w:lang w:val="en-US"/>
+        </w:rPr>
+      </w:pPr>
+      <w:r>
+        <w:rPr>
+          <w:b/>
+          <w:lang w:val="en-US"/>
+        </w:rPr>
+        <w:t>SpringSecurity</w:t>
+      </w:r>
+    </w:p>
+    <w:p>
+      <w:pPr>
+        <w:pStyle w:val="NormalWeb"/>
+        <w:numPr>
+          <w:ilvl w:val="1"/>
+          <w:numId w:val="11"/>
+        </w:numPr>
+        <w:spacing w:before="0" w:beforeAutospacing="0" w:after="0" w:afterAutospacing="0"/>
+        <w:textAlignment w:val="baseline"/>
+        <w:rPr>
+          <w:b/>
+          <w:lang w:val="en-US"/>
+        </w:rPr>
+      </w:pPr>
+      <w:r>
+        <w:rPr>
+          <w:lang w:val="en-US"/>
+        </w:rPr>
+        <w:lastRenderedPageBreak/>
+        <w:t>Used for password encryption and authentication using SpringBoot configuration</w:t>
+      </w:r>
+    </w:p>
+    <w:p>
+      <w:pPr>
         <w:spacing w:before="100" w:beforeAutospacing="1" w:after="100" w:afterAutospacing="1"/>
         <w:rPr>
           <w:lang w:val="en-US"/>
         </w:rPr>
       </w:pPr>
+      <w:bookmarkStart w:id="11" w:name="_GoBack"/>
+      <w:bookmarkEnd w:id="11"/>
     </w:p>
     <w:p>
       <w:pPr>
@@ -11262,108 +11219,277 @@
       <w:pPr>
         <w:spacing w:before="100" w:beforeAutospacing="1" w:after="100" w:afterAutospacing="1"/>
         <w:rPr>
-          <w:lang w:val="en-US"/>
-        </w:rPr>
-      </w:pPr>
-    </w:p>
-    <w:p>
-      <w:pPr>
-        <w:spacing w:before="100" w:beforeAutospacing="1" w:after="100" w:afterAutospacing="1"/>
-        <w:rPr>
-          <w:lang w:val="en-US"/>
-        </w:rPr>
-      </w:pPr>
-    </w:p>
-    <w:p>
-      <w:pPr>
-        <w:spacing w:before="100" w:beforeAutospacing="1" w:after="100" w:afterAutospacing="1"/>
-        <w:rPr>
-          <w:lang w:val="en-US"/>
-        </w:rPr>
-      </w:pPr>
-    </w:p>
-    <w:p>
-      <w:pPr>
-        <w:spacing w:before="100" w:beforeAutospacing="1" w:after="100" w:afterAutospacing="1"/>
-        <w:rPr>
-          <w:lang w:val="en-US"/>
-        </w:rPr>
-      </w:pPr>
-    </w:p>
-    <w:p>
-      <w:pPr>
-        <w:spacing w:before="100" w:beforeAutospacing="1" w:after="100" w:afterAutospacing="1"/>
-        <w:rPr>
-          <w:lang w:val="en-US"/>
-        </w:rPr>
-      </w:pPr>
-    </w:p>
-    <w:p>
-      <w:pPr>
-        <w:spacing w:before="100" w:beforeAutospacing="1" w:after="100" w:afterAutospacing="1"/>
-        <w:rPr>
-          <w:lang w:val="en-US"/>
-        </w:rPr>
-      </w:pPr>
-    </w:p>
-    <w:p>
-      <w:pPr>
-        <w:spacing w:before="100" w:beforeAutospacing="1" w:after="100" w:afterAutospacing="1"/>
-        <w:rPr>
-          <w:lang w:val="en-US"/>
-        </w:rPr>
-      </w:pPr>
-    </w:p>
-    <w:p>
-      <w:pPr>
-        <w:spacing w:before="100" w:beforeAutospacing="1" w:after="100" w:afterAutospacing="1"/>
-        <w:rPr>
-          <w:lang w:val="en-US"/>
-        </w:rPr>
-      </w:pPr>
-    </w:p>
-    <w:p>
-      <w:pPr>
-        <w:spacing w:before="100" w:beforeAutospacing="1" w:after="100" w:afterAutospacing="1"/>
-        <w:rPr>
-          <w:lang w:val="en-US"/>
-        </w:rPr>
-      </w:pPr>
-    </w:p>
-    <w:p>
-      <w:pPr>
-        <w:spacing w:before="100" w:beforeAutospacing="1" w:after="100" w:afterAutospacing="1"/>
-        <w:rPr>
-          <w:lang w:val="en-US"/>
-        </w:rPr>
-      </w:pPr>
-    </w:p>
-    <w:p>
-      <w:pPr>
-        <w:spacing w:before="100" w:beforeAutospacing="1" w:after="100" w:afterAutospacing="1"/>
-        <w:rPr>
-          <w:lang w:val="en-US"/>
-        </w:rPr>
-      </w:pPr>
-    </w:p>
-    <w:p>
-      <w:pPr>
-        <w:spacing w:before="100" w:beforeAutospacing="1" w:after="100" w:afterAutospacing="1"/>
-        <w:rPr>
+          <w:color w:val="FF0000"/>
           <w:lang w:val="en-US"/>
         </w:rPr>
       </w:pPr>
       <w:r>
         <w:rPr>
           <w:noProof/>
-          <w:lang w:val="en-US"/>
-        </w:rPr>
-        <w:lastRenderedPageBreak/>
+          <w:lang w:val="en-US" w:eastAsia="en-US"/>
+        </w:rPr>
+        <mc:AlternateContent>
+          <mc:Choice Requires="wps">
+            <w:drawing>
+              <wp:anchor distT="0" distB="0" distL="114300" distR="114300" simplePos="0" relativeHeight="251661312" behindDoc="0" locked="0" layoutInCell="1" allowOverlap="1" wp14:anchorId="3702A749" wp14:editId="0E0AD9BE">
+                <wp:simplePos x="0" y="0"/>
+                <wp:positionH relativeFrom="column">
+                  <wp:posOffset>3619500</wp:posOffset>
+                </wp:positionH>
+                <wp:positionV relativeFrom="paragraph">
+                  <wp:posOffset>38100</wp:posOffset>
+                </wp:positionV>
+                <wp:extent cx="752475" cy="9525"/>
+                <wp:effectExtent l="38100" t="38100" r="66675" b="85725"/>
+                <wp:wrapNone/>
+                <wp:docPr id="17" name="Straight Connector 17"/>
+                <wp:cNvGraphicFramePr/>
+                <a:graphic xmlns:a="http://schemas.openxmlformats.org/drawingml/2006/main">
+                  <a:graphicData uri="http://schemas.microsoft.com/office/word/2010/wordprocessingShape">
+                    <wps:wsp>
+                      <wps:cNvCnPr/>
+                      <wps:spPr>
+                        <a:xfrm flipV="1">
+                          <a:off x="0" y="0"/>
+                          <a:ext cx="752475" cy="9525"/>
+                        </a:xfrm>
+                        <a:prstGeom prst="line">
+                          <a:avLst/>
+                        </a:prstGeom>
+                      </wps:spPr>
+                      <wps:style>
+                        <a:lnRef idx="2">
+                          <a:schemeClr val="dk1"/>
+                        </a:lnRef>
+                        <a:fillRef idx="0">
+                          <a:schemeClr val="dk1"/>
+                        </a:fillRef>
+                        <a:effectRef idx="1">
+                          <a:schemeClr val="dk1"/>
+                        </a:effectRef>
+                        <a:fontRef idx="minor">
+                          <a:schemeClr val="tx1"/>
+                        </a:fontRef>
+                      </wps:style>
+                      <wps:bodyPr/>
+                    </wps:wsp>
+                  </a:graphicData>
+                </a:graphic>
+              </wp:anchor>
+            </w:drawing>
+          </mc:Choice>
+          <mc:Fallback>
+            <w:pict>
+              <v:line w14:anchorId="702D117E" id="Straight Connector 17" o:spid="_x0000_s1026" style="position:absolute;flip:y;z-index:251661312;visibility:visible;mso-wrap-style:square;mso-wrap-distance-left:9pt;mso-wrap-distance-top:0;mso-wrap-distance-right:9pt;mso-wrap-distance-bottom:0;mso-position-horizontal:absolute;mso-position-horizontal-relative:text;mso-position-vertical:absolute;mso-position-vertical-relative:text" from="285pt,3pt" to="344.25pt,3.75pt" o:gfxdata="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" strokecolor="black [3200]" strokeweight="2pt">
+                <v:shadow on="t" color="black" opacity="24903f" origin=",.5" offset="0,.55556mm"/>
+              </v:line>
+            </w:pict>
+          </mc:Fallback>
+        </mc:AlternateContent>
+      </w:r>
+      <w:r>
+        <w:rPr>
+          <w:noProof/>
+          <w:lang w:val="en-US" w:eastAsia="en-US"/>
+        </w:rPr>
+        <mc:AlternateContent>
+          <mc:Choice Requires="wps">
+            <w:drawing>
+              <wp:anchor distT="0" distB="0" distL="114300" distR="114300" simplePos="0" relativeHeight="251662336" behindDoc="0" locked="0" layoutInCell="1" allowOverlap="1" wp14:anchorId="794D43AB" wp14:editId="5008B57B">
+                <wp:simplePos x="0" y="0"/>
+                <wp:positionH relativeFrom="column">
+                  <wp:posOffset>9525</wp:posOffset>
+                </wp:positionH>
+                <wp:positionV relativeFrom="paragraph">
+                  <wp:posOffset>2057400</wp:posOffset>
+                </wp:positionV>
+                <wp:extent cx="38100" cy="1009650"/>
+                <wp:effectExtent l="57150" t="38100" r="76200" b="76200"/>
+                <wp:wrapNone/>
+                <wp:docPr id="18" name="Straight Connector 18"/>
+                <wp:cNvGraphicFramePr/>
+                <a:graphic xmlns:a="http://schemas.openxmlformats.org/drawingml/2006/main">
+                  <a:graphicData uri="http://schemas.microsoft.com/office/word/2010/wordprocessingShape">
+                    <wps:wsp>
+                      <wps:cNvCnPr/>
+                      <wps:spPr>
+                        <a:xfrm flipH="1" flipV="1">
+                          <a:off x="0" y="0"/>
+                          <a:ext cx="38100" cy="1009650"/>
+                        </a:xfrm>
+                        <a:prstGeom prst="line">
+                          <a:avLst/>
+                        </a:prstGeom>
+                      </wps:spPr>
+                      <wps:style>
+                        <a:lnRef idx="2">
+                          <a:schemeClr val="dk1"/>
+                        </a:lnRef>
+                        <a:fillRef idx="0">
+                          <a:schemeClr val="dk1"/>
+                        </a:fillRef>
+                        <a:effectRef idx="1">
+                          <a:schemeClr val="dk1"/>
+                        </a:effectRef>
+                        <a:fontRef idx="minor">
+                          <a:schemeClr val="tx1"/>
+                        </a:fontRef>
+                      </wps:style>
+                      <wps:bodyPr/>
+                    </wps:wsp>
+                  </a:graphicData>
+                </a:graphic>
+              </wp:anchor>
+            </w:drawing>
+          </mc:Choice>
+          <mc:Fallback>
+            <w:pict>
+              <v:line w14:anchorId="4B5D3D76" id="Straight Connector 18" o:spid="_x0000_s1026" style="position:absolute;flip:x y;z-index:251662336;visibility:visible;mso-wrap-style:square;mso-wrap-distance-left:9pt;mso-wrap-distance-top:0;mso-wrap-distance-right:9pt;mso-wrap-distance-bottom:0;mso-position-horizontal:absolute;mso-position-horizontal-relative:text;mso-position-vertical:absolute;mso-position-vertical-relative:text" from=".75pt,162pt" to="3.75pt,241.5pt" o:gfxdata="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" strokecolor="black [3200]" strokeweight="2pt">
+                <v:shadow on="t" color="black" opacity="24903f" origin=",.5" offset="0,.55556mm"/>
+              </v:line>
+            </w:pict>
+          </mc:Fallback>
+        </mc:AlternateContent>
+      </w:r>
+      <w:r>
+        <w:rPr>
+          <w:noProof/>
+          <w:lang w:val="en-US" w:eastAsia="en-US"/>
+        </w:rPr>
+        <mc:AlternateContent>
+          <mc:Choice Requires="wps">
+            <w:drawing>
+              <wp:anchor distT="0" distB="0" distL="114300" distR="114300" simplePos="0" relativeHeight="251660288" behindDoc="0" locked="0" layoutInCell="1" allowOverlap="1" wp14:anchorId="689B7BC9" wp14:editId="0EE4B039">
+                <wp:simplePos x="0" y="0"/>
+                <wp:positionH relativeFrom="column">
+                  <wp:posOffset>19050</wp:posOffset>
+                </wp:positionH>
+                <wp:positionV relativeFrom="paragraph">
+                  <wp:posOffset>4210050</wp:posOffset>
+                </wp:positionV>
+                <wp:extent cx="0" cy="619125"/>
+                <wp:effectExtent l="57150" t="19050" r="76200" b="85725"/>
+                <wp:wrapNone/>
+                <wp:docPr id="15" name="Straight Connector 15"/>
+                <wp:cNvGraphicFramePr/>
+                <a:graphic xmlns:a="http://schemas.openxmlformats.org/drawingml/2006/main">
+                  <a:graphicData uri="http://schemas.microsoft.com/office/word/2010/wordprocessingShape">
+                    <wps:wsp>
+                      <wps:cNvCnPr/>
+                      <wps:spPr>
+                        <a:xfrm>
+                          <a:off x="0" y="0"/>
+                          <a:ext cx="0" cy="619125"/>
+                        </a:xfrm>
+                        <a:prstGeom prst="line">
+                          <a:avLst/>
+                        </a:prstGeom>
+                      </wps:spPr>
+                      <wps:style>
+                        <a:lnRef idx="2">
+                          <a:schemeClr val="dk1"/>
+                        </a:lnRef>
+                        <a:fillRef idx="0">
+                          <a:schemeClr val="dk1"/>
+                        </a:fillRef>
+                        <a:effectRef idx="1">
+                          <a:schemeClr val="dk1"/>
+                        </a:effectRef>
+                        <a:fontRef idx="minor">
+                          <a:schemeClr val="tx1"/>
+                        </a:fontRef>
+                      </wps:style>
+                      <wps:bodyPr/>
+                    </wps:wsp>
+                  </a:graphicData>
+                </a:graphic>
+              </wp:anchor>
+            </w:drawing>
+          </mc:Choice>
+          <mc:Fallback>
+            <w:pict>
+              <v:line w14:anchorId="56D364F5" id="Straight Connector 15" o:spid="_x0000_s1026" style="position:absolute;z-index:251660288;visibility:visible;mso-wrap-style:square;mso-wrap-distance-left:9pt;mso-wrap-distance-top:0;mso-wrap-distance-right:9pt;mso-wrap-distance-bottom:0;mso-position-horizontal:absolute;mso-position-horizontal-relative:text;mso-position-vertical:absolute;mso-position-vertical-relative:text" from="1.5pt,331.5pt" to="1.5pt,380.25pt" o:gfxdata="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" strokecolor="black [3200]" strokeweight="2pt">
+                <v:shadow on="t" color="black" opacity="24903f" origin=",.5" offset="0,.55556mm"/>
+              </v:line>
+            </w:pict>
+          </mc:Fallback>
+        </mc:AlternateContent>
+      </w:r>
+      <w:r>
+        <w:rPr>
+          <w:noProof/>
+          <w:lang w:val="en-US" w:eastAsia="en-US"/>
+        </w:rPr>
+        <mc:AlternateContent>
+          <mc:Choice Requires="wps">
+            <w:drawing>
+              <wp:anchor distT="0" distB="0" distL="114300" distR="114300" simplePos="0" relativeHeight="251659264" behindDoc="0" locked="0" layoutInCell="1" allowOverlap="1" wp14:anchorId="2385F77A" wp14:editId="4CBE6C41">
+                <wp:simplePos x="0" y="0"/>
+                <wp:positionH relativeFrom="column">
+                  <wp:posOffset>3838575</wp:posOffset>
+                </wp:positionH>
+                <wp:positionV relativeFrom="paragraph">
+                  <wp:posOffset>26670</wp:posOffset>
+                </wp:positionV>
+                <wp:extent cx="676275" cy="0"/>
+                <wp:effectExtent l="38100" t="38100" r="66675" b="95250"/>
+                <wp:wrapNone/>
+                <wp:docPr id="7" name="Straight Connector 7"/>
+                <wp:cNvGraphicFramePr/>
+                <a:graphic xmlns:a="http://schemas.openxmlformats.org/drawingml/2006/main">
+                  <a:graphicData uri="http://schemas.microsoft.com/office/word/2010/wordprocessingShape">
+                    <wps:wsp>
+                      <wps:cNvCnPr/>
+                      <wps:spPr>
+                        <a:xfrm>
+                          <a:off x="0" y="0"/>
+                          <a:ext cx="676275" cy="0"/>
+                        </a:xfrm>
+                        <a:prstGeom prst="line">
+                          <a:avLst/>
+                        </a:prstGeom>
+                      </wps:spPr>
+                      <wps:style>
+                        <a:lnRef idx="2">
+                          <a:schemeClr val="dk1"/>
+                        </a:lnRef>
+                        <a:fillRef idx="0">
+                          <a:schemeClr val="dk1"/>
+                        </a:fillRef>
+                        <a:effectRef idx="1">
+                          <a:schemeClr val="dk1"/>
+                        </a:effectRef>
+                        <a:fontRef idx="minor">
+                          <a:schemeClr val="tx1"/>
+                        </a:fontRef>
+                      </wps:style>
+                      <wps:bodyPr/>
+                    </wps:wsp>
+                  </a:graphicData>
+                </a:graphic>
+              </wp:anchor>
+            </w:drawing>
+          </mc:Choice>
+          <mc:Fallback>
+            <w:pict>
+              <v:line w14:anchorId="0E647E5E" id="Straight Connector 7" o:spid="_x0000_s1026" style="position:absolute;z-index:251659264;visibility:visible;mso-wrap-style:square;mso-wrap-distance-left:9pt;mso-wrap-distance-top:0;mso-wrap-distance-right:9pt;mso-wrap-distance-bottom:0;mso-position-horizontal:absolute;mso-position-horizontal-relative:text;mso-position-vertical:absolute;mso-position-vertical-relative:text" from="302.25pt,2.1pt" to="355.5pt,2.1pt" o:gfxdata="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" strokecolor="black [3200]" strokeweight="2pt">
+                <v:shadow on="t" color="black" opacity="24903f" origin=",.5" offset="0,.55556mm"/>
+              </v:line>
+            </w:pict>
+          </mc:Fallback>
+        </mc:AlternateContent>
+      </w:r>
+      <w:r>
+        <w:rPr>
+          <w:noProof/>
+          <w:color w:val="FF0000"/>
+          <w:lang w:val="en-US" w:eastAsia="en-US"/>
+        </w:rPr>
         <w:drawing>
-          <wp:inline distT="0" distB="0" distL="0" distR="0" wp14:anchorId="419F336F" wp14:editId="7CCEFB41">
-            <wp:extent cx="7058566" cy="4408564"/>
-            <wp:effectExtent l="0" t="0" r="0" b="0"/>
-            <wp:docPr id="4" name="Picture 4"/>
+          <wp:inline distT="0" distB="0" distL="0" distR="0" wp14:anchorId="2E65301B" wp14:editId="7E1810B2">
+            <wp:extent cx="6638925" cy="6305550"/>
+            <wp:effectExtent l="0" t="0" r="9525" b="0"/>
+            <wp:docPr id="21" name="Picture 21"/>
             <wp:cNvGraphicFramePr>
               <a:graphicFrameLocks xmlns:a="http://schemas.openxmlformats.org/drawingml/2006/main" noChangeAspect="1"/>
             </wp:cNvGraphicFramePr>
@@ -11371,7 +11497,7 @@
               <a:graphicData uri="http://schemas.openxmlformats.org/drawingml/2006/picture">
                 <pic:pic xmlns:pic="http://schemas.openxmlformats.org/drawingml/2006/picture">
                   <pic:nvPicPr>
-                    <pic:cNvPr id="0" name="Picture 7"/>
+                    <pic:cNvPr id="0" name="Picture 11"/>
                     <pic:cNvPicPr>
                       <a:picLocks noChangeAspect="1" noChangeArrowheads="1"/>
                     </pic:cNvPicPr>
@@ -11392,7 +11518,7 @@
                   <pic:spPr bwMode="auto">
                     <a:xfrm>
                       <a:off x="0" y="0"/>
-                      <a:ext cx="7096391" cy="4432188"/>
+                      <a:ext cx="6638925" cy="6305550"/>
                     </a:xfrm>
                     <a:prstGeom prst="rect">
                       <a:avLst/>
@@ -11528,17 +11654,83 @@
           <w:lang w:val="en-US"/>
         </w:rPr>
       </w:pPr>
+    </w:p>
+    <w:p>
+      <w:pPr>
+        <w:spacing w:before="100" w:beforeAutospacing="1" w:after="100" w:afterAutospacing="1"/>
+        <w:rPr>
+          <w:lang w:val="en-US"/>
+        </w:rPr>
+      </w:pPr>
+    </w:p>
+    <w:p>
+      <w:pPr>
+        <w:pStyle w:val="Heading2"/>
+        <w:numPr>
+          <w:ilvl w:val="0"/>
+          <w:numId w:val="7"/>
+        </w:numPr>
+        <w:shd w:val="clear" w:color="auto" w:fill="333333"/>
+        <w:ind w:left="720"/>
+        <w:jc w:val="center"/>
+        <w:rPr>
+          <w:lang w:val="en-US"/>
+        </w:rPr>
+      </w:pPr>
+      <w:r>
+        <w:rPr>
+          <w:lang w:val="en-US"/>
+        </w:rPr>
+        <w:t>Software design</w:t>
+      </w:r>
+    </w:p>
+    <w:p>
+      <w:pPr>
+        <w:pStyle w:val="ListParagraph"/>
+        <w:numPr>
+          <w:ilvl w:val="1"/>
+          <w:numId w:val="7"/>
+        </w:numPr>
+        <w:rPr>
+          <w:b/>
+          <w:lang w:val="en-US"/>
+        </w:rPr>
+      </w:pPr>
+      <w:r>
+        <w:rPr>
+          <w:b/>
+          <w:lang w:val="en-US"/>
+        </w:rPr>
+        <w:t>State Machine Diagrams</w:t>
+      </w:r>
+    </w:p>
+    <w:p>
+      <w:pPr>
+        <w:pStyle w:val="ListParagraph"/>
+        <w:ind w:left="360"/>
+        <w:rPr>
+          <w:b/>
+          <w:lang w:val="en-US"/>
+        </w:rPr>
+      </w:pPr>
+    </w:p>
+    <w:p>
+      <w:pPr>
+        <w:spacing w:before="100" w:beforeAutospacing="1" w:after="100" w:afterAutospacing="1"/>
+        <w:rPr>
+          <w:lang w:val="en-US"/>
+        </w:rPr>
+      </w:pPr>
       <w:r>
         <w:rPr>
           <w:noProof/>
-          <w:lang w:val="en-US"/>
-        </w:rPr>
-        <w:lastRenderedPageBreak/>
+          <w:lang w:val="en-US" w:eastAsia="en-US"/>
+        </w:rPr>
         <w:drawing>
-          <wp:inline distT="0" distB="0" distL="0" distR="0" wp14:anchorId="7F53B5C4" wp14:editId="6B4EB103">
+          <wp:inline distT="0" distB="0" distL="0" distR="0" wp14:anchorId="090C848B" wp14:editId="2A1D9BE4">
             <wp:extent cx="6637020" cy="4145280"/>
             <wp:effectExtent l="0" t="0" r="0" b="7620"/>
-            <wp:docPr id="5" name="Picture 5"/>
+            <wp:docPr id="3" name="Picture 3"/>
             <wp:cNvGraphicFramePr>
               <a:graphicFrameLocks xmlns:a="http://schemas.openxmlformats.org/drawingml/2006/main" noChangeAspect="1"/>
             </wp:cNvGraphicFramePr>
@@ -11546,7 +11738,7 @@
               <a:graphicData uri="http://schemas.openxmlformats.org/drawingml/2006/picture">
                 <pic:pic xmlns:pic="http://schemas.openxmlformats.org/drawingml/2006/picture">
                   <pic:nvPicPr>
-                    <pic:cNvPr id="0" name="Picture 8"/>
+                    <pic:cNvPr id="0" name="Picture 6"/>
                     <pic:cNvPicPr>
                       <a:picLocks noChangeAspect="1" noChangeArrowheads="1"/>
                     </pic:cNvPicPr>
@@ -11584,9 +11776,349 @@
         </w:drawing>
       </w:r>
     </w:p>
+    <w:p>
+      <w:pPr>
+        <w:spacing w:before="100" w:beforeAutospacing="1" w:after="100" w:afterAutospacing="1"/>
+        <w:rPr>
+          <w:lang w:val="en-US"/>
+        </w:rPr>
+      </w:pPr>
+    </w:p>
+    <w:p>
+      <w:pPr>
+        <w:spacing w:before="100" w:beforeAutospacing="1" w:after="100" w:afterAutospacing="1"/>
+        <w:rPr>
+          <w:lang w:val="en-US"/>
+        </w:rPr>
+      </w:pPr>
+    </w:p>
+    <w:p>
+      <w:pPr>
+        <w:spacing w:before="100" w:beforeAutospacing="1" w:after="100" w:afterAutospacing="1"/>
+        <w:rPr>
+          <w:lang w:val="en-US"/>
+        </w:rPr>
+      </w:pPr>
+    </w:p>
+    <w:p>
+      <w:pPr>
+        <w:spacing w:before="100" w:beforeAutospacing="1" w:after="100" w:afterAutospacing="1"/>
+        <w:rPr>
+          <w:lang w:val="en-US"/>
+        </w:rPr>
+      </w:pPr>
+    </w:p>
+    <w:p>
+      <w:pPr>
+        <w:spacing w:before="100" w:beforeAutospacing="1" w:after="100" w:afterAutospacing="1"/>
+        <w:rPr>
+          <w:lang w:val="en-US"/>
+        </w:rPr>
+      </w:pPr>
+    </w:p>
+    <w:p>
+      <w:pPr>
+        <w:spacing w:before="100" w:beforeAutospacing="1" w:after="100" w:afterAutospacing="1"/>
+        <w:rPr>
+          <w:lang w:val="en-US"/>
+        </w:rPr>
+      </w:pPr>
+    </w:p>
+    <w:p>
+      <w:pPr>
+        <w:spacing w:before="100" w:beforeAutospacing="1" w:after="100" w:afterAutospacing="1"/>
+        <w:rPr>
+          <w:lang w:val="en-US"/>
+        </w:rPr>
+      </w:pPr>
+    </w:p>
+    <w:p>
+      <w:pPr>
+        <w:spacing w:before="100" w:beforeAutospacing="1" w:after="100" w:afterAutospacing="1"/>
+        <w:rPr>
+          <w:lang w:val="en-US"/>
+        </w:rPr>
+      </w:pPr>
+    </w:p>
+    <w:p>
+      <w:pPr>
+        <w:spacing w:before="100" w:beforeAutospacing="1" w:after="100" w:afterAutospacing="1"/>
+        <w:rPr>
+          <w:lang w:val="en-US"/>
+        </w:rPr>
+      </w:pPr>
+    </w:p>
+    <w:p>
+      <w:pPr>
+        <w:spacing w:before="100" w:beforeAutospacing="1" w:after="100" w:afterAutospacing="1"/>
+        <w:rPr>
+          <w:lang w:val="en-US"/>
+        </w:rPr>
+      </w:pPr>
+    </w:p>
+    <w:p>
+      <w:pPr>
+        <w:spacing w:before="100" w:beforeAutospacing="1" w:after="100" w:afterAutospacing="1"/>
+        <w:rPr>
+          <w:lang w:val="en-US"/>
+        </w:rPr>
+      </w:pPr>
+    </w:p>
+    <w:p>
+      <w:pPr>
+        <w:spacing w:before="100" w:beforeAutospacing="1" w:after="100" w:afterAutospacing="1"/>
+        <w:rPr>
+          <w:lang w:val="en-US"/>
+        </w:rPr>
+      </w:pPr>
+    </w:p>
+    <w:p>
+      <w:pPr>
+        <w:spacing w:before="100" w:beforeAutospacing="1" w:after="100" w:afterAutospacing="1"/>
+        <w:rPr>
+          <w:lang w:val="en-US"/>
+        </w:rPr>
+      </w:pPr>
+    </w:p>
+    <w:p>
+      <w:pPr>
+        <w:spacing w:before="100" w:beforeAutospacing="1" w:after="100" w:afterAutospacing="1"/>
+        <w:rPr>
+          <w:lang w:val="en-US"/>
+        </w:rPr>
+      </w:pPr>
+      <w:r>
+        <w:rPr>
+          <w:noProof/>
+          <w:lang w:val="en-US" w:eastAsia="en-US"/>
+        </w:rPr>
+        <w:drawing>
+          <wp:inline distT="0" distB="0" distL="0" distR="0" wp14:anchorId="419F336F" wp14:editId="7CCEFB41">
+            <wp:extent cx="7058566" cy="4408564"/>
+            <wp:effectExtent l="0" t="0" r="0" b="0"/>
+            <wp:docPr id="4" name="Picture 4"/>
+            <wp:cNvGraphicFramePr>
+              <a:graphicFrameLocks xmlns:a="http://schemas.openxmlformats.org/drawingml/2006/main" noChangeAspect="1"/>
+            </wp:cNvGraphicFramePr>
+            <a:graphic xmlns:a="http://schemas.openxmlformats.org/drawingml/2006/main">
+              <a:graphicData uri="http://schemas.openxmlformats.org/drawingml/2006/picture">
+                <pic:pic xmlns:pic="http://schemas.openxmlformats.org/drawingml/2006/picture">
+                  <pic:nvPicPr>
+                    <pic:cNvPr id="0" name="Picture 7"/>
+                    <pic:cNvPicPr>
+                      <a:picLocks noChangeAspect="1" noChangeArrowheads="1"/>
+                    </pic:cNvPicPr>
+                  </pic:nvPicPr>
+                  <pic:blipFill>
+                    <a:blip r:embed="rId15">
+                      <a:extLst>
+                        <a:ext uri="{28A0092B-C50C-407E-A947-70E740481C1C}">
+                          <a14:useLocalDpi xmlns:a14="http://schemas.microsoft.com/office/drawing/2010/main" val="0"/>
+                        </a:ext>
+                      </a:extLst>
+                    </a:blip>
+                    <a:srcRect/>
+                    <a:stretch>
+                      <a:fillRect/>
+                    </a:stretch>
+                  </pic:blipFill>
+                  <pic:spPr bwMode="auto">
+                    <a:xfrm>
+                      <a:off x="0" y="0"/>
+                      <a:ext cx="7096391" cy="4432188"/>
+                    </a:xfrm>
+                    <a:prstGeom prst="rect">
+                      <a:avLst/>
+                    </a:prstGeom>
+                    <a:noFill/>
+                    <a:ln>
+                      <a:noFill/>
+                    </a:ln>
+                  </pic:spPr>
+                </pic:pic>
+              </a:graphicData>
+            </a:graphic>
+          </wp:inline>
+        </w:drawing>
+      </w:r>
+    </w:p>
+    <w:p>
+      <w:pPr>
+        <w:spacing w:before="100" w:beforeAutospacing="1" w:after="100" w:afterAutospacing="1"/>
+        <w:rPr>
+          <w:lang w:val="en-US"/>
+        </w:rPr>
+      </w:pPr>
+    </w:p>
+    <w:p>
+      <w:pPr>
+        <w:spacing w:before="100" w:beforeAutospacing="1" w:after="100" w:afterAutospacing="1"/>
+        <w:rPr>
+          <w:lang w:val="en-US"/>
+        </w:rPr>
+      </w:pPr>
+    </w:p>
+    <w:p>
+      <w:pPr>
+        <w:spacing w:before="100" w:beforeAutospacing="1" w:after="100" w:afterAutospacing="1"/>
+        <w:rPr>
+          <w:lang w:val="en-US"/>
+        </w:rPr>
+      </w:pPr>
+    </w:p>
+    <w:p>
+      <w:pPr>
+        <w:spacing w:before="100" w:beforeAutospacing="1" w:after="100" w:afterAutospacing="1"/>
+        <w:rPr>
+          <w:lang w:val="en-US"/>
+        </w:rPr>
+      </w:pPr>
+    </w:p>
+    <w:p>
+      <w:pPr>
+        <w:spacing w:before="100" w:beforeAutospacing="1" w:after="100" w:afterAutospacing="1"/>
+        <w:rPr>
+          <w:lang w:val="en-US"/>
+        </w:rPr>
+      </w:pPr>
+    </w:p>
+    <w:p>
+      <w:pPr>
+        <w:spacing w:before="100" w:beforeAutospacing="1" w:after="100" w:afterAutospacing="1"/>
+        <w:rPr>
+          <w:lang w:val="en-US"/>
+        </w:rPr>
+      </w:pPr>
+    </w:p>
+    <w:p>
+      <w:pPr>
+        <w:spacing w:before="100" w:beforeAutospacing="1" w:after="100" w:afterAutospacing="1"/>
+        <w:rPr>
+          <w:lang w:val="en-US"/>
+        </w:rPr>
+      </w:pPr>
+    </w:p>
+    <w:p>
+      <w:pPr>
+        <w:spacing w:before="100" w:beforeAutospacing="1" w:after="100" w:afterAutospacing="1"/>
+        <w:rPr>
+          <w:lang w:val="en-US"/>
+        </w:rPr>
+      </w:pPr>
+    </w:p>
+    <w:p>
+      <w:pPr>
+        <w:spacing w:before="100" w:beforeAutospacing="1" w:after="100" w:afterAutospacing="1"/>
+        <w:rPr>
+          <w:lang w:val="en-US"/>
+        </w:rPr>
+      </w:pPr>
+    </w:p>
+    <w:p>
+      <w:pPr>
+        <w:spacing w:before="100" w:beforeAutospacing="1" w:after="100" w:afterAutospacing="1"/>
+        <w:rPr>
+          <w:lang w:val="en-US"/>
+        </w:rPr>
+      </w:pPr>
+    </w:p>
+    <w:p>
+      <w:pPr>
+        <w:spacing w:before="100" w:beforeAutospacing="1" w:after="100" w:afterAutospacing="1"/>
+        <w:rPr>
+          <w:lang w:val="en-US"/>
+        </w:rPr>
+      </w:pPr>
+    </w:p>
+    <w:p>
+      <w:pPr>
+        <w:spacing w:before="100" w:beforeAutospacing="1" w:after="100" w:afterAutospacing="1"/>
+        <w:rPr>
+          <w:lang w:val="en-US"/>
+        </w:rPr>
+      </w:pPr>
+    </w:p>
+    <w:p>
+      <w:pPr>
+        <w:spacing w:before="100" w:beforeAutospacing="1" w:after="100" w:afterAutospacing="1"/>
+        <w:rPr>
+          <w:lang w:val="en-US"/>
+        </w:rPr>
+      </w:pPr>
+    </w:p>
+    <w:p>
+      <w:pPr>
+        <w:spacing w:before="100" w:beforeAutospacing="1" w:after="100" w:afterAutospacing="1"/>
+        <w:rPr>
+          <w:lang w:val="en-US"/>
+        </w:rPr>
+      </w:pPr>
+    </w:p>
+    <w:p>
+      <w:pPr>
+        <w:spacing w:before="100" w:beforeAutospacing="1" w:after="100" w:afterAutospacing="1"/>
+        <w:rPr>
+          <w:lang w:val="en-US"/>
+        </w:rPr>
+      </w:pPr>
+      <w:r>
+        <w:rPr>
+          <w:noProof/>
+          <w:lang w:val="en-US" w:eastAsia="en-US"/>
+        </w:rPr>
+        <w:drawing>
+          <wp:inline distT="0" distB="0" distL="0" distR="0" wp14:anchorId="7F53B5C4" wp14:editId="6B4EB103">
+            <wp:extent cx="6637020" cy="4145280"/>
+            <wp:effectExtent l="0" t="0" r="0" b="7620"/>
+            <wp:docPr id="5" name="Picture 5"/>
+            <wp:cNvGraphicFramePr>
+              <a:graphicFrameLocks xmlns:a="http://schemas.openxmlformats.org/drawingml/2006/main" noChangeAspect="1"/>
+            </wp:cNvGraphicFramePr>
+            <a:graphic xmlns:a="http://schemas.openxmlformats.org/drawingml/2006/main">
+              <a:graphicData uri="http://schemas.openxmlformats.org/drawingml/2006/picture">
+                <pic:pic xmlns:pic="http://schemas.openxmlformats.org/drawingml/2006/picture">
+                  <pic:nvPicPr>
+                    <pic:cNvPr id="0" name="Picture 8"/>
+                    <pic:cNvPicPr>
+                      <a:picLocks noChangeAspect="1" noChangeArrowheads="1"/>
+                    </pic:cNvPicPr>
+                  </pic:nvPicPr>
+                  <pic:blipFill>
+                    <a:blip r:embed="rId16">
+                      <a:extLst>
+                        <a:ext uri="{28A0092B-C50C-407E-A947-70E740481C1C}">
+                          <a14:useLocalDpi xmlns:a14="http://schemas.microsoft.com/office/drawing/2010/main" val="0"/>
+                        </a:ext>
+                      </a:extLst>
+                    </a:blip>
+                    <a:srcRect/>
+                    <a:stretch>
+                      <a:fillRect/>
+                    </a:stretch>
+                  </pic:blipFill>
+                  <pic:spPr bwMode="auto">
+                    <a:xfrm>
+                      <a:off x="0" y="0"/>
+                      <a:ext cx="6637020" cy="4145280"/>
+                    </a:xfrm>
+                    <a:prstGeom prst="rect">
+                      <a:avLst/>
+                    </a:prstGeom>
+                    <a:noFill/>
+                    <a:ln>
+                      <a:noFill/>
+                    </a:ln>
+                  </pic:spPr>
+                </pic:pic>
+              </a:graphicData>
+            </a:graphic>
+          </wp:inline>
+        </w:drawing>
+      </w:r>
+    </w:p>
     <w:sectPr>
-      <w:footerReference w:type="even" r:id="rId15"/>
-      <w:footerReference w:type="default" r:id="rId16"/>
+      <w:footerReference w:type="even" r:id="rId17"/>
+      <w:footerReference w:type="default" r:id="rId18"/>
       <w:pgSz w:w="11906" w:h="16838"/>
       <w:pgMar w:top="720" w:right="720" w:bottom="720" w:left="720" w:header="720" w:footer="720" w:gutter="0"/>
       <w:pgNumType w:start="0"/>
@@ -11599,7 +12131,7 @@
 </file>
 
 <file path=word/endnotes.xml><?xml version="1.0" encoding="utf-8"?>
-<w:endnotes xmlns:wpc="http://schemas.microsoft.com/office/word/2010/wordprocessingCanvas" xmlns:cx="http://schemas.microsoft.com/office/drawing/2014/chartex" xmlns:cx1="http://schemas.microsoft.com/office/drawing/2015/9/8/chartex" xmlns:cx2="http://schemas.microsoft.com/office/drawing/2015/10/21/chartex" xmlns:cx3="http://schemas.microsoft.com/office/drawing/2016/5/9/chartex" xmlns:cx4="http://schemas.microsoft.com/office/drawing/2016/5/10/chartex" xmlns:cx5="http://schemas.microsoft.com/office/drawing/2016/5/11/chartex" xmlns:cx6="http://schemas.microsoft.com/office/drawing/2016/5/12/chartex" xmlns:cx7="http://schemas.microsoft.com/office/drawing/2016/5/13/chartex" xmlns:cx8="http://schemas.microsoft.com/office/drawing/2016/5/14/chartex" xmlns:mc="http://schemas.openxmlformats.org/markup-compatibility/2006" xmlns:aink="http://schemas.microsoft.com/office/drawing/2016/ink" xmlns:am3d="http://schemas.microsoft.com/office/drawing/2017/model3d" xmlns:o="urn:schemas-microsoft-com:office:office" xmlns:oel="http://schemas.microsoft.com/office/2019/extlst" xmlns:r="http://schemas.openxmlformats.org/officeDocument/2006/relationships" xmlns:m="http://schemas.openxmlformats.org/officeDocument/2006/math" xmlns:v="urn:schemas-microsoft-com:vml" xmlns:wp14="http://schemas.microsoft.com/office/word/2010/wordprocessingDrawing" xmlns:wp="http://schemas.openxmlformats.org/drawingml/2006/wordprocessingDrawing" xmlns:w10="urn:schemas-microsoft-com:office:word" xmlns:w="http://schemas.openxmlformats.org/wordprocessingml/2006/main" xmlns:w14="http://schemas.microsoft.com/office/word/2010/wordml" xmlns:w15="http://schemas.microsoft.com/office/word/2012/wordml" xmlns:w16cex="http://schemas.microsoft.com/office/word/2018/wordml/cex" xmlns:w16cid="http://schemas.microsoft.com/office/word/2016/wordml/cid" xmlns:w16="http://schemas.microsoft.com/office/word/2018/wordml" xmlns:w16sdtdh="http://schemas.microsoft.com/office/word/2020/wordml/sdtdatahash" xmlns:w16se="http://schemas.microsoft.com/office/word/2015/wordml/symex" xmlns:wpg="http://schemas.microsoft.com/office/word/2010/wordprocessingGroup" xmlns:wpi="http://schemas.microsoft.com/office/word/2010/wordprocessingInk" xmlns:wne="http://schemas.microsoft.com/office/word/2006/wordml" xmlns:wps="http://schemas.microsoft.com/office/word/2010/wordprocessingShape" mc:Ignorable="w14 w15 w16se w16cid w16 w16cex w16sdtdh wp14">
+<w:endnotes xmlns:wpc="http://schemas.microsoft.com/office/word/2010/wordprocessingCanvas" xmlns:cx="http://schemas.microsoft.com/office/drawing/2014/chartex" xmlns:cx1="http://schemas.microsoft.com/office/drawing/2015/9/8/chartex" xmlns:mc="http://schemas.openxmlformats.org/markup-compatibility/2006" xmlns:o="urn:schemas-microsoft-com:office:office" xmlns:r="http://schemas.openxmlformats.org/officeDocument/2006/relationships" xmlns:m="http://schemas.openxmlformats.org/officeDocument/2006/math" xmlns:v="urn:schemas-microsoft-com:vml" xmlns:wp14="http://schemas.microsoft.com/office/word/2010/wordprocessingDrawing" xmlns:wp="http://schemas.openxmlformats.org/drawingml/2006/wordprocessingDrawing" xmlns:w10="urn:schemas-microsoft-com:office:word" xmlns:w="http://schemas.openxmlformats.org/wordprocessingml/2006/main" xmlns:w14="http://schemas.microsoft.com/office/word/2010/wordml" xmlns:w15="http://schemas.microsoft.com/office/word/2012/wordml" xmlns:w16se="http://schemas.microsoft.com/office/word/2015/wordml/symex" xmlns:wpg="http://schemas.microsoft.com/office/word/2010/wordprocessingGroup" xmlns:wpi="http://schemas.microsoft.com/office/word/2010/wordprocessingInk" xmlns:wne="http://schemas.microsoft.com/office/word/2006/wordml" xmlns:wps="http://schemas.microsoft.com/office/word/2010/wordprocessingShape" mc:Ignorable="w14 w15 w16se wp14">
   <w:endnote w:type="separator" w:id="-1">
     <w:p>
       <w:r>
@@ -11618,7 +12150,7 @@
 </file>
 
 <file path=word/footer1.xml><?xml version="1.0" encoding="utf-8"?>
-<w:ftr xmlns:wpc="http://schemas.microsoft.com/office/word/2010/wordprocessingCanvas" xmlns:cx="http://schemas.microsoft.com/office/drawing/2014/chartex" xmlns:cx1="http://schemas.microsoft.com/office/drawing/2015/9/8/chartex" xmlns:cx2="http://schemas.microsoft.com/office/drawing/2015/10/21/chartex" xmlns:cx3="http://schemas.microsoft.com/office/drawing/2016/5/9/chartex" xmlns:cx4="http://schemas.microsoft.com/office/drawing/2016/5/10/chartex" xmlns:cx5="http://schemas.microsoft.com/office/drawing/2016/5/11/chartex" xmlns:cx6="http://schemas.microsoft.com/office/drawing/2016/5/12/chartex" xmlns:cx7="http://schemas.microsoft.com/office/drawing/2016/5/13/chartex" xmlns:cx8="http://schemas.microsoft.com/office/drawing/2016/5/14/chartex" xmlns:mc="http://schemas.openxmlformats.org/markup-compatibility/2006" xmlns:aink="http://schemas.microsoft.com/office/drawing/2016/ink" xmlns:am3d="http://schemas.microsoft.com/office/drawing/2017/model3d" xmlns:o="urn:schemas-microsoft-com:office:office" xmlns:oel="http://schemas.microsoft.com/office/2019/extlst" xmlns:r="http://schemas.openxmlformats.org/officeDocument/2006/relationships" xmlns:m="http://schemas.openxmlformats.org/officeDocument/2006/math" xmlns:v="urn:schemas-microsoft-com:vml" xmlns:wp14="http://schemas.microsoft.com/office/word/2010/wordprocessingDrawing" xmlns:wp="http://schemas.openxmlformats.org/drawingml/2006/wordprocessingDrawing" xmlns:w10="urn:schemas-microsoft-com:office:word" xmlns:w="http://schemas.openxmlformats.org/wordprocessingml/2006/main" xmlns:w14="http://schemas.microsoft.com/office/word/2010/wordml" xmlns:w15="http://schemas.microsoft.com/office/word/2012/wordml" xmlns:w16cex="http://schemas.microsoft.com/office/word/2018/wordml/cex" xmlns:w16cid="http://schemas.microsoft.com/office/word/2016/wordml/cid" xmlns:w16="http://schemas.microsoft.com/office/word/2018/wordml" xmlns:w16sdtdh="http://schemas.microsoft.com/office/word/2020/wordml/sdtdatahash" xmlns:w16se="http://schemas.microsoft.com/office/word/2015/wordml/symex" xmlns:wpg="http://schemas.microsoft.com/office/word/2010/wordprocessingGroup" xmlns:wpi="http://schemas.microsoft.com/office/word/2010/wordprocessingInk" xmlns:wne="http://schemas.microsoft.com/office/word/2006/wordml" xmlns:wps="http://schemas.microsoft.com/office/word/2010/wordprocessingShape" mc:Ignorable="w14 w15 w16se w16cid w16 w16cex w16sdtdh wp14">
+<w:ftr xmlns:wpc="http://schemas.microsoft.com/office/word/2010/wordprocessingCanvas" xmlns:cx="http://schemas.microsoft.com/office/drawing/2014/chartex" xmlns:cx1="http://schemas.microsoft.com/office/drawing/2015/9/8/chartex" xmlns:mc="http://schemas.openxmlformats.org/markup-compatibility/2006" xmlns:o="urn:schemas-microsoft-com:office:office" xmlns:r="http://schemas.openxmlformats.org/officeDocument/2006/relationships" xmlns:m="http://schemas.openxmlformats.org/officeDocument/2006/math" xmlns:v="urn:schemas-microsoft-com:vml" xmlns:wp14="http://schemas.microsoft.com/office/word/2010/wordprocessingDrawing" xmlns:wp="http://schemas.openxmlformats.org/drawingml/2006/wordprocessingDrawing" xmlns:w10="urn:schemas-microsoft-com:office:word" xmlns:w="http://schemas.openxmlformats.org/wordprocessingml/2006/main" xmlns:w14="http://schemas.microsoft.com/office/word/2010/wordml" xmlns:w15="http://schemas.microsoft.com/office/word/2012/wordml" xmlns:w16se="http://schemas.microsoft.com/office/word/2015/wordml/symex" xmlns:wpg="http://schemas.microsoft.com/office/word/2010/wordprocessingGroup" xmlns:wpi="http://schemas.microsoft.com/office/word/2010/wordprocessingInk" xmlns:wne="http://schemas.microsoft.com/office/word/2006/wordml" xmlns:wps="http://schemas.microsoft.com/office/word/2010/wordprocessingShape" mc:Ignorable="w14 w15 w16se wp14">
   <w:p>
     <w:pPr>
       <w:pStyle w:val="Footer"/>
@@ -11656,7 +12188,7 @@
 </file>
 
 <file path=word/footer2.xml><?xml version="1.0" encoding="utf-8"?>
-<w:ftr xmlns:wpc="http://schemas.microsoft.com/office/word/2010/wordprocessingCanvas" xmlns:cx="http://schemas.microsoft.com/office/drawing/2014/chartex" xmlns:cx1="http://schemas.microsoft.com/office/drawing/2015/9/8/chartex" xmlns:cx2="http://schemas.microsoft.com/office/drawing/2015/10/21/chartex" xmlns:cx3="http://schemas.microsoft.com/office/drawing/2016/5/9/chartex" xmlns:cx4="http://schemas.microsoft.com/office/drawing/2016/5/10/chartex" xmlns:cx5="http://schemas.microsoft.com/office/drawing/2016/5/11/chartex" xmlns:cx6="http://schemas.microsoft.com/office/drawing/2016/5/12/chartex" xmlns:cx7="http://schemas.microsoft.com/office/drawing/2016/5/13/chartex" xmlns:cx8="http://schemas.microsoft.com/office/drawing/2016/5/14/chartex" xmlns:mc="http://schemas.openxmlformats.org/markup-compatibility/2006" xmlns:aink="http://schemas.microsoft.com/office/drawing/2016/ink" xmlns:am3d="http://schemas.microsoft.com/office/drawing/2017/model3d" xmlns:o="urn:schemas-microsoft-com:office:office" xmlns:oel="http://schemas.microsoft.com/office/2019/extlst" xmlns:r="http://schemas.openxmlformats.org/officeDocument/2006/relationships" xmlns:m="http://schemas.openxmlformats.org/officeDocument/2006/math" xmlns:v="urn:schemas-microsoft-com:vml" xmlns:wp14="http://schemas.microsoft.com/office/word/2010/wordprocessingDrawing" xmlns:wp="http://schemas.openxmlformats.org/drawingml/2006/wordprocessingDrawing" xmlns:w10="urn:schemas-microsoft-com:office:word" xmlns:w="http://schemas.openxmlformats.org/wordprocessingml/2006/main" xmlns:w14="http://schemas.microsoft.com/office/word/2010/wordml" xmlns:w15="http://schemas.microsoft.com/office/word/2012/wordml" xmlns:w16cex="http://schemas.microsoft.com/office/word/2018/wordml/cex" xmlns:w16cid="http://schemas.microsoft.com/office/word/2016/wordml/cid" xmlns:w16="http://schemas.microsoft.com/office/word/2018/wordml" xmlns:w16sdtdh="http://schemas.microsoft.com/office/word/2020/wordml/sdtdatahash" xmlns:w16se="http://schemas.microsoft.com/office/word/2015/wordml/symex" xmlns:wpg="http://schemas.microsoft.com/office/word/2010/wordprocessingGroup" xmlns:wpi="http://schemas.microsoft.com/office/word/2010/wordprocessingInk" xmlns:wne="http://schemas.microsoft.com/office/word/2006/wordml" xmlns:wps="http://schemas.microsoft.com/office/word/2010/wordprocessingShape" mc:Ignorable="w14 w15 w16se w16cid w16 w16cex w16sdtdh wp14">
+<w:ftr xmlns:wpc="http://schemas.microsoft.com/office/word/2010/wordprocessingCanvas" xmlns:cx="http://schemas.microsoft.com/office/drawing/2014/chartex" xmlns:cx1="http://schemas.microsoft.com/office/drawing/2015/9/8/chartex" xmlns:mc="http://schemas.openxmlformats.org/markup-compatibility/2006" xmlns:o="urn:schemas-microsoft-com:office:office" xmlns:r="http://schemas.openxmlformats.org/officeDocument/2006/relationships" xmlns:m="http://schemas.openxmlformats.org/officeDocument/2006/math" xmlns:v="urn:schemas-microsoft-com:vml" xmlns:wp14="http://schemas.microsoft.com/office/word/2010/wordprocessingDrawing" xmlns:wp="http://schemas.openxmlformats.org/drawingml/2006/wordprocessingDrawing" xmlns:w10="urn:schemas-microsoft-com:office:word" xmlns:w="http://schemas.openxmlformats.org/wordprocessingml/2006/main" xmlns:w14="http://schemas.microsoft.com/office/word/2010/wordml" xmlns:w15="http://schemas.microsoft.com/office/word/2012/wordml" xmlns:w16se="http://schemas.microsoft.com/office/word/2015/wordml/symex" xmlns:wpg="http://schemas.microsoft.com/office/word/2010/wordprocessingGroup" xmlns:wpi="http://schemas.microsoft.com/office/word/2010/wordprocessingInk" xmlns:wne="http://schemas.microsoft.com/office/word/2006/wordml" xmlns:wps="http://schemas.microsoft.com/office/word/2010/wordprocessingShape" mc:Ignorable="w14 w15 w16se wp14">
   <w:p>
     <w:pPr>
       <w:pStyle w:val="Footer"/>
@@ -11688,7 +12220,7 @@
         <w:rStyle w:val="PageNumber"/>
         <w:noProof/>
       </w:rPr>
-      <w:t>4</w:t>
+      <w:t>14</w:t>
     </w:r>
     <w:r>
       <w:rPr>
@@ -11711,7 +12243,7 @@
 </file>
 
 <file path=word/footnotes.xml><?xml version="1.0" encoding="utf-8"?>
-<w:footnotes xmlns:wpc="http://schemas.microsoft.com/office/word/2010/wordprocessingCanvas" xmlns:cx="http://schemas.microsoft.com/office/drawing/2014/chartex" xmlns:cx1="http://schemas.microsoft.com/office/drawing/2015/9/8/chartex" xmlns:cx2="http://schemas.microsoft.com/office/drawing/2015/10/21/chartex" xmlns:cx3="http://schemas.microsoft.com/office/drawing/2016/5/9/chartex" xmlns:cx4="http://schemas.microsoft.com/office/drawing/2016/5/10/chartex" xmlns:cx5="http://schemas.microsoft.com/office/drawing/2016/5/11/chartex" xmlns:cx6="http://schemas.microsoft.com/office/drawing/2016/5/12/chartex" xmlns:cx7="http://schemas.microsoft.com/office/drawing/2016/5/13/chartex" xmlns:cx8="http://schemas.microsoft.com/office/drawing/2016/5/14/chartex" xmlns:mc="http://schemas.openxmlformats.org/markup-compatibility/2006" xmlns:aink="http://schemas.microsoft.com/office/drawing/2016/ink" xmlns:am3d="http://schemas.microsoft.com/office/drawing/2017/model3d" xmlns:o="urn:schemas-microsoft-com:office:office" xmlns:oel="http://schemas.microsoft.com/office/2019/extlst" xmlns:r="http://schemas.openxmlformats.org/officeDocument/2006/relationships" xmlns:m="http://schemas.openxmlformats.org/officeDocument/2006/math" xmlns:v="urn:schemas-microsoft-com:vml" xmlns:wp14="http://schemas.microsoft.com/office/word/2010/wordprocessingDrawing" xmlns:wp="http://schemas.openxmlformats.org/drawingml/2006/wordprocessingDrawing" xmlns:w10="urn:schemas-microsoft-com:office:word" xmlns:w="http://schemas.openxmlformats.org/wordprocessingml/2006/main" xmlns:w14="http://schemas.microsoft.com/office/word/2010/wordml" xmlns:w15="http://schemas.microsoft.com/office/word/2012/wordml" xmlns:w16cex="http://schemas.microsoft.com/office/word/2018/wordml/cex" xmlns:w16cid="http://schemas.microsoft.com/office/word/2016/wordml/cid" xmlns:w16="http://schemas.microsoft.com/office/word/2018/wordml" xmlns:w16sdtdh="http://schemas.microsoft.com/office/word/2020/wordml/sdtdatahash" xmlns:w16se="http://schemas.microsoft.com/office/word/2015/wordml/symex" xmlns:wpg="http://schemas.microsoft.com/office/word/2010/wordprocessingGroup" xmlns:wpi="http://schemas.microsoft.com/office/word/2010/wordprocessingInk" xmlns:wne="http://schemas.microsoft.com/office/word/2006/wordml" xmlns:wps="http://schemas.microsoft.com/office/word/2010/wordprocessingShape" mc:Ignorable="w14 w15 w16se w16cid w16 w16cex w16sdtdh wp14">
+<w:footnotes xmlns:wpc="http://schemas.microsoft.com/office/word/2010/wordprocessingCanvas" xmlns:cx="http://schemas.microsoft.com/office/drawing/2014/chartex" xmlns:cx1="http://schemas.microsoft.com/office/drawing/2015/9/8/chartex" xmlns:mc="http://schemas.openxmlformats.org/markup-compatibility/2006" xmlns:o="urn:schemas-microsoft-com:office:office" xmlns:r="http://schemas.openxmlformats.org/officeDocument/2006/relationships" xmlns:m="http://schemas.openxmlformats.org/officeDocument/2006/math" xmlns:v="urn:schemas-microsoft-com:vml" xmlns:wp14="http://schemas.microsoft.com/office/word/2010/wordprocessingDrawing" xmlns:wp="http://schemas.openxmlformats.org/drawingml/2006/wordprocessingDrawing" xmlns:w10="urn:schemas-microsoft-com:office:word" xmlns:w="http://schemas.openxmlformats.org/wordprocessingml/2006/main" xmlns:w14="http://schemas.microsoft.com/office/word/2010/wordml" xmlns:w15="http://schemas.microsoft.com/office/word/2012/wordml" xmlns:w16se="http://schemas.microsoft.com/office/word/2015/wordml/symex" xmlns:wpg="http://schemas.microsoft.com/office/word/2010/wordprocessingGroup" xmlns:wpi="http://schemas.microsoft.com/office/word/2010/wordprocessingInk" xmlns:wne="http://schemas.microsoft.com/office/word/2006/wordml" xmlns:wps="http://schemas.microsoft.com/office/word/2010/wordprocessingShape" mc:Ignorable="w14 w15 w16se wp14">
   <w:footnote w:type="separator" w:id="-1">
     <w:p>
       <w:r>
@@ -11730,7 +12262,7 @@
 </file>
 
 <file path=word/numbering.xml><?xml version="1.0" encoding="utf-8"?>
-<w:numbering xmlns:wpc="http://schemas.microsoft.com/office/word/2010/wordprocessingCanvas" xmlns:cx="http://schemas.microsoft.com/office/drawing/2014/chartex" xmlns:cx1="http://schemas.microsoft.com/office/drawing/2015/9/8/chartex" xmlns:cx2="http://schemas.microsoft.com/office/drawing/2015/10/21/chartex" xmlns:cx3="http://schemas.microsoft.com/office/drawing/2016/5/9/chartex" xmlns:cx4="http://schemas.microsoft.com/office/drawing/2016/5/10/chartex" xmlns:cx5="http://schemas.microsoft.com/office/drawing/2016/5/11/chartex" xmlns:cx6="http://schemas.microsoft.com/office/drawing/2016/5/12/chartex" xmlns:cx7="http://schemas.microsoft.com/office/drawing/2016/5/13/chartex" xmlns:cx8="http://schemas.microsoft.com/office/drawing/2016/5/14/chartex" xmlns:mc="http://schemas.openxmlformats.org/markup-compatibility/2006" xmlns:aink="http://schemas.microsoft.com/office/drawing/2016/ink" xmlns:am3d="http://schemas.microsoft.com/office/drawing/2017/model3d" xmlns:o="urn:schemas-microsoft-com:office:office" xmlns:oel="http://schemas.microsoft.com/office/2019/extlst" xmlns:r="http://schemas.openxmlformats.org/officeDocument/2006/relationships" xmlns:m="http://schemas.openxmlformats.org/officeDocument/2006/math" xmlns:v="urn:schemas-microsoft-com:vml" xmlns:wp14="http://schemas.microsoft.com/office/word/2010/wordprocessingDrawing" xmlns:wp="http://schemas.openxmlformats.org/drawingml/2006/wordprocessingDrawing" xmlns:w10="urn:schemas-microsoft-com:office:word" xmlns:w="http://schemas.openxmlformats.org/wordprocessingml/2006/main" xmlns:w14="http://schemas.microsoft.com/office/word/2010/wordml" xmlns:w15="http://schemas.microsoft.com/office/word/2012/wordml" xmlns:w16cex="http://schemas.microsoft.com/office/word/2018/wordml/cex" xmlns:w16cid="http://schemas.microsoft.com/office/word/2016/wordml/cid" xmlns:w16="http://schemas.microsoft.com/office/word/2018/wordml" xmlns:w16sdtdh="http://schemas.microsoft.com/office/word/2020/wordml/sdtdatahash" xmlns:w16se="http://schemas.microsoft.com/office/word/2015/wordml/symex" xmlns:wpg="http://schemas.microsoft.com/office/word/2010/wordprocessingGroup" xmlns:wpi="http://schemas.microsoft.com/office/word/2010/wordprocessingInk" xmlns:wne="http://schemas.microsoft.com/office/word/2006/wordml" xmlns:wps="http://schemas.microsoft.com/office/word/2010/wordprocessingShape" mc:Ignorable="w14 w15 w16se w16cid w16 w16cex w16sdtdh wp14">
+<w:numbering xmlns:wpc="http://schemas.microsoft.com/office/word/2010/wordprocessingCanvas" xmlns:cx="http://schemas.microsoft.com/office/drawing/2014/chartex" xmlns:cx1="http://schemas.microsoft.com/office/drawing/2015/9/8/chartex" xmlns:mc="http://schemas.openxmlformats.org/markup-compatibility/2006" xmlns:o="urn:schemas-microsoft-com:office:office" xmlns:r="http://schemas.openxmlformats.org/officeDocument/2006/relationships" xmlns:m="http://schemas.openxmlformats.org/officeDocument/2006/math" xmlns:v="urn:schemas-microsoft-com:vml" xmlns:wp14="http://schemas.microsoft.com/office/word/2010/wordprocessingDrawing" xmlns:wp="http://schemas.openxmlformats.org/drawingml/2006/wordprocessingDrawing" xmlns:w10="urn:schemas-microsoft-com:office:word" xmlns:w="http://schemas.openxmlformats.org/wordprocessingml/2006/main" xmlns:w14="http://schemas.microsoft.com/office/word/2010/wordml" xmlns:w15="http://schemas.microsoft.com/office/word/2012/wordml" xmlns:w16se="http://schemas.microsoft.com/office/word/2015/wordml/symex" xmlns:wpg="http://schemas.microsoft.com/office/word/2010/wordprocessingGroup" xmlns:wpi="http://schemas.microsoft.com/office/word/2010/wordprocessingInk" xmlns:wne="http://schemas.microsoft.com/office/word/2006/wordml" xmlns:wps="http://schemas.microsoft.com/office/word/2010/wordprocessingShape" mc:Ignorable="w14 w15 w16se wp14">
   <w:abstractNum w:abstractNumId="0" w15:restartNumberingAfterBreak="0">
     <w:nsid w:val="017D450C"/>
     <w:multiLevelType w:val="multilevel"/>
@@ -12841,25 +13373,25 @@
       </w:rPr>
     </w:lvl>
   </w:abstractNum>
-  <w:num w:numId="1" w16cid:durableId="1747921509">
+  <w:num w:numId="1">
     <w:abstractNumId w:val="0"/>
   </w:num>
-  <w:num w:numId="2" w16cid:durableId="1797484587">
+  <w:num w:numId="2">
     <w:abstractNumId w:val="4"/>
   </w:num>
-  <w:num w:numId="3" w16cid:durableId="2006593369">
+  <w:num w:numId="3">
     <w:abstractNumId w:val="9"/>
   </w:num>
-  <w:num w:numId="4" w16cid:durableId="900797804">
+  <w:num w:numId="4">
     <w:abstractNumId w:val="2"/>
   </w:num>
-  <w:num w:numId="5" w16cid:durableId="553464788">
+  <w:num w:numId="5">
     <w:abstractNumId w:val="1"/>
   </w:num>
-  <w:num w:numId="6" w16cid:durableId="136385950">
+  <w:num w:numId="6">
     <w:abstractNumId w:val="7"/>
   </w:num>
-  <w:num w:numId="7" w16cid:durableId="622426995">
+  <w:num w:numId="7">
     <w:abstractNumId w:val="7"/>
     <w:lvlOverride w:ilvl="0">
       <w:lvl w:ilvl="0">
@@ -13000,16 +13532,16 @@
       </w:lvl>
     </w:lvlOverride>
   </w:num>
-  <w:num w:numId="8" w16cid:durableId="838732582">
+  <w:num w:numId="8">
     <w:abstractNumId w:val="8"/>
   </w:num>
-  <w:num w:numId="9" w16cid:durableId="554926045">
+  <w:num w:numId="9">
     <w:abstractNumId w:val="3"/>
   </w:num>
-  <w:num w:numId="10" w16cid:durableId="414012923">
+  <w:num w:numId="10">
     <w:abstractNumId w:val="5"/>
   </w:num>
-  <w:num w:numId="11" w16cid:durableId="547496213">
+  <w:num w:numId="11">
     <w:abstractNumId w:val="6"/>
   </w:num>
   <w:numIdMacAtCleanup w:val="11"/>
@@ -13017,7 +13549,7 @@
 </file>
 
 <file path=word/styles.xml><?xml version="1.0" encoding="utf-8"?>
-<w:styles xmlns:mc="http://schemas.openxmlformats.org/markup-compatibility/2006" xmlns:r="http://schemas.openxmlformats.org/officeDocument/2006/relationships" xmlns:w="http://schemas.openxmlformats.org/wordprocessingml/2006/main" xmlns:w14="http://schemas.microsoft.com/office/word/2010/wordml" xmlns:w15="http://schemas.microsoft.com/office/word/2012/wordml" xmlns:w16cex="http://schemas.microsoft.com/office/word/2018/wordml/cex" xmlns:w16cid="http://schemas.microsoft.com/office/word/2016/wordml/cid" xmlns:w16="http://schemas.microsoft.com/office/word/2018/wordml" xmlns:w16sdtdh="http://schemas.microsoft.com/office/word/2020/wordml/sdtdatahash" xmlns:w16se="http://schemas.microsoft.com/office/word/2015/wordml/symex" mc:Ignorable="w14 w15 w16se w16cid w16 w16cex w16sdtdh">
+<w:styles xmlns:mc="http://schemas.openxmlformats.org/markup-compatibility/2006" xmlns:r="http://schemas.openxmlformats.org/officeDocument/2006/relationships" xmlns:w="http://schemas.openxmlformats.org/wordprocessingml/2006/main" xmlns:w14="http://schemas.microsoft.com/office/word/2010/wordml" xmlns:w15="http://schemas.microsoft.com/office/word/2012/wordml" xmlns:w16se="http://schemas.microsoft.com/office/word/2015/wordml/symex" mc:Ignorable="w14 w15 w16se">
   <w:docDefaults>
     <w:rPrDefault>
       <w:rPr>
@@ -13027,7 +13559,7 @@
     </w:rPrDefault>
     <w:pPrDefault/>
   </w:docDefaults>
-  <w:latentStyles w:defLockedState="0" w:defUIPriority="0" w:defSemiHidden="0" w:defUnhideWhenUsed="0" w:defQFormat="0" w:count="376">
+  <w:latentStyles w:defLockedState="0" w:defUIPriority="0" w:defSemiHidden="0" w:defUnhideWhenUsed="0" w:defQFormat="0" w:count="371">
     <w:lsdException w:name="Normal" w:qFormat="1"/>
     <w:lsdException w:name="heading 1" w:qFormat="1"/>
     <w:lsdException w:name="heading 2" w:qFormat="1"/>
@@ -13381,11 +13913,6 @@
     <w:lsdException w:name="List Table 5 Dark Accent 6" w:uiPriority="50"/>
     <w:lsdException w:name="List Table 6 Colorful Accent 6" w:uiPriority="51"/>
     <w:lsdException w:name="List Table 7 Colorful Accent 6" w:uiPriority="52"/>
-    <w:lsdException w:name="Mention" w:semiHidden="1" w:uiPriority="99" w:unhideWhenUsed="1"/>
-    <w:lsdException w:name="Smart Hyperlink" w:semiHidden="1" w:uiPriority="99" w:unhideWhenUsed="1"/>
-    <w:lsdException w:name="Hashtag" w:semiHidden="1" w:uiPriority="99" w:unhideWhenUsed="1"/>
-    <w:lsdException w:name="Unresolved Mention" w:semiHidden="1" w:uiPriority="99" w:unhideWhenUsed="1"/>
-    <w:lsdException w:name="Smart Link" w:semiHidden="1" w:uiPriority="99" w:unhideWhenUsed="1"/>
   </w:latentStyles>
   <w:style w:type="paragraph" w:default="1" w:styleId="Normal">
     <w:name w:val="Normal"/>
@@ -14511,7 +15038,7 @@
 </file>
 
 <file path=customXml/itemProps4.xml><?xml version="1.0" encoding="utf-8"?>
-<ds:datastoreItem xmlns:ds="http://schemas.openxmlformats.org/officeDocument/2006/customXml" ds:itemID="{FCA5A807-756F-4C70-AD47-2CB08FE4FDB6}">
+<ds:datastoreItem xmlns:ds="http://schemas.openxmlformats.org/officeDocument/2006/customXml" ds:itemID="{A71F5363-E969-4758-A55C-068E47AC4334}">
   <ds:schemaRefs>
     <ds:schemaRef ds:uri="http://schemas.openxmlformats.org/officeDocument/2006/bibliography"/>
   </ds:schemaRefs>

</xml_diff>

<commit_message>
changed position of a diagram
</commit_message>
<xml_diff>
--- a/SRDocumentation.docx
+++ b/SRDocumentation.docx
@@ -4,8 +4,11 @@
   <w:body>
     <w:p>
       <w:r>
+        <w:rPr>
+          <w:noProof/>
+        </w:rPr>
         <w:pict w14:anchorId="3D38F194">
-          <v:rect id="_x0000_i1025" style="width:0;height:1.5pt" o:hralign="center" o:hrstd="t" o:hr="t" fillcolor="gray" stroked="f"/>
+          <v:rect id="_x0000_i1026" alt="" style="width:468pt;height:.05pt;mso-width-percent:0;mso-height-percent:0;mso-width-percent:0;mso-height-percent:0" o:hralign="center" o:hrstd="t" o:hr="t" fillcolor="gray" stroked="f"/>
         </w:pict>
       </w:r>
     </w:p>
@@ -360,6 +363,7 @@
           <w:bCs/>
           <w:sz w:val="36"/>
           <w:szCs w:val="36"/>
+          <w:lang w:val="en-US"/>
         </w:rPr>
         <w:t>We have abided by the UNCG Academic Integrity Policy on this assignment.</w:t>
       </w:r>
@@ -424,10 +428,11 @@
       </w:pPr>
       <w:r>
         <w:rPr>
+          <w:noProof/>
           <w:lang w:val="en-US"/>
         </w:rPr>
         <w:pict w14:anchorId="4C988E89">
-          <v:rect id="_x0000_i1026" style="width:0;height:1.5pt" o:hralign="center" o:hrstd="t" o:hr="t" fillcolor="gray" stroked="f"/>
+          <v:rect id="_x0000_i1025" alt="" style="width:468pt;height:.05pt;mso-width-percent:0;mso-height-percent:0;mso-width-percent:0;mso-height-percent:0" o:hralign="center" o:hrstd="t" o:hr="t" fillcolor="gray" stroked="f"/>
         </w:pict>
       </w:r>
     </w:p>
@@ -7738,6 +7743,9 @@
         <w:t xml:space="preserve">: </w:t>
       </w:r>
       <w:r>
+        <w:rPr>
+          <w:lang w:val="en-US"/>
+        </w:rPr>
         <w:t>There is no associated cost with development of Puzzle.</w:t>
       </w:r>
     </w:p>
@@ -12068,36 +12076,53 @@
     </w:p>
     <w:p>
       <w:pPr>
-        <w:pStyle w:val="ListParagraph"/>
-        <w:numPr>
-          <w:ilvl w:val="1"/>
-          <w:numId w:val="7"/>
-        </w:numPr>
-        <w:rPr>
-          <w:b/>
-          <w:lang w:val="en-US"/>
-        </w:rPr>
-      </w:pPr>
-      <w:r>
-        <w:rPr>
-          <w:b/>
+        <w:spacing w:before="100" w:beforeAutospacing="1" w:after="100" w:afterAutospacing="1"/>
+        <w:rPr>
+          <w:lang w:val="en-US"/>
+        </w:rPr>
+      </w:pPr>
+    </w:p>
+    <w:p>
+      <w:pPr>
+        <w:spacing w:before="100" w:beforeAutospacing="1" w:after="100" w:afterAutospacing="1"/>
+        <w:rPr>
+          <w:lang w:val="en-US"/>
+        </w:rPr>
+      </w:pPr>
+    </w:p>
+    <w:p>
+      <w:pPr>
+        <w:spacing w:before="100" w:beforeAutospacing="1" w:after="100" w:afterAutospacing="1"/>
+        <w:rPr>
+          <w:lang w:val="en-US"/>
+        </w:rPr>
+      </w:pPr>
+    </w:p>
+    <w:p>
+      <w:pPr>
+        <w:spacing w:before="100" w:beforeAutospacing="1" w:after="100" w:afterAutospacing="1"/>
+        <w:rPr>
+          <w:lang w:val="en-US"/>
+        </w:rPr>
+      </w:pPr>
+    </w:p>
+    <w:p>
+      <w:pPr>
+        <w:spacing w:before="100" w:beforeAutospacing="1" w:after="100" w:afterAutospacing="1"/>
+        <w:rPr>
+          <w:lang w:val="en-US"/>
+        </w:rPr>
+      </w:pPr>
+      <w:r>
+        <w:rPr>
           <w:noProof/>
-          <w:lang w:val="en-US"/>
-        </w:rPr>
-        <w:lastRenderedPageBreak/>
+          <w:lang w:val="en-US" w:eastAsia="en-US"/>
+        </w:rPr>
         <w:drawing>
-          <wp:anchor distT="0" distB="0" distL="114300" distR="114300" simplePos="0" relativeHeight="251663360" behindDoc="0" locked="0" layoutInCell="1" allowOverlap="1" wp14:anchorId="498511F8" wp14:editId="2A50CFEE">
-            <wp:simplePos x="0" y="0"/>
-            <wp:positionH relativeFrom="column">
-              <wp:posOffset>228600</wp:posOffset>
-            </wp:positionH>
-            <wp:positionV relativeFrom="paragraph">
-              <wp:posOffset>333375</wp:posOffset>
-            </wp:positionV>
-            <wp:extent cx="6645910" cy="3738245"/>
-            <wp:effectExtent l="0" t="0" r="2540" b="0"/>
-            <wp:wrapTopAndBottom/>
-            <wp:docPr id="2" name="Picture 2"/>
+          <wp:inline distT="0" distB="0" distL="0" distR="0" wp14:anchorId="6CFC21ED" wp14:editId="1FAE78C3">
+            <wp:extent cx="6637020" cy="4145280"/>
+            <wp:effectExtent l="0" t="0" r="0" b="7620"/>
+            <wp:docPr id="5" name="Picture 5" descr="Diagram, schematic&#10;&#10;Description automatically generated"/>
             <wp:cNvGraphicFramePr>
               <a:graphicFrameLocks xmlns:a="http://schemas.openxmlformats.org/drawingml/2006/main" noChangeAspect="1"/>
             </wp:cNvGraphicFramePr>
@@ -12105,166 +12130,13 @@
               <a:graphicData uri="http://schemas.openxmlformats.org/drawingml/2006/picture">
                 <pic:pic xmlns:pic="http://schemas.openxmlformats.org/drawingml/2006/picture">
                   <pic:nvPicPr>
-                    <pic:cNvPr id="2" name="Picture 2"/>
-                    <pic:cNvPicPr/>
-                  </pic:nvPicPr>
-                  <pic:blipFill>
-                    <a:blip r:embed="rId16">
-                      <a:extLst>
-                        <a:ext uri="{28A0092B-C50C-407E-A947-70E740481C1C}">
-                          <a14:useLocalDpi xmlns:a14="http://schemas.microsoft.com/office/drawing/2010/main" val="0"/>
-                        </a:ext>
-                      </a:extLst>
-                    </a:blip>
-                    <a:stretch>
-                      <a:fillRect/>
-                    </a:stretch>
-                  </pic:blipFill>
-                  <pic:spPr>
-                    <a:xfrm>
-                      <a:off x="0" y="0"/>
-                      <a:ext cx="6645910" cy="3738245"/>
-                    </a:xfrm>
-                    <a:prstGeom prst="rect">
-                      <a:avLst/>
-                    </a:prstGeom>
-                  </pic:spPr>
-                </pic:pic>
-              </a:graphicData>
-            </a:graphic>
-          </wp:anchor>
-        </w:drawing>
-      </w:r>
-      <w:r>
-        <w:rPr>
-          <w:b/>
-          <w:lang w:val="en-US"/>
-        </w:rPr>
-        <w:t>Class Diagram</w:t>
-      </w:r>
-    </w:p>
-    <w:p>
-      <w:pPr>
-        <w:pStyle w:val="ListParagraph"/>
-        <w:ind w:left="360"/>
-        <w:rPr>
-          <w:b/>
-          <w:lang w:val="en-US"/>
-        </w:rPr>
-      </w:pPr>
-    </w:p>
-    <w:p>
-      <w:pPr>
-        <w:spacing w:before="100" w:beforeAutospacing="1" w:after="100" w:afterAutospacing="1"/>
-        <w:rPr>
-          <w:lang w:val="en-US"/>
-        </w:rPr>
-      </w:pPr>
-    </w:p>
-    <w:p>
-      <w:pPr>
-        <w:spacing w:before="100" w:beforeAutospacing="1" w:after="100" w:afterAutospacing="1"/>
-        <w:rPr>
-          <w:lang w:val="en-US"/>
-        </w:rPr>
-      </w:pPr>
-    </w:p>
-    <w:p>
-      <w:pPr>
-        <w:spacing w:before="100" w:beforeAutospacing="1" w:after="100" w:afterAutospacing="1"/>
-        <w:rPr>
-          <w:lang w:val="en-US"/>
-        </w:rPr>
-      </w:pPr>
-    </w:p>
-    <w:p>
-      <w:pPr>
-        <w:spacing w:before="100" w:beforeAutospacing="1" w:after="100" w:afterAutospacing="1"/>
-        <w:rPr>
-          <w:lang w:val="en-US"/>
-        </w:rPr>
-      </w:pPr>
-    </w:p>
-    <w:p>
-      <w:pPr>
-        <w:spacing w:before="100" w:beforeAutospacing="1" w:after="100" w:afterAutospacing="1"/>
-        <w:rPr>
-          <w:lang w:val="en-US"/>
-        </w:rPr>
-      </w:pPr>
-    </w:p>
-    <w:p>
-      <w:pPr>
-        <w:spacing w:before="100" w:beforeAutospacing="1" w:after="100" w:afterAutospacing="1"/>
-        <w:rPr>
-          <w:lang w:val="en-US"/>
-        </w:rPr>
-      </w:pPr>
-    </w:p>
-    <w:p>
-      <w:pPr>
-        <w:spacing w:before="100" w:beforeAutospacing="1" w:after="100" w:afterAutospacing="1"/>
-        <w:rPr>
-          <w:lang w:val="en-US"/>
-        </w:rPr>
-      </w:pPr>
-    </w:p>
-    <w:p>
-      <w:pPr>
-        <w:spacing w:before="100" w:beforeAutospacing="1" w:after="100" w:afterAutospacing="1"/>
-        <w:rPr>
-          <w:lang w:val="en-US"/>
-        </w:rPr>
-      </w:pPr>
-    </w:p>
-    <w:p>
-      <w:pPr>
-        <w:spacing w:before="100" w:beforeAutospacing="1" w:after="100" w:afterAutospacing="1"/>
-        <w:rPr>
-          <w:lang w:val="en-US"/>
-        </w:rPr>
-      </w:pPr>
-    </w:p>
-    <w:p>
-      <w:pPr>
-        <w:spacing w:before="100" w:beforeAutospacing="1" w:after="100" w:afterAutospacing="1"/>
-        <w:rPr>
-          <w:lang w:val="en-US"/>
-        </w:rPr>
-      </w:pPr>
-    </w:p>
-    <w:p>
-      <w:pPr>
-        <w:spacing w:before="100" w:beforeAutospacing="1" w:after="100" w:afterAutospacing="1"/>
-        <w:rPr>
-          <w:lang w:val="en-US"/>
-        </w:rPr>
-      </w:pPr>
-      <w:r>
-        <w:rPr>
-          <w:noProof/>
-          <w:lang w:val="en-US" w:eastAsia="en-US"/>
-        </w:rPr>
-        <w:lastRenderedPageBreak/>
-        <w:drawing>
-          <wp:inline distT="0" distB="0" distL="0" distR="0" wp14:anchorId="7F53B5C4" wp14:editId="6B4EB103">
-            <wp:extent cx="6637020" cy="4145280"/>
-            <wp:effectExtent l="0" t="0" r="0" b="7620"/>
-            <wp:docPr id="5" name="Picture 5"/>
-            <wp:cNvGraphicFramePr>
-              <a:graphicFrameLocks xmlns:a="http://schemas.openxmlformats.org/drawingml/2006/main" noChangeAspect="1"/>
-            </wp:cNvGraphicFramePr>
-            <a:graphic xmlns:a="http://schemas.openxmlformats.org/drawingml/2006/main">
-              <a:graphicData uri="http://schemas.openxmlformats.org/drawingml/2006/picture">
-                <pic:pic xmlns:pic="http://schemas.openxmlformats.org/drawingml/2006/picture">
-                  <pic:nvPicPr>
-                    <pic:cNvPr id="0" name="Picture 8"/>
+                    <pic:cNvPr id="5" name="Picture 5" descr="Diagram, schematic&#10;&#10;Description automatically generated"/>
                     <pic:cNvPicPr>
                       <a:picLocks noChangeAspect="1" noChangeArrowheads="1"/>
                     </pic:cNvPicPr>
                   </pic:nvPicPr>
                   <pic:blipFill>
-                    <a:blip r:embed="rId17">
+                    <a:blip r:embed="rId16">
                       <a:extLst>
                         <a:ext uri="{28A0092B-C50C-407E-A947-70E740481C1C}">
                           <a14:useLocalDpi xmlns:a14="http://schemas.microsoft.com/office/drawing/2010/main" val="0"/>
@@ -12295,6 +12167,189 @@
           </wp:inline>
         </w:drawing>
       </w:r>
+    </w:p>
+    <w:p>
+      <w:pPr>
+        <w:spacing w:before="100" w:beforeAutospacing="1" w:after="100" w:afterAutospacing="1"/>
+        <w:rPr>
+          <w:lang w:val="en-US"/>
+        </w:rPr>
+      </w:pPr>
+    </w:p>
+    <w:p>
+      <w:pPr>
+        <w:pStyle w:val="ListParagraph"/>
+        <w:numPr>
+          <w:ilvl w:val="1"/>
+          <w:numId w:val="7"/>
+        </w:numPr>
+        <w:rPr>
+          <w:b/>
+          <w:lang w:val="en-US"/>
+        </w:rPr>
+      </w:pPr>
+      <w:r>
+        <w:rPr>
+          <w:b/>
+          <w:noProof/>
+          <w:lang w:val="en-US"/>
+        </w:rPr>
+        <w:lastRenderedPageBreak/>
+        <w:drawing>
+          <wp:anchor distT="0" distB="0" distL="114300" distR="114300" simplePos="0" relativeHeight="251663360" behindDoc="0" locked="0" layoutInCell="1" allowOverlap="1" wp14:anchorId="498511F8" wp14:editId="2A50CFEE">
+            <wp:simplePos x="0" y="0"/>
+            <wp:positionH relativeFrom="column">
+              <wp:posOffset>228600</wp:posOffset>
+            </wp:positionH>
+            <wp:positionV relativeFrom="paragraph">
+              <wp:posOffset>333375</wp:posOffset>
+            </wp:positionV>
+            <wp:extent cx="6645910" cy="3738245"/>
+            <wp:effectExtent l="0" t="0" r="2540" b="0"/>
+            <wp:wrapTopAndBottom/>
+            <wp:docPr id="2" name="Picture 2"/>
+            <wp:cNvGraphicFramePr>
+              <a:graphicFrameLocks xmlns:a="http://schemas.openxmlformats.org/drawingml/2006/main" noChangeAspect="1"/>
+            </wp:cNvGraphicFramePr>
+            <a:graphic xmlns:a="http://schemas.openxmlformats.org/drawingml/2006/main">
+              <a:graphicData uri="http://schemas.openxmlformats.org/drawingml/2006/picture">
+                <pic:pic xmlns:pic="http://schemas.openxmlformats.org/drawingml/2006/picture">
+                  <pic:nvPicPr>
+                    <pic:cNvPr id="2" name="Picture 2"/>
+                    <pic:cNvPicPr/>
+                  </pic:nvPicPr>
+                  <pic:blipFill>
+                    <a:blip r:embed="rId17">
+                      <a:extLst>
+                        <a:ext uri="{28A0092B-C50C-407E-A947-70E740481C1C}">
+                          <a14:useLocalDpi xmlns:a14="http://schemas.microsoft.com/office/drawing/2010/main" val="0"/>
+                        </a:ext>
+                      </a:extLst>
+                    </a:blip>
+                    <a:stretch>
+                      <a:fillRect/>
+                    </a:stretch>
+                  </pic:blipFill>
+                  <pic:spPr>
+                    <a:xfrm>
+                      <a:off x="0" y="0"/>
+                      <a:ext cx="6645910" cy="3738245"/>
+                    </a:xfrm>
+                    <a:prstGeom prst="rect">
+                      <a:avLst/>
+                    </a:prstGeom>
+                  </pic:spPr>
+                </pic:pic>
+              </a:graphicData>
+            </a:graphic>
+          </wp:anchor>
+        </w:drawing>
+      </w:r>
+      <w:r>
+        <w:rPr>
+          <w:b/>
+          <w:lang w:val="en-US"/>
+        </w:rPr>
+        <w:t>Class Diagram</w:t>
+      </w:r>
+    </w:p>
+    <w:p>
+      <w:pPr>
+        <w:pStyle w:val="ListParagraph"/>
+        <w:ind w:left="360"/>
+        <w:rPr>
+          <w:b/>
+          <w:lang w:val="en-US"/>
+        </w:rPr>
+      </w:pPr>
+    </w:p>
+    <w:p>
+      <w:pPr>
+        <w:spacing w:before="100" w:beforeAutospacing="1" w:after="100" w:afterAutospacing="1"/>
+        <w:rPr>
+          <w:lang w:val="en-US"/>
+        </w:rPr>
+      </w:pPr>
+    </w:p>
+    <w:p>
+      <w:pPr>
+        <w:spacing w:before="100" w:beforeAutospacing="1" w:after="100" w:afterAutospacing="1"/>
+        <w:rPr>
+          <w:lang w:val="en-US"/>
+        </w:rPr>
+      </w:pPr>
+    </w:p>
+    <w:p>
+      <w:pPr>
+        <w:spacing w:before="100" w:beforeAutospacing="1" w:after="100" w:afterAutospacing="1"/>
+        <w:rPr>
+          <w:lang w:val="en-US"/>
+        </w:rPr>
+      </w:pPr>
+    </w:p>
+    <w:p>
+      <w:pPr>
+        <w:spacing w:before="100" w:beforeAutospacing="1" w:after="100" w:afterAutospacing="1"/>
+        <w:rPr>
+          <w:lang w:val="en-US"/>
+        </w:rPr>
+      </w:pPr>
+    </w:p>
+    <w:p>
+      <w:pPr>
+        <w:spacing w:before="100" w:beforeAutospacing="1" w:after="100" w:afterAutospacing="1"/>
+        <w:rPr>
+          <w:lang w:val="en-US"/>
+        </w:rPr>
+      </w:pPr>
+    </w:p>
+    <w:p>
+      <w:pPr>
+        <w:spacing w:before="100" w:beforeAutospacing="1" w:after="100" w:afterAutospacing="1"/>
+        <w:rPr>
+          <w:lang w:val="en-US"/>
+        </w:rPr>
+      </w:pPr>
+    </w:p>
+    <w:p>
+      <w:pPr>
+        <w:spacing w:before="100" w:beforeAutospacing="1" w:after="100" w:afterAutospacing="1"/>
+        <w:rPr>
+          <w:lang w:val="en-US"/>
+        </w:rPr>
+      </w:pPr>
+    </w:p>
+    <w:p>
+      <w:pPr>
+        <w:spacing w:before="100" w:beforeAutospacing="1" w:after="100" w:afterAutospacing="1"/>
+        <w:rPr>
+          <w:lang w:val="en-US"/>
+        </w:rPr>
+      </w:pPr>
+    </w:p>
+    <w:p>
+      <w:pPr>
+        <w:spacing w:before="100" w:beforeAutospacing="1" w:after="100" w:afterAutospacing="1"/>
+        <w:rPr>
+          <w:lang w:val="en-US"/>
+        </w:rPr>
+      </w:pPr>
+    </w:p>
+    <w:p>
+      <w:pPr>
+        <w:spacing w:before="100" w:beforeAutospacing="1" w:after="100" w:afterAutospacing="1"/>
+        <w:rPr>
+          <w:lang w:val="en-US"/>
+        </w:rPr>
+      </w:pPr>
+    </w:p>
+    <w:p>
+      <w:pPr>
+        <w:spacing w:before="100" w:beforeAutospacing="1" w:after="100" w:afterAutospacing="1"/>
+        <w:rPr>
+          <w:lang w:val="en-US"/>
+        </w:rPr>
+      </w:pPr>
     </w:p>
     <w:sectPr>
       <w:footerReference w:type="even" r:id="rId18"/>
@@ -12400,14 +12455,7 @@
         <w:rStyle w:val="PageNumber"/>
         <w:noProof/>
       </w:rPr>
-      <w:t>1</w:t>
-    </w:r>
-    <w:r>
-      <w:rPr>
-        <w:rStyle w:val="PageNumber"/>
-        <w:noProof/>
-      </w:rPr>
-      <w:t>4</w:t>
+      <w:t>14</w:t>
     </w:r>
     <w:r>
       <w:rPr>
@@ -13844,6 +13892,7 @@
     <w:lsdException w:name="HTML Sample" w:semiHidden="1" w:unhideWhenUsed="1"/>
     <w:lsdException w:name="HTML Typewriter" w:semiHidden="1" w:unhideWhenUsed="1"/>
     <w:lsdException w:name="HTML Variable" w:semiHidden="1" w:unhideWhenUsed="1"/>
+    <w:lsdException w:name="Normal Table" w:semiHidden="1" w:unhideWhenUsed="1"/>
     <w:lsdException w:name="annotation subject" w:semiHidden="1" w:unhideWhenUsed="1"/>
     <w:lsdException w:name="No List" w:semiHidden="1" w:unhideWhenUsed="1"/>
     <w:lsdException w:name="Outline List 1" w:semiHidden="1" w:unhideWhenUsed="1"/>
@@ -13886,8 +13935,11 @@
     <w:lsdException w:name="Table Contemporary" w:semiHidden="1" w:unhideWhenUsed="1"/>
     <w:lsdException w:name="Table Elegant" w:semiHidden="1" w:unhideWhenUsed="1"/>
     <w:lsdException w:name="Table Professional" w:semiHidden="1" w:unhideWhenUsed="1"/>
+    <w:lsdException w:name="Table Subtle 1" w:semiHidden="1" w:unhideWhenUsed="1"/>
     <w:lsdException w:name="Table Subtle 2" w:semiHidden="1" w:unhideWhenUsed="1"/>
     <w:lsdException w:name="Table Web 1" w:semiHidden="1" w:unhideWhenUsed="1"/>
+    <w:lsdException w:name="Table Web 2" w:semiHidden="1" w:unhideWhenUsed="1"/>
+    <w:lsdException w:name="Table Web 3" w:semiHidden="1" w:unhideWhenUsed="1"/>
     <w:lsdException w:name="Balloon Text" w:semiHidden="1" w:unhideWhenUsed="1"/>
     <w:lsdException w:name="Table Theme" w:semiHidden="1" w:unhideWhenUsed="1"/>
     <w:lsdException w:name="Placeholder Text" w:semiHidden="1" w:uiPriority="67"/>
@@ -14954,6 +15006,15 @@
 </file>
 
 <file path=customXml/item1.xml><?xml version="1.0" encoding="utf-8"?>
+<?mso-contentType ?>
+<FormTemplates xmlns="http://schemas.microsoft.com/sharepoint/v3/contenttype/forms">
+  <Display>DocumentLibraryForm</Display>
+  <Edit>DocumentLibraryForm</Edit>
+  <New>DocumentLibraryForm</New>
+</FormTemplates>
+</file>
+
+<file path=customXml/item2.xml><?xml version="1.0" encoding="utf-8"?>
 <ct:contentTypeSchema xmlns:ct="http://schemas.microsoft.com/office/2006/metadata/contentType" xmlns:ma="http://schemas.microsoft.com/office/2006/metadata/properties/metaAttributes" ct:_="" ma:_="" ma:contentTypeName="Document" ma:contentTypeID="0x0101002992730100C35D4D8F952F81910E6707" ma:contentTypeVersion="12" ma:contentTypeDescription="Create a new document." ma:contentTypeScope="" ma:versionID="53679c3abf51fc6916c67df6f2350bf8">
   <xsd:schema xmlns:xsd="http://www.w3.org/2001/XMLSchema" xmlns:xs="http://www.w3.org/2001/XMLSchema" xmlns:p="http://schemas.microsoft.com/office/2006/metadata/properties" xmlns:ns3="6403392a-4868-4e05-9284-e6d47b8f09c0" xmlns:ns4="c89d7f00-8acc-46b0-9a22-1cc6af61f278" targetNamespace="http://schemas.microsoft.com/office/2006/metadata/properties" ma:root="true" ma:fieldsID="201a6043ab683604d3e7cbccba9712a0" ns3:_="" ns4:_="">
     <xsd:import namespace="6403392a-4868-4e05-9284-e6d47b8f09c0"/>
@@ -15170,26 +15231,25 @@
 </ct:contentTypeSchema>
 </file>
 
-<file path=customXml/item2.xml><?xml version="1.0" encoding="utf-8"?>
-<?mso-contentType ?>
-<FormTemplates xmlns="http://schemas.microsoft.com/sharepoint/v3/contenttype/forms">
-  <Display>DocumentLibraryForm</Display>
-  <Edit>DocumentLibraryForm</Edit>
-  <New>DocumentLibraryForm</New>
-</FormTemplates>
+<file path=customXml/item3.xml><?xml version="1.0" encoding="utf-8"?>
+<b:Sources xmlns:b="http://schemas.openxmlformats.org/officeDocument/2006/bibliography" xmlns="http://schemas.openxmlformats.org/officeDocument/2006/bibliography" SelectedStyle="\APASixthEditionOfficeOnline.xsl" StyleName="APA" Version="6"/>
 </file>
 
-<file path=customXml/item3.xml><?xml version="1.0" encoding="utf-8"?>
+<file path=customXml/item4.xml><?xml version="1.0" encoding="utf-8"?>
 <p:properties xmlns:p="http://schemas.microsoft.com/office/2006/metadata/properties" xmlns:xsi="http://www.w3.org/2001/XMLSchema-instance" xmlns:pc="http://schemas.microsoft.com/office/infopath/2007/PartnerControls">
   <documentManagement/>
 </p:properties>
 </file>
 
-<file path=customXml/item4.xml><?xml version="1.0" encoding="utf-8"?>
-<b:Sources xmlns:b="http://schemas.openxmlformats.org/officeDocument/2006/bibliography" xmlns="http://schemas.openxmlformats.org/officeDocument/2006/bibliography" SelectedStyle="\APASixthEditionOfficeOnline.xsl" StyleName="APA" Version="6"/>
+<file path=customXml/itemProps1.xml><?xml version="1.0" encoding="utf-8"?>
+<ds:datastoreItem xmlns:ds="http://schemas.openxmlformats.org/officeDocument/2006/customXml" ds:itemID="{670EFF41-586F-4DFB-BE04-56D93BEC2C7A}">
+  <ds:schemaRefs>
+    <ds:schemaRef ds:uri="http://schemas.microsoft.com/sharepoint/v3/contenttype/forms"/>
+  </ds:schemaRefs>
+</ds:datastoreItem>
 </file>
 
-<file path=customXml/itemProps1.xml><?xml version="1.0" encoding="utf-8"?>
+<file path=customXml/itemProps2.xml><?xml version="1.0" encoding="utf-8"?>
 <ds:datastoreItem xmlns:ds="http://schemas.openxmlformats.org/officeDocument/2006/customXml" ds:itemID="{84F33557-2C4A-4C21-9E20-B677B7BA35F5}">
   <ds:schemaRefs>
     <ds:schemaRef ds:uri="http://schemas.microsoft.com/office/2006/metadata/contentType"/>
@@ -15208,27 +15268,19 @@
 </ds:datastoreItem>
 </file>
 
-<file path=customXml/itemProps2.xml><?xml version="1.0" encoding="utf-8"?>
-<ds:datastoreItem xmlns:ds="http://schemas.openxmlformats.org/officeDocument/2006/customXml" ds:itemID="{670EFF41-586F-4DFB-BE04-56D93BEC2C7A}">
+<file path=customXml/itemProps3.xml><?xml version="1.0" encoding="utf-8"?>
+<ds:datastoreItem xmlns:ds="http://schemas.openxmlformats.org/officeDocument/2006/customXml" ds:itemID="{A71F5363-E969-4758-A55C-068E47AC4334}">
   <ds:schemaRefs>
-    <ds:schemaRef ds:uri="http://schemas.microsoft.com/sharepoint/v3/contenttype/forms"/>
+    <ds:schemaRef ds:uri="http://schemas.openxmlformats.org/officeDocument/2006/bibliography"/>
   </ds:schemaRefs>
 </ds:datastoreItem>
 </file>
 
-<file path=customXml/itemProps3.xml><?xml version="1.0" encoding="utf-8"?>
+<file path=customXml/itemProps4.xml><?xml version="1.0" encoding="utf-8"?>
 <ds:datastoreItem xmlns:ds="http://schemas.openxmlformats.org/officeDocument/2006/customXml" ds:itemID="{30E81A1B-138D-4E7D-BE8F-3F98BECBDE7E}">
   <ds:schemaRefs>
     <ds:schemaRef ds:uri="http://schemas.microsoft.com/office/2006/metadata/properties"/>
     <ds:schemaRef ds:uri="http://schemas.microsoft.com/office/infopath/2007/PartnerControls"/>
   </ds:schemaRefs>
 </ds:datastoreItem>
-</file>
-
-<file path=customXml/itemProps4.xml><?xml version="1.0" encoding="utf-8"?>
-<ds:datastoreItem xmlns:ds="http://schemas.openxmlformats.org/officeDocument/2006/customXml" ds:itemID="{A71F5363-E969-4758-A55C-068E47AC4334}">
-  <ds:schemaRefs>
-    <ds:schemaRef ds:uri="http://schemas.openxmlformats.org/officeDocument/2006/bibliography"/>
-  </ds:schemaRefs>
-</ds:datastoreItem>
 </file>
</xml_diff>

<commit_message>
reformated spacing of state diagrams to adhere to guidelines
</commit_message>
<xml_diff>
--- a/SRDocumentation.docx
+++ b/SRDocumentation.docx
@@ -312,7 +312,27 @@
           <w:szCs w:val="36"/>
           <w:lang w:val="en-US"/>
         </w:rPr>
-        <w:t xml:space="preserve"> Sofie Muska, Stuart Bridges, and Benjamin Woods</w:t>
+        <w:t xml:space="preserve"> Sofie </w:t>
+      </w:r>
+      <w:proofErr w:type="spellStart"/>
+      <w:r>
+        <w:rPr>
+          <w:b/>
+          <w:sz w:val="36"/>
+          <w:szCs w:val="36"/>
+          <w:lang w:val="en-US"/>
+        </w:rPr>
+        <w:t>Muska</w:t>
+      </w:r>
+      <w:proofErr w:type="spellEnd"/>
+      <w:r>
+        <w:rPr>
+          <w:b/>
+          <w:sz w:val="36"/>
+          <w:szCs w:val="36"/>
+          <w:lang w:val="en-US"/>
+        </w:rPr>
+        <w:t>, Stuart Bridges, and Benjamin Woods</w:t>
       </w:r>
       <w:r>
         <w:rPr>
@@ -5560,7 +5580,35 @@
         <w:rPr>
           <w:lang w:val="en-US"/>
         </w:rPr>
-        <w:t xml:space="preserve"> the Intellij and Netbeans style guides.</w:t>
+        <w:t xml:space="preserve"> the </w:t>
+      </w:r>
+      <w:proofErr w:type="spellStart"/>
+      <w:r>
+        <w:rPr>
+          <w:lang w:val="en-US"/>
+        </w:rPr>
+        <w:t>Intellij</w:t>
+      </w:r>
+      <w:proofErr w:type="spellEnd"/>
+      <w:r>
+        <w:rPr>
+          <w:lang w:val="en-US"/>
+        </w:rPr>
+        <w:t xml:space="preserve"> and </w:t>
+      </w:r>
+      <w:proofErr w:type="spellStart"/>
+      <w:r>
+        <w:rPr>
+          <w:lang w:val="en-US"/>
+        </w:rPr>
+        <w:t>Netbeans</w:t>
+      </w:r>
+      <w:proofErr w:type="spellEnd"/>
+      <w:r>
+        <w:rPr>
+          <w:lang w:val="en-US"/>
+        </w:rPr>
+        <w:t xml:space="preserve"> style guides.</w:t>
       </w:r>
       <w:r>
         <w:rPr>
@@ -7827,7 +7875,21 @@
         <w:rPr>
           <w:lang w:val="en-US"/>
         </w:rPr>
-        <w:t>There is only one interpretation of what the software will be used for and it is communicated in a common language.</w:t>
+        <w:t xml:space="preserve">There is only one interpretation of what the software will be used </w:t>
+      </w:r>
+      <w:proofErr w:type="gramStart"/>
+      <w:r>
+        <w:rPr>
+          <w:lang w:val="en-US"/>
+        </w:rPr>
+        <w:t>for</w:t>
+      </w:r>
+      <w:proofErr w:type="gramEnd"/>
+      <w:r>
+        <w:rPr>
+          <w:lang w:val="en-US"/>
+        </w:rPr>
+        <w:t xml:space="preserve"> and it is communicated in a common language.</w:t>
       </w:r>
     </w:p>
     <w:p>
@@ -8088,7 +8150,7 @@
       <w:r>
         <w:rPr>
           <w:noProof/>
-          <w:lang w:val="en-US"/>
+          <w:lang w:val="en-US" w:eastAsia="en-US"/>
         </w:rPr>
         <w:drawing>
           <wp:inline distT="0" distB="0" distL="0" distR="0" wp14:anchorId="5871C7E2" wp14:editId="3DA5BBA7">
@@ -8386,8 +8448,16 @@
         <w:rPr>
           <w:lang w:val="en-US"/>
         </w:rPr>
-        <w:t>: Sofie Muska</w:t>
-      </w:r>
+        <w:t xml:space="preserve">: Sofie </w:t>
+      </w:r>
+      <w:proofErr w:type="spellStart"/>
+      <w:r>
+        <w:rPr>
+          <w:lang w:val="en-US"/>
+        </w:rPr>
+        <w:t>Muska</w:t>
+      </w:r>
+      <w:proofErr w:type="spellEnd"/>
     </w:p>
     <w:p>
       <w:pPr>
@@ -8456,8 +8526,16 @@
         <w:rPr>
           <w:lang w:val="en-US"/>
         </w:rPr>
-        <w:t>: Sofie Muska</w:t>
-      </w:r>
+        <w:t xml:space="preserve">: Sofie </w:t>
+      </w:r>
+      <w:proofErr w:type="spellStart"/>
+      <w:r>
+        <w:rPr>
+          <w:lang w:val="en-US"/>
+        </w:rPr>
+        <w:t>Muska</w:t>
+      </w:r>
+      <w:proofErr w:type="spellEnd"/>
     </w:p>
     <w:p>
       <w:pPr>
@@ -8596,8 +8674,16 @@
         <w:rPr>
           <w:lang w:val="en-US"/>
         </w:rPr>
-        <w:t>: Sofie Muska</w:t>
-      </w:r>
+        <w:t xml:space="preserve">: Sofie </w:t>
+      </w:r>
+      <w:proofErr w:type="spellStart"/>
+      <w:r>
+        <w:rPr>
+          <w:lang w:val="en-US"/>
+        </w:rPr>
+        <w:t>Muska</w:t>
+      </w:r>
+      <w:proofErr w:type="spellEnd"/>
     </w:p>
     <w:p>
       <w:pPr>
@@ -8666,8 +8752,16 @@
         <w:rPr>
           <w:lang w:val="en-US"/>
         </w:rPr>
-        <w:t>: Sofie Muska</w:t>
-      </w:r>
+        <w:t xml:space="preserve">: Sofie </w:t>
+      </w:r>
+      <w:proofErr w:type="spellStart"/>
+      <w:r>
+        <w:rPr>
+          <w:lang w:val="en-US"/>
+        </w:rPr>
+        <w:t>Muska</w:t>
+      </w:r>
+      <w:proofErr w:type="spellEnd"/>
     </w:p>
     <w:p>
       <w:pPr>
@@ -10872,15 +10966,696 @@
     </w:p>
     <w:p>
       <w:pPr>
+        <w:pStyle w:val="NormalWeb"/>
+        <w:spacing w:before="0" w:beforeAutospacing="0" w:after="0" w:afterAutospacing="0"/>
+        <w:ind w:left="1440"/>
+        <w:textAlignment w:val="baseline"/>
+        <w:rPr>
+          <w:b/>
+          <w:bCs/>
+          <w:lang w:val="en-US"/>
+        </w:rPr>
+      </w:pPr>
+    </w:p>
+    <w:p>
+      <w:pPr>
+        <w:pStyle w:val="Heading2"/>
+        <w:numPr>
+          <w:ilvl w:val="0"/>
+          <w:numId w:val="7"/>
+        </w:numPr>
+        <w:shd w:val="clear" w:color="auto" w:fill="333333"/>
+        <w:ind w:left="720"/>
+        <w:jc w:val="center"/>
+        <w:rPr>
+          <w:lang w:val="en-US"/>
+        </w:rPr>
+      </w:pPr>
+      <w:r>
+        <w:rPr>
+          <w:lang w:val="en-US"/>
+        </w:rPr>
+        <w:t>Software architecture</w:t>
+      </w:r>
+    </w:p>
+    <w:p>
+      <w:pPr>
         <w:spacing w:before="100" w:beforeAutospacing="1" w:after="100" w:afterAutospacing="1"/>
         <w:rPr>
           <w:lang w:val="en-US"/>
         </w:rPr>
       </w:pPr>
+      <w:r>
+        <w:rPr>
+          <w:lang w:val="en-US"/>
+        </w:rPr>
+        <w:t xml:space="preserve">MVC – Architecture OOP </w:t>
+      </w:r>
+    </w:p>
+    <w:p>
+      <w:pPr>
+        <w:spacing w:before="100" w:beforeAutospacing="1" w:after="100" w:afterAutospacing="1"/>
+        <w:rPr>
+          <w:lang w:val="en-US"/>
+        </w:rPr>
+      </w:pPr>
+      <w:r>
+        <w:rPr>
+          <w:noProof/>
+          <w:lang w:val="en-US" w:eastAsia="en-US"/>
+        </w:rPr>
+        <w:drawing>
+          <wp:inline distT="0" distB="0" distL="0" distR="0" wp14:anchorId="59F4A420" wp14:editId="5E8FC8EA">
+            <wp:extent cx="6648450" cy="5200650"/>
+            <wp:effectExtent l="0" t="0" r="0" b="0"/>
+            <wp:docPr id="6" name="Picture 6"/>
+            <wp:cNvGraphicFramePr>
+              <a:graphicFrameLocks xmlns:a="http://schemas.openxmlformats.org/drawingml/2006/main" noChangeAspect="1"/>
+            </wp:cNvGraphicFramePr>
+            <a:graphic xmlns:a="http://schemas.openxmlformats.org/drawingml/2006/main">
+              <a:graphicData uri="http://schemas.openxmlformats.org/drawingml/2006/picture">
+                <pic:pic xmlns:pic="http://schemas.openxmlformats.org/drawingml/2006/picture">
+                  <pic:nvPicPr>
+                    <pic:cNvPr id="0" name="Picture 3"/>
+                    <pic:cNvPicPr>
+                      <a:picLocks noChangeAspect="1" noChangeArrowheads="1"/>
+                    </pic:cNvPicPr>
+                  </pic:nvPicPr>
+                  <pic:blipFill>
+                    <a:blip r:embed="rId12">
+                      <a:extLst>
+                        <a:ext uri="{28A0092B-C50C-407E-A947-70E740481C1C}">
+                          <a14:useLocalDpi xmlns:a14="http://schemas.microsoft.com/office/drawing/2010/main" val="0"/>
+                        </a:ext>
+                      </a:extLst>
+                    </a:blip>
+                    <a:srcRect/>
+                    <a:stretch>
+                      <a:fillRect/>
+                    </a:stretch>
+                  </pic:blipFill>
+                  <pic:spPr bwMode="auto">
+                    <a:xfrm>
+                      <a:off x="0" y="0"/>
+                      <a:ext cx="6648450" cy="5200650"/>
+                    </a:xfrm>
+                    <a:prstGeom prst="rect">
+                      <a:avLst/>
+                    </a:prstGeom>
+                    <a:noFill/>
+                    <a:ln>
+                      <a:noFill/>
+                    </a:ln>
+                  </pic:spPr>
+                </pic:pic>
+              </a:graphicData>
+            </a:graphic>
+          </wp:inline>
+        </w:drawing>
+      </w:r>
+    </w:p>
+    <w:p>
+      <w:pPr>
+        <w:spacing w:before="100" w:beforeAutospacing="1" w:after="100" w:afterAutospacing="1"/>
+        <w:rPr>
+          <w:lang w:val="en-US"/>
+        </w:rPr>
+      </w:pPr>
+      <w:r>
+        <w:rPr>
+          <w:noProof/>
+          <w:lang w:val="en-US" w:eastAsia="en-US"/>
+        </w:rPr>
+        <w:lastRenderedPageBreak/>
+        <w:drawing>
+          <wp:inline distT="0" distB="0" distL="0" distR="0" wp14:anchorId="2D1B89D6" wp14:editId="6735B223">
+            <wp:extent cx="6648450" cy="7077075"/>
+            <wp:effectExtent l="0" t="0" r="0" b="9525"/>
+            <wp:docPr id="7" name="Picture 7"/>
+            <wp:cNvGraphicFramePr>
+              <a:graphicFrameLocks xmlns:a="http://schemas.openxmlformats.org/drawingml/2006/main" noChangeAspect="1"/>
+            </wp:cNvGraphicFramePr>
+            <a:graphic xmlns:a="http://schemas.openxmlformats.org/drawingml/2006/main">
+              <a:graphicData uri="http://schemas.openxmlformats.org/drawingml/2006/picture">
+                <pic:pic xmlns:pic="http://schemas.openxmlformats.org/drawingml/2006/picture">
+                  <pic:nvPicPr>
+                    <pic:cNvPr id="0" name="Picture 3"/>
+                    <pic:cNvPicPr>
+                      <a:picLocks noChangeAspect="1" noChangeArrowheads="1"/>
+                    </pic:cNvPicPr>
+                  </pic:nvPicPr>
+                  <pic:blipFill>
+                    <a:blip r:embed="rId13">
+                      <a:extLst>
+                        <a:ext uri="{28A0092B-C50C-407E-A947-70E740481C1C}">
+                          <a14:useLocalDpi xmlns:a14="http://schemas.microsoft.com/office/drawing/2010/main" val="0"/>
+                        </a:ext>
+                      </a:extLst>
+                    </a:blip>
+                    <a:srcRect/>
+                    <a:stretch>
+                      <a:fillRect/>
+                    </a:stretch>
+                  </pic:blipFill>
+                  <pic:spPr bwMode="auto">
+                    <a:xfrm>
+                      <a:off x="0" y="0"/>
+                      <a:ext cx="6648450" cy="7077075"/>
+                    </a:xfrm>
+                    <a:prstGeom prst="rect">
+                      <a:avLst/>
+                    </a:prstGeom>
+                    <a:noFill/>
+                    <a:ln>
+                      <a:noFill/>
+                    </a:ln>
+                  </pic:spPr>
+                </pic:pic>
+              </a:graphicData>
+            </a:graphic>
+          </wp:inline>
+        </w:drawing>
+      </w:r>
+    </w:p>
+    <w:p>
+      <w:pPr>
+        <w:spacing w:before="100" w:beforeAutospacing="1" w:after="100" w:afterAutospacing="1"/>
+        <w:rPr>
+          <w:lang w:val="en-US"/>
+        </w:rPr>
+      </w:pPr>
+    </w:p>
+    <w:p>
+      <w:pPr>
+        <w:spacing w:before="100" w:beforeAutospacing="1" w:after="100" w:afterAutospacing="1"/>
+        <w:rPr>
+          <w:lang w:val="en-US"/>
+        </w:rPr>
+      </w:pPr>
+    </w:p>
+    <w:p>
+      <w:pPr>
+        <w:pStyle w:val="Heading2"/>
+        <w:numPr>
+          <w:ilvl w:val="0"/>
+          <w:numId w:val="7"/>
+        </w:numPr>
+        <w:shd w:val="clear" w:color="auto" w:fill="333333"/>
+        <w:ind w:left="720"/>
+        <w:jc w:val="center"/>
+        <w:rPr>
+          <w:lang w:val="en-US"/>
+        </w:rPr>
+      </w:pPr>
+      <w:r>
+        <w:rPr>
+          <w:lang w:val="en-US"/>
+        </w:rPr>
+        <w:t>Software design</w:t>
+      </w:r>
+    </w:p>
+    <w:p>
+      <w:pPr>
+        <w:pStyle w:val="ListParagraph"/>
+        <w:numPr>
+          <w:ilvl w:val="1"/>
+          <w:numId w:val="7"/>
+        </w:numPr>
+        <w:rPr>
+          <w:b/>
+          <w:lang w:val="en-US"/>
+        </w:rPr>
+      </w:pPr>
+      <w:r>
+        <w:rPr>
+          <w:b/>
+          <w:lang w:val="en-US"/>
+        </w:rPr>
+        <w:t>State Machine Diagrams</w:t>
+      </w:r>
+    </w:p>
+    <w:p>
+      <w:pPr>
+        <w:spacing w:before="100" w:beforeAutospacing="1" w:after="100" w:afterAutospacing="1"/>
+        <w:rPr>
+          <w:lang w:val="en-US"/>
+        </w:rPr>
+      </w:pPr>
+      <w:r>
+        <w:rPr>
+          <w:noProof/>
+          <w:lang w:val="en-US" w:eastAsia="en-US"/>
+        </w:rPr>
+        <w:lastRenderedPageBreak/>
+        <w:drawing>
+          <wp:inline distT="0" distB="0" distL="0" distR="0" wp14:anchorId="090C848B" wp14:editId="2A1D9BE4">
+            <wp:extent cx="6637020" cy="4145280"/>
+            <wp:effectExtent l="0" t="0" r="0" b="7620"/>
+            <wp:docPr id="3" name="Picture 3"/>
+            <wp:cNvGraphicFramePr>
+              <a:graphicFrameLocks xmlns:a="http://schemas.openxmlformats.org/drawingml/2006/main" noChangeAspect="1"/>
+            </wp:cNvGraphicFramePr>
+            <a:graphic xmlns:a="http://schemas.openxmlformats.org/drawingml/2006/main">
+              <a:graphicData uri="http://schemas.openxmlformats.org/drawingml/2006/picture">
+                <pic:pic xmlns:pic="http://schemas.openxmlformats.org/drawingml/2006/picture">
+                  <pic:nvPicPr>
+                    <pic:cNvPr id="0" name="Picture 6"/>
+                    <pic:cNvPicPr>
+                      <a:picLocks noChangeAspect="1" noChangeArrowheads="1"/>
+                    </pic:cNvPicPr>
+                  </pic:nvPicPr>
+                  <pic:blipFill>
+                    <a:blip r:embed="rId14">
+                      <a:extLst>
+                        <a:ext uri="{28A0092B-C50C-407E-A947-70E740481C1C}">
+                          <a14:useLocalDpi xmlns:a14="http://schemas.microsoft.com/office/drawing/2010/main" val="0"/>
+                        </a:ext>
+                      </a:extLst>
+                    </a:blip>
+                    <a:srcRect/>
+                    <a:stretch>
+                      <a:fillRect/>
+                    </a:stretch>
+                  </pic:blipFill>
+                  <pic:spPr bwMode="auto">
+                    <a:xfrm>
+                      <a:off x="0" y="0"/>
+                      <a:ext cx="6637020" cy="4145280"/>
+                    </a:xfrm>
+                    <a:prstGeom prst="rect">
+                      <a:avLst/>
+                    </a:prstGeom>
+                    <a:noFill/>
+                    <a:ln>
+                      <a:noFill/>
+                    </a:ln>
+                  </pic:spPr>
+                </pic:pic>
+              </a:graphicData>
+            </a:graphic>
+          </wp:inline>
+        </w:drawing>
+      </w:r>
+    </w:p>
+    <w:p>
+      <w:pPr>
+        <w:spacing w:before="100" w:beforeAutospacing="1" w:after="100" w:afterAutospacing="1"/>
+        <w:rPr>
+          <w:lang w:val="en-US"/>
+        </w:rPr>
+      </w:pPr>
+    </w:p>
+    <w:p>
+      <w:pPr>
+        <w:spacing w:before="100" w:beforeAutospacing="1" w:after="100" w:afterAutospacing="1"/>
+        <w:rPr>
+          <w:lang w:val="en-US"/>
+        </w:rPr>
+      </w:pPr>
+    </w:p>
+    <w:p>
+      <w:pPr>
+        <w:spacing w:before="100" w:beforeAutospacing="1" w:after="100" w:afterAutospacing="1"/>
+        <w:rPr>
+          <w:lang w:val="en-US"/>
+        </w:rPr>
+      </w:pPr>
+    </w:p>
+    <w:p>
+      <w:pPr>
+        <w:spacing w:before="100" w:beforeAutospacing="1" w:after="100" w:afterAutospacing="1"/>
+        <w:rPr>
+          <w:lang w:val="en-US"/>
+        </w:rPr>
+      </w:pPr>
+      <w:r>
+        <w:rPr>
+          <w:noProof/>
+          <w:lang w:val="en-US" w:eastAsia="en-US"/>
+        </w:rPr>
+        <w:lastRenderedPageBreak/>
+        <w:drawing>
+          <wp:inline distT="0" distB="0" distL="0" distR="0" wp14:anchorId="419F336F" wp14:editId="7CCEFB41">
+            <wp:extent cx="7058566" cy="4408564"/>
+            <wp:effectExtent l="0" t="0" r="0" b="0"/>
+            <wp:docPr id="4" name="Picture 4"/>
+            <wp:cNvGraphicFramePr>
+              <a:graphicFrameLocks xmlns:a="http://schemas.openxmlformats.org/drawingml/2006/main" noChangeAspect="1"/>
+            </wp:cNvGraphicFramePr>
+            <a:graphic xmlns:a="http://schemas.openxmlformats.org/drawingml/2006/main">
+              <a:graphicData uri="http://schemas.openxmlformats.org/drawingml/2006/picture">
+                <pic:pic xmlns:pic="http://schemas.openxmlformats.org/drawingml/2006/picture">
+                  <pic:nvPicPr>
+                    <pic:cNvPr id="0" name="Picture 7"/>
+                    <pic:cNvPicPr>
+                      <a:picLocks noChangeAspect="1" noChangeArrowheads="1"/>
+                    </pic:cNvPicPr>
+                  </pic:nvPicPr>
+                  <pic:blipFill>
+                    <a:blip r:embed="rId15">
+                      <a:extLst>
+                        <a:ext uri="{28A0092B-C50C-407E-A947-70E740481C1C}">
+                          <a14:useLocalDpi xmlns:a14="http://schemas.microsoft.com/office/drawing/2010/main" val="0"/>
+                        </a:ext>
+                      </a:extLst>
+                    </a:blip>
+                    <a:srcRect/>
+                    <a:stretch>
+                      <a:fillRect/>
+                    </a:stretch>
+                  </pic:blipFill>
+                  <pic:spPr bwMode="auto">
+                    <a:xfrm>
+                      <a:off x="0" y="0"/>
+                      <a:ext cx="7096391" cy="4432188"/>
+                    </a:xfrm>
+                    <a:prstGeom prst="rect">
+                      <a:avLst/>
+                    </a:prstGeom>
+                    <a:noFill/>
+                    <a:ln>
+                      <a:noFill/>
+                    </a:ln>
+                  </pic:spPr>
+                </pic:pic>
+              </a:graphicData>
+            </a:graphic>
+          </wp:inline>
+        </w:drawing>
+      </w:r>
+    </w:p>
+    <w:p>
+      <w:pPr>
+        <w:spacing w:before="100" w:beforeAutospacing="1" w:after="100" w:afterAutospacing="1"/>
+        <w:rPr>
+          <w:lang w:val="en-US"/>
+        </w:rPr>
+      </w:pPr>
+    </w:p>
+    <w:p>
+      <w:pPr>
+        <w:spacing w:before="100" w:beforeAutospacing="1" w:after="100" w:afterAutospacing="1"/>
+        <w:rPr>
+          <w:lang w:val="en-US"/>
+        </w:rPr>
+      </w:pPr>
+    </w:p>
+    <w:p>
+      <w:pPr>
+        <w:spacing w:before="100" w:beforeAutospacing="1" w:after="100" w:afterAutospacing="1"/>
+        <w:rPr>
+          <w:lang w:val="en-US"/>
+        </w:rPr>
+      </w:pPr>
+    </w:p>
+    <w:p>
+      <w:pPr>
+        <w:spacing w:before="100" w:beforeAutospacing="1" w:after="100" w:afterAutospacing="1"/>
+        <w:rPr>
+          <w:lang w:val="en-US"/>
+        </w:rPr>
+      </w:pPr>
+      <w:r>
+        <w:rPr>
+          <w:noProof/>
+          <w:lang w:val="en-US" w:eastAsia="en-US"/>
+        </w:rPr>
+        <w:lastRenderedPageBreak/>
+        <w:drawing>
+          <wp:inline distT="0" distB="0" distL="0" distR="0" wp14:anchorId="7F53B5C4" wp14:editId="6B4EB103">
+            <wp:extent cx="6637020" cy="4145280"/>
+            <wp:effectExtent l="0" t="0" r="0" b="7620"/>
+            <wp:docPr id="5" name="Picture 5"/>
+            <wp:cNvGraphicFramePr>
+              <a:graphicFrameLocks xmlns:a="http://schemas.openxmlformats.org/drawingml/2006/main" noChangeAspect="1"/>
+            </wp:cNvGraphicFramePr>
+            <a:graphic xmlns:a="http://schemas.openxmlformats.org/drawingml/2006/main">
+              <a:graphicData uri="http://schemas.openxmlformats.org/drawingml/2006/picture">
+                <pic:pic xmlns:pic="http://schemas.openxmlformats.org/drawingml/2006/picture">
+                  <pic:nvPicPr>
+                    <pic:cNvPr id="0" name="Picture 8"/>
+                    <pic:cNvPicPr>
+                      <a:picLocks noChangeAspect="1" noChangeArrowheads="1"/>
+                    </pic:cNvPicPr>
+                  </pic:nvPicPr>
+                  <pic:blipFill>
+                    <a:blip r:embed="rId16">
+                      <a:extLst>
+                        <a:ext uri="{28A0092B-C50C-407E-A947-70E740481C1C}">
+                          <a14:useLocalDpi xmlns:a14="http://schemas.microsoft.com/office/drawing/2010/main" val="0"/>
+                        </a:ext>
+                      </a:extLst>
+                    </a:blip>
+                    <a:srcRect/>
+                    <a:stretch>
+                      <a:fillRect/>
+                    </a:stretch>
+                  </pic:blipFill>
+                  <pic:spPr bwMode="auto">
+                    <a:xfrm>
+                      <a:off x="0" y="0"/>
+                      <a:ext cx="6637020" cy="4145280"/>
+                    </a:xfrm>
+                    <a:prstGeom prst="rect">
+                      <a:avLst/>
+                    </a:prstGeom>
+                    <a:noFill/>
+                    <a:ln>
+                      <a:noFill/>
+                    </a:ln>
+                  </pic:spPr>
+                </pic:pic>
+              </a:graphicData>
+            </a:graphic>
+          </wp:inline>
+        </w:drawing>
+      </w:r>
+    </w:p>
+    <w:p>
+      <w:pPr>
+        <w:spacing w:before="100" w:beforeAutospacing="1" w:after="100" w:afterAutospacing="1"/>
+        <w:rPr>
+          <w:b/>
+          <w:lang w:val="en-US"/>
+        </w:rPr>
+      </w:pPr>
+    </w:p>
+    <w:p>
+      <w:pPr>
+        <w:spacing w:before="100" w:beforeAutospacing="1" w:after="100" w:afterAutospacing="1"/>
+        <w:rPr>
+          <w:b/>
+          <w:lang w:val="en-US"/>
+        </w:rPr>
+      </w:pPr>
+    </w:p>
+    <w:p>
+      <w:pPr>
+        <w:spacing w:before="100" w:beforeAutospacing="1" w:after="100" w:afterAutospacing="1"/>
+        <w:rPr>
+          <w:b/>
+          <w:lang w:val="en-US"/>
+        </w:rPr>
+      </w:pPr>
+    </w:p>
+    <w:p>
+      <w:pPr>
+        <w:spacing w:before="100" w:beforeAutospacing="1" w:after="100" w:afterAutospacing="1"/>
+        <w:rPr>
+          <w:b/>
+          <w:lang w:val="en-US"/>
+        </w:rPr>
+      </w:pPr>
+    </w:p>
+    <w:p>
+      <w:pPr>
+        <w:spacing w:before="100" w:beforeAutospacing="1" w:after="100" w:afterAutospacing="1"/>
+        <w:rPr>
+          <w:b/>
+          <w:lang w:val="en-US"/>
+        </w:rPr>
+      </w:pPr>
+    </w:p>
+    <w:p>
+      <w:pPr>
+        <w:spacing w:before="100" w:beforeAutospacing="1" w:after="100" w:afterAutospacing="1"/>
+        <w:rPr>
+          <w:b/>
+          <w:lang w:val="en-US"/>
+        </w:rPr>
+      </w:pPr>
+    </w:p>
+    <w:p>
+      <w:pPr>
+        <w:spacing w:before="100" w:beforeAutospacing="1" w:after="100" w:afterAutospacing="1"/>
+        <w:rPr>
+          <w:b/>
+          <w:lang w:val="en-US"/>
+        </w:rPr>
+      </w:pPr>
+    </w:p>
+    <w:p>
+      <w:pPr>
+        <w:spacing w:before="100" w:beforeAutospacing="1" w:after="100" w:afterAutospacing="1"/>
+        <w:rPr>
+          <w:b/>
+          <w:lang w:val="en-US"/>
+        </w:rPr>
+      </w:pPr>
+    </w:p>
+    <w:p>
+      <w:pPr>
+        <w:spacing w:before="100" w:beforeAutospacing="1" w:after="100" w:afterAutospacing="1"/>
+        <w:rPr>
+          <w:b/>
+          <w:lang w:val="en-US"/>
+        </w:rPr>
+      </w:pPr>
+    </w:p>
+    <w:p>
+      <w:pPr>
+        <w:spacing w:before="100" w:beforeAutospacing="1" w:after="100" w:afterAutospacing="1"/>
+        <w:rPr>
+          <w:b/>
+          <w:lang w:val="en-US"/>
+        </w:rPr>
+      </w:pPr>
+    </w:p>
+    <w:p>
+      <w:pPr>
+        <w:spacing w:before="100" w:beforeAutospacing="1" w:after="100" w:afterAutospacing="1"/>
+        <w:rPr>
+          <w:b/>
+          <w:lang w:val="en-US"/>
+        </w:rPr>
+      </w:pPr>
+    </w:p>
+    <w:p>
+      <w:pPr>
+        <w:spacing w:before="100" w:beforeAutospacing="1" w:after="100" w:afterAutospacing="1"/>
+        <w:rPr>
+          <w:b/>
+          <w:lang w:val="en-US"/>
+        </w:rPr>
+      </w:pPr>
+    </w:p>
+    <w:p>
+      <w:pPr>
+        <w:spacing w:before="100" w:beforeAutospacing="1" w:after="100" w:afterAutospacing="1"/>
+        <w:rPr>
+          <w:b/>
+          <w:lang w:val="en-US"/>
+        </w:rPr>
+      </w:pPr>
+    </w:p>
+    <w:p>
+      <w:pPr>
+        <w:spacing w:before="100" w:beforeAutospacing="1" w:after="100" w:afterAutospacing="1"/>
+        <w:rPr>
+          <w:b/>
+          <w:lang w:val="en-US"/>
+        </w:rPr>
+      </w:pPr>
+    </w:p>
+    <w:p>
+      <w:pPr>
+        <w:spacing w:before="100" w:beforeAutospacing="1" w:after="100" w:afterAutospacing="1"/>
+        <w:rPr>
+          <w:b/>
+          <w:lang w:val="en-US"/>
+        </w:rPr>
+      </w:pPr>
+    </w:p>
+    <w:p>
+      <w:pPr>
+        <w:spacing w:before="100" w:beforeAutospacing="1" w:after="100" w:afterAutospacing="1"/>
+        <w:rPr>
+          <w:lang w:val="en-US"/>
+        </w:rPr>
+      </w:pPr>
+      <w:r>
+        <w:rPr>
+          <w:b/>
+          <w:lang w:val="en-US"/>
+        </w:rPr>
+        <w:lastRenderedPageBreak/>
+        <w:t xml:space="preserve">8.2 </w:t>
+      </w:r>
+      <w:r>
+        <w:rPr>
+          <w:rFonts w:ascii="Lato" w:hAnsi="Lato"/>
+          <w:b/>
+          <w:color w:val="000000" w:themeColor="text1"/>
+          <w:shd w:val="clear" w:color="auto" w:fill="FFFFFF"/>
+        </w:rPr>
+        <w:t>UML Class Diagram</w:t>
+      </w:r>
+    </w:p>
+    <w:p>
+      <w:pPr>
+        <w:spacing w:before="100" w:beforeAutospacing="1" w:after="100" w:afterAutospacing="1"/>
+        <w:rPr>
+          <w:lang w:val="en-US"/>
+        </w:rPr>
+      </w:pPr>
+      <w:r>
+        <w:rPr>
+          <w:noProof/>
+          <w:lang w:val="en-US" w:eastAsia="en-US"/>
+        </w:rPr>
+        <w:drawing>
+          <wp:inline distT="0" distB="0" distL="0" distR="0" wp14:anchorId="2A4AD0F4" wp14:editId="1631952E">
+            <wp:extent cx="6648450" cy="4257675"/>
+            <wp:effectExtent l="0" t="0" r="0" b="9525"/>
+            <wp:docPr id="2" name="Picture 2"/>
+            <wp:cNvGraphicFramePr>
+              <a:graphicFrameLocks xmlns:a="http://schemas.openxmlformats.org/drawingml/2006/main" noChangeAspect="1"/>
+            </wp:cNvGraphicFramePr>
+            <a:graphic xmlns:a="http://schemas.openxmlformats.org/drawingml/2006/main">
+              <a:graphicData uri="http://schemas.openxmlformats.org/drawingml/2006/picture">
+                <pic:pic xmlns:pic="http://schemas.openxmlformats.org/drawingml/2006/picture">
+                  <pic:nvPicPr>
+                    <pic:cNvPr id="0" name="Picture 3"/>
+                    <pic:cNvPicPr>
+                      <a:picLocks noChangeAspect="1" noChangeArrowheads="1"/>
+                    </pic:cNvPicPr>
+                  </pic:nvPicPr>
+                  <pic:blipFill>
+                    <a:blip r:embed="rId17">
+                      <a:extLst>
+                        <a:ext uri="{28A0092B-C50C-407E-A947-70E740481C1C}">
+                          <a14:useLocalDpi xmlns:a14="http://schemas.microsoft.com/office/drawing/2010/main" val="0"/>
+                        </a:ext>
+                      </a:extLst>
+                    </a:blip>
+                    <a:srcRect/>
+                    <a:stretch>
+                      <a:fillRect/>
+                    </a:stretch>
+                  </pic:blipFill>
+                  <pic:spPr bwMode="auto">
+                    <a:xfrm>
+                      <a:off x="0" y="0"/>
+                      <a:ext cx="6648450" cy="4257675"/>
+                    </a:xfrm>
+                    <a:prstGeom prst="rect">
+                      <a:avLst/>
+                    </a:prstGeom>
+                    <a:noFill/>
+                    <a:ln>
+                      <a:noFill/>
+                    </a:ln>
+                  </pic:spPr>
+                </pic:pic>
+              </a:graphicData>
+            </a:graphic>
+          </wp:inline>
+        </w:drawing>
+      </w:r>
     </w:p>
     <w:sectPr>
-      <w:footerReference w:type="even" r:id="rId12"/>
-      <w:footerReference w:type="default" r:id="rId13"/>
+      <w:footerReference w:type="even" r:id="rId18"/>
+      <w:footerReference w:type="default" r:id="rId19"/>
       <w:pgSz w:w="11906" w:h="16838"/>
       <w:pgMar w:top="720" w:right="720" w:bottom="720" w:left="720" w:header="720" w:footer="720" w:gutter="0"/>
       <w:pgNumType w:start="0"/>
@@ -10982,7 +11757,7 @@
         <w:rStyle w:val="PageNumber"/>
         <w:noProof/>
       </w:rPr>
-      <w:t>4</w:t>
+      <w:t>16</w:t>
     </w:r>
     <w:r>
       <w:rPr>
@@ -12135,25 +12910,25 @@
       </w:rPr>
     </w:lvl>
   </w:abstractNum>
-  <w:num w:numId="1" w16cid:durableId="1747921509">
+  <w:num w:numId="1" w16cid:durableId="300424121">
     <w:abstractNumId w:val="0"/>
   </w:num>
-  <w:num w:numId="2" w16cid:durableId="1797484587">
+  <w:num w:numId="2" w16cid:durableId="471025495">
     <w:abstractNumId w:val="4"/>
   </w:num>
-  <w:num w:numId="3" w16cid:durableId="2006593369">
+  <w:num w:numId="3" w16cid:durableId="89667817">
     <w:abstractNumId w:val="9"/>
   </w:num>
-  <w:num w:numId="4" w16cid:durableId="900797804">
+  <w:num w:numId="4" w16cid:durableId="1314944859">
     <w:abstractNumId w:val="2"/>
   </w:num>
-  <w:num w:numId="5" w16cid:durableId="553464788">
+  <w:num w:numId="5" w16cid:durableId="1361978828">
     <w:abstractNumId w:val="1"/>
   </w:num>
-  <w:num w:numId="6" w16cid:durableId="136385950">
+  <w:num w:numId="6" w16cid:durableId="1854805566">
     <w:abstractNumId w:val="7"/>
   </w:num>
-  <w:num w:numId="7" w16cid:durableId="622426995">
+  <w:num w:numId="7" w16cid:durableId="1202209242">
     <w:abstractNumId w:val="7"/>
     <w:lvlOverride w:ilvl="0">
       <w:lvl w:ilvl="0">
@@ -12294,16 +13069,16 @@
       </w:lvl>
     </w:lvlOverride>
   </w:num>
-  <w:num w:numId="8" w16cid:durableId="838732582">
+  <w:num w:numId="8" w16cid:durableId="99305716">
     <w:abstractNumId w:val="8"/>
   </w:num>
-  <w:num w:numId="9" w16cid:durableId="554926045">
+  <w:num w:numId="9" w16cid:durableId="380592171">
     <w:abstractNumId w:val="3"/>
   </w:num>
-  <w:num w:numId="10" w16cid:durableId="414012923">
+  <w:num w:numId="10" w16cid:durableId="319820257">
     <w:abstractNumId w:val="5"/>
   </w:num>
-  <w:num w:numId="11" w16cid:durableId="547496213">
+  <w:num w:numId="11" w16cid:durableId="1105274834">
     <w:abstractNumId w:val="6"/>
   </w:num>
   <w:numIdMacAtCleanup w:val="11"/>
@@ -12419,7 +13194,6 @@
     <w:lsdException w:name="HTML Sample" w:semiHidden="1" w:unhideWhenUsed="1"/>
     <w:lsdException w:name="HTML Typewriter" w:semiHidden="1" w:unhideWhenUsed="1"/>
     <w:lsdException w:name="HTML Variable" w:semiHidden="1" w:unhideWhenUsed="1"/>
-    <w:lsdException w:name="Normal Table" w:semiHidden="1" w:unhideWhenUsed="1"/>
     <w:lsdException w:name="annotation subject" w:semiHidden="1" w:unhideWhenUsed="1"/>
     <w:lsdException w:name="No List" w:semiHidden="1" w:unhideWhenUsed="1"/>
     <w:lsdException w:name="Outline List 1" w:semiHidden="1" w:unhideWhenUsed="1"/>
@@ -12462,11 +13236,8 @@
     <w:lsdException w:name="Table Contemporary" w:semiHidden="1" w:unhideWhenUsed="1"/>
     <w:lsdException w:name="Table Elegant" w:semiHidden="1" w:unhideWhenUsed="1"/>
     <w:lsdException w:name="Table Professional" w:semiHidden="1" w:unhideWhenUsed="1"/>
-    <w:lsdException w:name="Table Subtle 1" w:semiHidden="1" w:unhideWhenUsed="1"/>
     <w:lsdException w:name="Table Subtle 2" w:semiHidden="1" w:unhideWhenUsed="1"/>
     <w:lsdException w:name="Table Web 1" w:semiHidden="1" w:unhideWhenUsed="1"/>
-    <w:lsdException w:name="Table Web 2" w:semiHidden="1" w:unhideWhenUsed="1"/>
-    <w:lsdException w:name="Table Web 3" w:semiHidden="1" w:unhideWhenUsed="1"/>
     <w:lsdException w:name="Balloon Text" w:semiHidden="1" w:unhideWhenUsed="1"/>
     <w:lsdException w:name="Table Theme" w:semiHidden="1" w:unhideWhenUsed="1"/>
     <w:lsdException w:name="Placeholder Text" w:semiHidden="1" w:uiPriority="67"/>
@@ -13533,6 +14304,25 @@
 </file>
 
 <file path=customXml/item1.xml><?xml version="1.0" encoding="utf-8"?>
+<p:properties xmlns:p="http://schemas.microsoft.com/office/2006/metadata/properties" xmlns:xsi="http://www.w3.org/2001/XMLSchema-instance" xmlns:pc="http://schemas.microsoft.com/office/infopath/2007/PartnerControls">
+  <documentManagement/>
+</p:properties>
+</file>
+
+<file path=customXml/item2.xml><?xml version="1.0" encoding="utf-8"?>
+<?mso-contentType ?>
+<FormTemplates xmlns="http://schemas.microsoft.com/sharepoint/v3/contenttype/forms">
+  <Display>DocumentLibraryForm</Display>
+  <Edit>DocumentLibraryForm</Edit>
+  <New>DocumentLibraryForm</New>
+</FormTemplates>
+</file>
+
+<file path=customXml/item3.xml><?xml version="1.0" encoding="utf-8"?>
+<b:Sources xmlns:b="http://schemas.openxmlformats.org/officeDocument/2006/bibliography" xmlns="http://schemas.openxmlformats.org/officeDocument/2006/bibliography" SelectedStyle="\APASixthEditionOfficeOnline.xsl" StyleName="APA" Version="6"/>
+</file>
+
+<file path=customXml/item4.xml><?xml version="1.0" encoding="utf-8"?>
 <ct:contentTypeSchema xmlns:ct="http://schemas.microsoft.com/office/2006/metadata/contentType" xmlns:ma="http://schemas.microsoft.com/office/2006/metadata/properties/metaAttributes" ct:_="" ma:_="" ma:contentTypeName="Document" ma:contentTypeID="0x0101002992730100C35D4D8F952F81910E6707" ma:contentTypeVersion="12" ma:contentTypeDescription="Create a new document." ma:contentTypeScope="" ma:versionID="53679c3abf51fc6916c67df6f2350bf8">
   <xsd:schema xmlns:xsd="http://www.w3.org/2001/XMLSchema" xmlns:xs="http://www.w3.org/2001/XMLSchema" xmlns:p="http://schemas.microsoft.com/office/2006/metadata/properties" xmlns:ns3="6403392a-4868-4e05-9284-e6d47b8f09c0" xmlns:ns4="c89d7f00-8acc-46b0-9a22-1cc6af61f278" targetNamespace="http://schemas.microsoft.com/office/2006/metadata/properties" ma:root="true" ma:fieldsID="201a6043ab683604d3e7cbccba9712a0" ns3:_="" ns4:_="">
     <xsd:import namespace="6403392a-4868-4e05-9284-e6d47b8f09c0"/>
@@ -13749,26 +14539,32 @@
 </ct:contentTypeSchema>
 </file>
 
-<file path=customXml/item2.xml><?xml version="1.0" encoding="utf-8"?>
-<?mso-contentType ?>
-<FormTemplates xmlns="http://schemas.microsoft.com/sharepoint/v3/contenttype/forms">
-  <Display>DocumentLibraryForm</Display>
-  <Edit>DocumentLibraryForm</Edit>
-  <New>DocumentLibraryForm</New>
-</FormTemplates>
+<file path=customXml/itemProps1.xml><?xml version="1.0" encoding="utf-8"?>
+<ds:datastoreItem xmlns:ds="http://schemas.openxmlformats.org/officeDocument/2006/customXml" ds:itemID="{30E81A1B-138D-4E7D-BE8F-3F98BECBDE7E}">
+  <ds:schemaRefs>
+    <ds:schemaRef ds:uri="http://schemas.microsoft.com/office/2006/metadata/properties"/>
+    <ds:schemaRef ds:uri="http://schemas.microsoft.com/office/infopath/2007/PartnerControls"/>
+  </ds:schemaRefs>
+</ds:datastoreItem>
 </file>
 
-<file path=customXml/item3.xml><?xml version="1.0" encoding="utf-8"?>
-<p:properties xmlns:p="http://schemas.microsoft.com/office/2006/metadata/properties" xmlns:xsi="http://www.w3.org/2001/XMLSchema-instance" xmlns:pc="http://schemas.microsoft.com/office/infopath/2007/PartnerControls">
-  <documentManagement/>
-</p:properties>
+<file path=customXml/itemProps2.xml><?xml version="1.0" encoding="utf-8"?>
+<ds:datastoreItem xmlns:ds="http://schemas.openxmlformats.org/officeDocument/2006/customXml" ds:itemID="{670EFF41-586F-4DFB-BE04-56D93BEC2C7A}">
+  <ds:schemaRefs>
+    <ds:schemaRef ds:uri="http://schemas.microsoft.com/sharepoint/v3/contenttype/forms"/>
+  </ds:schemaRefs>
+</ds:datastoreItem>
 </file>
 
-<file path=customXml/item4.xml><?xml version="1.0" encoding="utf-8"?>
-<b:Sources xmlns:b="http://schemas.openxmlformats.org/officeDocument/2006/bibliography" xmlns="http://schemas.openxmlformats.org/officeDocument/2006/bibliography" SelectedStyle="\APASixthEditionOfficeOnline.xsl" StyleName="APA" Version="6"/>
+<file path=customXml/itemProps3.xml><?xml version="1.0" encoding="utf-8"?>
+<ds:datastoreItem xmlns:ds="http://schemas.openxmlformats.org/officeDocument/2006/customXml" ds:itemID="{92E51A45-5B7C-456A-83F6-2EBD3B094E10}">
+  <ds:schemaRefs>
+    <ds:schemaRef ds:uri="http://schemas.openxmlformats.org/officeDocument/2006/bibliography"/>
+  </ds:schemaRefs>
+</ds:datastoreItem>
 </file>
 
-<file path=customXml/itemProps1.xml><?xml version="1.0" encoding="utf-8"?>
+<file path=customXml/itemProps4.xml><?xml version="1.0" encoding="utf-8"?>
 <ds:datastoreItem xmlns:ds="http://schemas.openxmlformats.org/officeDocument/2006/customXml" ds:itemID="{84F33557-2C4A-4C21-9E20-B677B7BA35F5}">
   <ds:schemaRefs>
     <ds:schemaRef ds:uri="http://schemas.microsoft.com/office/2006/metadata/contentType"/>
@@ -13785,29 +14581,4 @@
     <ds:schemaRef ds:uri="http://schemas.microsoft.com/internal/obd"/>
   </ds:schemaRefs>
 </ds:datastoreItem>
-</file>
-
-<file path=customXml/itemProps2.xml><?xml version="1.0" encoding="utf-8"?>
-<ds:datastoreItem xmlns:ds="http://schemas.openxmlformats.org/officeDocument/2006/customXml" ds:itemID="{670EFF41-586F-4DFB-BE04-56D93BEC2C7A}">
-  <ds:schemaRefs>
-    <ds:schemaRef ds:uri="http://schemas.microsoft.com/sharepoint/v3/contenttype/forms"/>
-  </ds:schemaRefs>
-</ds:datastoreItem>
-</file>
-
-<file path=customXml/itemProps3.xml><?xml version="1.0" encoding="utf-8"?>
-<ds:datastoreItem xmlns:ds="http://schemas.openxmlformats.org/officeDocument/2006/customXml" ds:itemID="{30E81A1B-138D-4E7D-BE8F-3F98BECBDE7E}">
-  <ds:schemaRefs>
-    <ds:schemaRef ds:uri="http://schemas.microsoft.com/office/2006/metadata/properties"/>
-    <ds:schemaRef ds:uri="http://schemas.microsoft.com/office/infopath/2007/PartnerControls"/>
-  </ds:schemaRefs>
-</ds:datastoreItem>
-</file>
-
-<file path=customXml/itemProps4.xml><?xml version="1.0" encoding="utf-8"?>
-<ds:datastoreItem xmlns:ds="http://schemas.openxmlformats.org/officeDocument/2006/customXml" ds:itemID="{FCA5A807-756F-4C70-AD47-2CB08FE4FDB6}">
-  <ds:schemaRefs>
-    <ds:schemaRef ds:uri="http://schemas.openxmlformats.org/officeDocument/2006/bibliography"/>
-  </ds:schemaRefs>
-</ds:datastoreItem>
 </file>
</xml_diff>

<commit_message>
Update SRD database schema diagram, acronyms
</commit_message>
<xml_diff>
--- a/SRDocumentation.docx
+++ b/SRDocumentation.docx
@@ -1,6 +1,6 @@
 
 <file path=word/document.xml><?xml version="1.0" encoding="utf-8"?>
-<w:document xmlns:wpc="http://schemas.microsoft.com/office/word/2010/wordprocessingCanvas" xmlns:cx="http://schemas.microsoft.com/office/drawing/2014/chartex" xmlns:cx1="http://schemas.microsoft.com/office/drawing/2015/9/8/chartex" xmlns:cx2="http://schemas.microsoft.com/office/drawing/2015/10/21/chartex" xmlns:cx3="http://schemas.microsoft.com/office/drawing/2016/5/9/chartex" xmlns:cx4="http://schemas.microsoft.com/office/drawing/2016/5/10/chartex" xmlns:cx5="http://schemas.microsoft.com/office/drawing/2016/5/11/chartex" xmlns:cx6="http://schemas.microsoft.com/office/drawing/2016/5/12/chartex" xmlns:cx7="http://schemas.microsoft.com/office/drawing/2016/5/13/chartex" xmlns:cx8="http://schemas.microsoft.com/office/drawing/2016/5/14/chartex" xmlns:mc="http://schemas.openxmlformats.org/markup-compatibility/2006" xmlns:aink="http://schemas.microsoft.com/office/drawing/2016/ink" xmlns:am3d="http://schemas.microsoft.com/office/drawing/2017/model3d" xmlns:o="urn:schemas-microsoft-com:office:office" xmlns:oel="http://schemas.microsoft.com/office/2019/extlst" xmlns:r="http://schemas.openxmlformats.org/officeDocument/2006/relationships" xmlns:m="http://schemas.openxmlformats.org/officeDocument/2006/math" xmlns:v="urn:schemas-microsoft-com:vml" xmlns:wp14="http://schemas.microsoft.com/office/word/2010/wordprocessingDrawing" xmlns:wp="http://schemas.openxmlformats.org/drawingml/2006/wordprocessingDrawing" xmlns:w10="urn:schemas-microsoft-com:office:word" xmlns:w="http://schemas.openxmlformats.org/wordprocessingml/2006/main" xmlns:w14="http://schemas.microsoft.com/office/word/2010/wordml" xmlns:w15="http://schemas.microsoft.com/office/word/2012/wordml" xmlns:w16cex="http://schemas.microsoft.com/office/word/2018/wordml/cex" xmlns:w16cid="http://schemas.microsoft.com/office/word/2016/wordml/cid" xmlns:w16="http://schemas.microsoft.com/office/word/2018/wordml" xmlns:w16sdtdh="http://schemas.microsoft.com/office/word/2020/wordml/sdtdatahash" xmlns:w16se="http://schemas.microsoft.com/office/word/2015/wordml/symex" xmlns:wpg="http://schemas.microsoft.com/office/word/2010/wordprocessingGroup" xmlns:wpi="http://schemas.microsoft.com/office/word/2010/wordprocessingInk" xmlns:wne="http://schemas.microsoft.com/office/word/2006/wordml" xmlns:wps="http://schemas.microsoft.com/office/word/2010/wordprocessingShape" mc:Ignorable="w14 w15 w16se w16cid w16 w16cex w16sdtdh wp14">
+<w:document xmlns:wpc="http://schemas.microsoft.com/office/word/2010/wordprocessingCanvas" xmlns:cx="http://schemas.microsoft.com/office/drawing/2014/chartex" xmlns:cx1="http://schemas.microsoft.com/office/drawing/2015/9/8/chartex" xmlns:mc="http://schemas.openxmlformats.org/markup-compatibility/2006" xmlns:o="urn:schemas-microsoft-com:office:office" xmlns:r="http://schemas.openxmlformats.org/officeDocument/2006/relationships" xmlns:m="http://schemas.openxmlformats.org/officeDocument/2006/math" xmlns:v="urn:schemas-microsoft-com:vml" xmlns:wp14="http://schemas.microsoft.com/office/word/2010/wordprocessingDrawing" xmlns:wp="http://schemas.openxmlformats.org/drawingml/2006/wordprocessingDrawing" xmlns:w10="urn:schemas-microsoft-com:office:word" xmlns:w="http://schemas.openxmlformats.org/wordprocessingml/2006/main" xmlns:w14="http://schemas.microsoft.com/office/word/2010/wordml" xmlns:w15="http://schemas.microsoft.com/office/word/2012/wordml" xmlns:w16se="http://schemas.microsoft.com/office/word/2015/wordml/symex" xmlns:wpg="http://schemas.microsoft.com/office/word/2010/wordprocessingGroup" xmlns:wpi="http://schemas.microsoft.com/office/word/2010/wordprocessingInk" xmlns:wne="http://schemas.microsoft.com/office/word/2006/wordml" xmlns:wps="http://schemas.microsoft.com/office/word/2010/wordprocessingShape" mc:Ignorable="w14 w15 w16se wp14">
   <w:body>
     <w:p>
       <w:r>
@@ -312,7 +312,47 @@
           <w:szCs w:val="36"/>
           <w:lang w:val="en-US"/>
         </w:rPr>
-        <w:t xml:space="preserve"> Sofie Muska, Stuart Bridges, and Benjamin Woods</w:t>
+        <w:t xml:space="preserve"> </w:t>
+      </w:r>
+      <w:proofErr w:type="spellStart"/>
+      <w:r>
+        <w:rPr>
+          <w:b/>
+          <w:sz w:val="36"/>
+          <w:szCs w:val="36"/>
+          <w:lang w:val="en-US"/>
+        </w:rPr>
+        <w:t>Sofie</w:t>
+      </w:r>
+      <w:proofErr w:type="spellEnd"/>
+      <w:r>
+        <w:rPr>
+          <w:b/>
+          <w:sz w:val="36"/>
+          <w:szCs w:val="36"/>
+          <w:lang w:val="en-US"/>
+        </w:rPr>
+        <w:t xml:space="preserve"> </w:t>
+      </w:r>
+      <w:proofErr w:type="spellStart"/>
+      <w:r>
+        <w:rPr>
+          <w:b/>
+          <w:sz w:val="36"/>
+          <w:szCs w:val="36"/>
+          <w:lang w:val="en-US"/>
+        </w:rPr>
+        <w:t>Muska</w:t>
+      </w:r>
+      <w:proofErr w:type="spellEnd"/>
+      <w:r>
+        <w:rPr>
+          <w:b/>
+          <w:sz w:val="36"/>
+          <w:szCs w:val="36"/>
+          <w:lang w:val="en-US"/>
+        </w:rPr>
+        <w:t>, Stuart Bridges, and Benjamin Woods</w:t>
       </w:r>
       <w:r>
         <w:rPr>
@@ -1847,7 +1887,21 @@
         <w:rPr>
           <w:lang w:val="en-US"/>
         </w:rPr>
-        <w:t>The goal of the Puzzle application is to enable rock climbers to effortlessly keep track of their climbing progress</w:t>
+        <w:t xml:space="preserve">The goal of the Puzzle application is to enable rock climbers </w:t>
+      </w:r>
+      <w:proofErr w:type="gramStart"/>
+      <w:r>
+        <w:rPr>
+          <w:lang w:val="en-US"/>
+        </w:rPr>
+        <w:t>to effortlessly keep track of</w:t>
+      </w:r>
+      <w:proofErr w:type="gramEnd"/>
+      <w:r>
+        <w:rPr>
+          <w:lang w:val="en-US"/>
+        </w:rPr>
+        <w:t xml:space="preserve"> their climbing progress</w:t>
       </w:r>
       <w:r>
         <w:rPr>
@@ -2453,7 +2507,21 @@
               <w:rPr>
                 <w:lang w:val="en-US"/>
               </w:rPr>
-              <w:t>An application programming interface is a software intermediary that allows two applications to talk to each other</w:t>
+              <w:t xml:space="preserve">An </w:t>
+            </w:r>
+            <w:proofErr w:type="gramStart"/>
+            <w:r>
+              <w:rPr>
+                <w:lang w:val="en-US"/>
+              </w:rPr>
+              <w:t>application programming</w:t>
+            </w:r>
+            <w:proofErr w:type="gramEnd"/>
+            <w:r>
+              <w:rPr>
+                <w:lang w:val="en-US"/>
+              </w:rPr>
+              <w:t xml:space="preserve"> interface is a software intermediary that allows two applications to talk to each other</w:t>
             </w:r>
             <w:r>
               <w:rPr>
@@ -2575,7 +2643,21 @@
               <w:rPr>
                 <w:lang w:val="en-US"/>
               </w:rPr>
-              <w:t xml:space="preserve"> is used to access, manage, and persist data between Java objects and a relational database</w:t>
+              <w:t xml:space="preserve"> </w:t>
+            </w:r>
+            <w:proofErr w:type="gramStart"/>
+            <w:r>
+              <w:rPr>
+                <w:lang w:val="en-US"/>
+              </w:rPr>
+              <w:t>is used</w:t>
+            </w:r>
+            <w:proofErr w:type="gramEnd"/>
+            <w:r>
+              <w:rPr>
+                <w:lang w:val="en-US"/>
+              </w:rPr>
+              <w:t xml:space="preserve"> to access, manage, and persist data between Java objects and a relational database</w:t>
             </w:r>
             <w:r>
               <w:rPr>
@@ -2971,6 +3053,7 @@
               </w:rPr>
               <w:t>efers to the four basic operations a software application should be able to perform – </w:t>
             </w:r>
+            <w:proofErr w:type="gramStart"/>
             <w:r>
               <w:rPr>
                 <w:b/>
@@ -2978,7 +3061,17 @@
                 <w:color w:val="202124"/>
                 <w:shd w:val="clear" w:color="auto" w:fill="FFFFFF"/>
               </w:rPr>
-              <w:t>Create, Read, Update, and Delete</w:t>
+              <w:t>Create,</w:t>
+            </w:r>
+            <w:proofErr w:type="gramEnd"/>
+            <w:r>
+              <w:rPr>
+                <w:b/>
+                <w:bCs/>
+                <w:color w:val="202124"/>
+                <w:shd w:val="clear" w:color="auto" w:fill="FFFFFF"/>
+              </w:rPr>
+              <w:t xml:space="preserve"> Read, Update, and Delete</w:t>
             </w:r>
             <w:r>
               <w:rPr>
@@ -2986,6 +3079,60 @@
                 <w:shd w:val="clear" w:color="auto" w:fill="FFFFFF"/>
               </w:rPr>
               <w:t>. In such apps, users must be able to create data, have access to the data in the UI by reading the data, update or edit the data, and delete the data.</w:t>
+            </w:r>
+          </w:p>
+        </w:tc>
+      </w:tr>
+      <w:tr>
+        <w:tc>
+          <w:tcPr>
+            <w:tcW w:w="1908" w:type="dxa"/>
+          </w:tcPr>
+          <w:p>
+            <w:pPr>
+              <w:pStyle w:val="ListParagraph"/>
+              <w:spacing w:after="200" w:line="276" w:lineRule="auto"/>
+              <w:ind w:left="360"/>
+              <w:rPr>
+                <w:lang w:val="en-US"/>
+              </w:rPr>
+            </w:pPr>
+            <w:r>
+              <w:rPr>
+                <w:lang w:val="en-US"/>
+              </w:rPr>
+              <w:t>JDBC</w:t>
+            </w:r>
+          </w:p>
+        </w:tc>
+        <w:tc>
+          <w:tcPr>
+            <w:tcW w:w="6228" w:type="dxa"/>
+          </w:tcPr>
+          <w:p>
+            <w:pPr>
+              <w:pStyle w:val="ListParagraph"/>
+              <w:spacing w:after="200" w:line="276" w:lineRule="auto"/>
+              <w:ind w:left="360"/>
+              <w:rPr>
+                <w:color w:val="202124"/>
+                <w:shd w:val="clear" w:color="auto" w:fill="FFFFFF"/>
+                <w:lang w:val="en-US"/>
+              </w:rPr>
+            </w:pPr>
+            <w:r>
+              <w:rPr>
+                <w:color w:val="161616"/>
+                <w:shd w:val="clear" w:color="auto" w:fill="FFFFFF"/>
+              </w:rPr>
+              <w:t>Java</w:t>
+            </w:r>
+            <w:r>
+              <w:rPr>
+                <w:color w:val="161616"/>
+                <w:shd w:val="clear" w:color="auto" w:fill="FFFFFF"/>
+              </w:rPr>
+              <w:t xml:space="preserve"> database connectivity (JDBC) is the JavaSoft specification of a standard application programming interface (API) that allows Java programs to access database management systems.</w:t>
             </w:r>
           </w:p>
         </w:tc>
@@ -3177,12 +3324,14 @@
                 <w:lang w:val="en-US"/>
               </w:rPr>
             </w:pPr>
+            <w:proofErr w:type="spellStart"/>
             <w:r>
               <w:rPr>
                 <w:lang w:val="en-US"/>
               </w:rPr>
               <w:t>Thymeleaf</w:t>
             </w:r>
+            <w:proofErr w:type="spellEnd"/>
           </w:p>
         </w:tc>
         <w:tc>
@@ -3199,12 +3348,21 @@
                 <w:lang w:val="en-US"/>
               </w:rPr>
             </w:pPr>
+            <w:proofErr w:type="spellStart"/>
             <w:r>
               <w:rPr>
                 <w:color w:val="333333"/>
                 <w:lang w:val="en-US"/>
               </w:rPr>
-              <w:t xml:space="preserve">Thymeleaf is modern server-side Java template engine for both web and standalone environments.  </w:t>
+              <w:t>Thymeleaf</w:t>
+            </w:r>
+            <w:proofErr w:type="spellEnd"/>
+            <w:r>
+              <w:rPr>
+                <w:color w:val="333333"/>
+                <w:lang w:val="en-US"/>
+              </w:rPr>
+              <w:t xml:space="preserve"> is modern server-side Java template engine for both web and standalone environments.  </w:t>
             </w:r>
           </w:p>
         </w:tc>
@@ -3538,7 +3696,23 @@
           <w:bCs/>
           <w:lang w:val="en-US"/>
         </w:rPr>
-        <w:t xml:space="preserve"> are meant for all users to view, wh</w:t>
+        <w:t xml:space="preserve"> </w:t>
+      </w:r>
+      <w:proofErr w:type="gramStart"/>
+      <w:r>
+        <w:rPr>
+          <w:bCs/>
+          <w:lang w:val="en-US"/>
+        </w:rPr>
+        <w:t>are meant</w:t>
+      </w:r>
+      <w:proofErr w:type="gramEnd"/>
+      <w:r>
+        <w:rPr>
+          <w:bCs/>
+          <w:lang w:val="en-US"/>
+        </w:rPr>
+        <w:t xml:space="preserve"> for all users to view, wh</w:t>
       </w:r>
       <w:r>
         <w:rPr>
@@ -3672,6 +3846,7 @@
           <w:b/>
           <w:lang w:val="en-US"/>
         </w:rPr>
+        <w:lastRenderedPageBreak/>
         <w:t xml:space="preserve">Project Scope: </w:t>
       </w:r>
       <w:r>
@@ -4007,7 +4182,21 @@
         <w:rPr>
           <w:lang w:val="en-US"/>
         </w:rPr>
-        <w:t>. The idea was originated by a climber for climbers.</w:t>
+        <w:t xml:space="preserve">. </w:t>
+      </w:r>
+      <w:proofErr w:type="gramStart"/>
+      <w:r>
+        <w:rPr>
+          <w:lang w:val="en-US"/>
+        </w:rPr>
+        <w:t>The idea was originated by a climber for climbers</w:t>
+      </w:r>
+      <w:proofErr w:type="gramEnd"/>
+      <w:r>
+        <w:rPr>
+          <w:lang w:val="en-US"/>
+        </w:rPr>
+        <w:t>.</w:t>
       </w:r>
     </w:p>
     <w:p>
@@ -4484,7 +4673,23 @@
           <w:bCs/>
           <w:lang w:val="en-US"/>
         </w:rPr>
-        <w:t xml:space="preserve"> is designed to operate on the web across many different devices.</w:t>
+        <w:t xml:space="preserve"> </w:t>
+      </w:r>
+      <w:proofErr w:type="gramStart"/>
+      <w:r>
+        <w:rPr>
+          <w:bCs/>
+          <w:lang w:val="en-US"/>
+        </w:rPr>
+        <w:t>is designed</w:t>
+      </w:r>
+      <w:proofErr w:type="gramEnd"/>
+      <w:r>
+        <w:rPr>
+          <w:bCs/>
+          <w:lang w:val="en-US"/>
+        </w:rPr>
+        <w:t xml:space="preserve"> to operate on the web across many different devices.</w:t>
       </w:r>
     </w:p>
     <w:p>
@@ -4716,7 +4921,21 @@
         <w:rPr>
           <w:lang w:val="en-US"/>
         </w:rPr>
-        <w:t>FR3: The system will allow a climber account to add a climbing route to their profile. The route can either be added manually or from the route catalog of a gym the climber is subscribed to.</w:t>
+        <w:t xml:space="preserve">FR3: The system will allow a climber account to add a climbing route to their profile. The route can </w:t>
+      </w:r>
+      <w:proofErr w:type="gramStart"/>
+      <w:r>
+        <w:rPr>
+          <w:lang w:val="en-US"/>
+        </w:rPr>
+        <w:t>either be added</w:t>
+      </w:r>
+      <w:proofErr w:type="gramEnd"/>
+      <w:r>
+        <w:rPr>
+          <w:lang w:val="en-US"/>
+        </w:rPr>
+        <w:t xml:space="preserve"> manually or from the route catalog of a gym the climber is subscribed to.</w:t>
       </w:r>
     </w:p>
     <w:p>
@@ -4743,7 +4962,21 @@
         <w:rPr>
           <w:lang w:val="en-US"/>
         </w:rPr>
-        <w:t xml:space="preserve"> climbing progress on a specific route. Progress tracking will be done either by number of falls or by time, depending on the climbing style associated with the route.</w:t>
+        <w:t xml:space="preserve"> climbing progress on a specific route. Progress tracking </w:t>
+      </w:r>
+      <w:proofErr w:type="gramStart"/>
+      <w:r>
+        <w:rPr>
+          <w:lang w:val="en-US"/>
+        </w:rPr>
+        <w:t>will be done</w:t>
+      </w:r>
+      <w:proofErr w:type="gramEnd"/>
+      <w:r>
+        <w:rPr>
+          <w:lang w:val="en-US"/>
+        </w:rPr>
+        <w:t xml:space="preserve"> either by number of falls or by time, depending on the climbing style associated with the route.</w:t>
       </w:r>
     </w:p>
     <w:p>
@@ -4773,6 +5006,7 @@
         <w:rPr>
           <w:lang w:val="en-US"/>
         </w:rPr>
+        <w:lastRenderedPageBreak/>
         <w:t xml:space="preserve">FR6: The system will display progress information to the climber both in table format and as a “number of falls </w:t>
       </w:r>
       <w:r>
@@ -4866,7 +5100,6 @@
         <w:rPr>
           <w:lang w:val="en-US"/>
         </w:rPr>
-        <w:lastRenderedPageBreak/>
         <w:t>FR11: The system will allow the climbing gym to update their homepage with event information.</w:t>
       </w:r>
     </w:p>
@@ -5315,7 +5548,21 @@
         <w:rPr>
           <w:lang w:val="en-US"/>
         </w:rPr>
-        <w:t>egister” button, they will be taken to a page where they will be asked to either “</w:t>
+        <w:t xml:space="preserve">egister” button, they will be taken to a page where they will be asked </w:t>
+      </w:r>
+      <w:proofErr w:type="gramStart"/>
+      <w:r>
+        <w:rPr>
+          <w:lang w:val="en-US"/>
+        </w:rPr>
+        <w:t>to either</w:t>
+      </w:r>
+      <w:proofErr w:type="gramEnd"/>
+      <w:r>
+        <w:rPr>
+          <w:lang w:val="en-US"/>
+        </w:rPr>
+        <w:t xml:space="preserve"> “</w:t>
       </w:r>
       <w:r>
         <w:rPr>
@@ -5387,7 +5634,21 @@
         <w:rPr>
           <w:lang w:val="en-US"/>
         </w:rPr>
-        <w:t>ym,” they will be taken to a page where they will fill out their gym information</w:t>
+        <w:t xml:space="preserve">ym,” they </w:t>
+      </w:r>
+      <w:proofErr w:type="gramStart"/>
+      <w:r>
+        <w:rPr>
+          <w:lang w:val="en-US"/>
+        </w:rPr>
+        <w:t>will be taken</w:t>
+      </w:r>
+      <w:proofErr w:type="gramEnd"/>
+      <w:r>
+        <w:rPr>
+          <w:lang w:val="en-US"/>
+        </w:rPr>
+        <w:t xml:space="preserve"> to a page where they will fill out their gym information</w:t>
       </w:r>
       <w:r>
         <w:rPr>
@@ -5828,7 +6089,14 @@
         <w:rPr>
           <w:lang w:val="en-US"/>
         </w:rPr>
-        <w:t>allow the climbing gym to add a new route to their catalog</w:t>
+        <w:t xml:space="preserve">allow the climbing gym to add a new </w:t>
+      </w:r>
+      <w:r>
+        <w:rPr>
+          <w:lang w:val="en-US"/>
+        </w:rPr>
+        <w:lastRenderedPageBreak/>
+        <w:t>route to their catalog</w:t>
       </w:r>
       <w:r>
         <w:rPr>
@@ -5840,13 +6108,27 @@
         <w:rPr>
           <w:lang w:val="en-US"/>
         </w:rPr>
-        <w:t>it is</w:t>
-      </w:r>
-      <w:r>
-        <w:rPr>
-          <w:lang w:val="en-US"/>
-        </w:rPr>
-        <w:t xml:space="preserve"> done creating the route, the gym will hit the “</w:t>
+        <w:t xml:space="preserve">it </w:t>
+      </w:r>
+      <w:proofErr w:type="gramStart"/>
+      <w:r>
+        <w:rPr>
+          <w:lang w:val="en-US"/>
+        </w:rPr>
+        <w:t>is</w:t>
+      </w:r>
+      <w:r>
+        <w:rPr>
+          <w:lang w:val="en-US"/>
+        </w:rPr>
+        <w:t xml:space="preserve"> done</w:t>
+      </w:r>
+      <w:proofErr w:type="gramEnd"/>
+      <w:r>
+        <w:rPr>
+          <w:lang w:val="en-US"/>
+        </w:rPr>
+        <w:t xml:space="preserve"> creating the route, the gym will hit the “</w:t>
       </w:r>
       <w:r>
         <w:rPr>
@@ -5933,14 +6215,7 @@
         <w:rPr>
           <w:lang w:val="en-US"/>
         </w:rPr>
-        <w:t xml:space="preserve">ime.” Above the table will be a </w:t>
-      </w:r>
-      <w:r>
-        <w:rPr>
-          <w:lang w:val="en-US"/>
-        </w:rPr>
-        <w:lastRenderedPageBreak/>
-        <w:t>button with the option to “</w:t>
+        <w:t>ime.” Above the table will be a button with the option to “</w:t>
       </w:r>
       <w:r>
         <w:rPr>
@@ -6000,7 +6275,21 @@
         <w:rPr>
           <w:lang w:val="en-US"/>
         </w:rPr>
-        <w:t xml:space="preserve"> will be able to input the relevant information. Next to the table, there will be a graph, which will automatically change as the climber updates their progress. If the first entry in the table has 0 listed under “</w:t>
+        <w:t xml:space="preserve"> will be able to input the relevant information. Next to the table, there will be a graph, which will automatically change as the climber updates their progress. If the first entry in the table has </w:t>
+      </w:r>
+      <w:proofErr w:type="gramStart"/>
+      <w:r>
+        <w:rPr>
+          <w:lang w:val="en-US"/>
+        </w:rPr>
+        <w:t>0</w:t>
+      </w:r>
+      <w:proofErr w:type="gramEnd"/>
+      <w:r>
+        <w:rPr>
+          <w:lang w:val="en-US"/>
+        </w:rPr>
+        <w:t xml:space="preserve"> listed under “</w:t>
       </w:r>
       <w:r>
         <w:rPr>
@@ -6048,7 +6337,21 @@
         <w:rPr>
           <w:lang w:val="en-US"/>
         </w:rPr>
-        <w:t xml:space="preserve"> inputs 0 under “</w:t>
+        <w:t xml:space="preserve"> inputs </w:t>
+      </w:r>
+      <w:proofErr w:type="gramStart"/>
+      <w:r>
+        <w:rPr>
+          <w:lang w:val="en-US"/>
+        </w:rPr>
+        <w:t>0</w:t>
+      </w:r>
+      <w:proofErr w:type="gramEnd"/>
+      <w:r>
+        <w:rPr>
+          <w:lang w:val="en-US"/>
+        </w:rPr>
+        <w:t xml:space="preserve"> under “</w:t>
       </w:r>
       <w:r>
         <w:rPr>
@@ -6084,7 +6387,21 @@
         <w:rPr>
           <w:lang w:val="en-US"/>
         </w:rPr>
-        <w:t xml:space="preserve"> will be notified that they “cleaned” the route. These messages will be displayed above the graph.</w:t>
+        <w:t xml:space="preserve"> will be notified that they “cleaned” the route. These messages </w:t>
+      </w:r>
+      <w:proofErr w:type="gramStart"/>
+      <w:r>
+        <w:rPr>
+          <w:lang w:val="en-US"/>
+        </w:rPr>
+        <w:t>will be displayed</w:t>
+      </w:r>
+      <w:proofErr w:type="gramEnd"/>
+      <w:r>
+        <w:rPr>
+          <w:lang w:val="en-US"/>
+        </w:rPr>
+        <w:t xml:space="preserve"> above the graph.</w:t>
       </w:r>
     </w:p>
     <w:p>
@@ -6162,7 +6479,21 @@
         <w:rPr>
           <w:lang w:val="en-US"/>
         </w:rPr>
-        <w:t xml:space="preserve"> a search box, which will allow them to search for climbing gyms to subscribe to. Hitting enter in the search box will show a dialogue box, which will ask them: “Would you like to subscribe to [gym name]?” The options below this question will be “Yes” and “No.” Hitting “Yes” will take the</w:t>
+        <w:t xml:space="preserve"> a search box, which will allow them to search for climbing gyms to subscribe </w:t>
+      </w:r>
+      <w:proofErr w:type="gramStart"/>
+      <w:r>
+        <w:rPr>
+          <w:lang w:val="en-US"/>
+        </w:rPr>
+        <w:t>to</w:t>
+      </w:r>
+      <w:proofErr w:type="gramEnd"/>
+      <w:r>
+        <w:rPr>
+          <w:lang w:val="en-US"/>
+        </w:rPr>
+        <w:t>. Hitting enter in the search box will show a dialogue box, which will ask them: “Would you like to subscribe to [gym name]?” The options below this question will be “Yes” and “No.” Hitting “Yes” will take the</w:t>
       </w:r>
       <w:r>
         <w:rPr>
@@ -6203,7 +6534,35 @@
         <w:rPr>
           <w:lang w:val="en-US"/>
         </w:rPr>
-        <w:t xml:space="preserve"> the Intellij and Netbeans style guides.</w:t>
+        <w:t xml:space="preserve"> the </w:t>
+      </w:r>
+      <w:proofErr w:type="spellStart"/>
+      <w:r>
+        <w:rPr>
+          <w:lang w:val="en-US"/>
+        </w:rPr>
+        <w:t>Intellij</w:t>
+      </w:r>
+      <w:proofErr w:type="spellEnd"/>
+      <w:r>
+        <w:rPr>
+          <w:lang w:val="en-US"/>
+        </w:rPr>
+        <w:t xml:space="preserve"> and </w:t>
+      </w:r>
+      <w:proofErr w:type="spellStart"/>
+      <w:r>
+        <w:rPr>
+          <w:lang w:val="en-US"/>
+        </w:rPr>
+        <w:t>Netbeans</w:t>
+      </w:r>
+      <w:proofErr w:type="spellEnd"/>
+      <w:r>
+        <w:rPr>
+          <w:lang w:val="en-US"/>
+        </w:rPr>
+        <w:t xml:space="preserve"> style guides.</w:t>
       </w:r>
       <w:r>
         <w:rPr>
@@ -6700,6 +7059,7 @@
         <w:rPr>
           <w:lang w:val="en-US"/>
         </w:rPr>
+        <w:lastRenderedPageBreak/>
         <w:t>N</w:t>
       </w:r>
       <w:r>
@@ -6964,7 +7324,6 @@
         <w:rPr>
           <w:lang w:val="en-US"/>
         </w:rPr>
-        <w:lastRenderedPageBreak/>
         <w:t>N</w:t>
       </w:r>
       <w:r>
@@ -7442,7 +7801,23 @@
           <w:bCs/>
           <w:lang w:val="en-US"/>
         </w:rPr>
-        <w:t>All passwords will be hashed for greater security.</w:t>
+        <w:t xml:space="preserve">All passwords </w:t>
+      </w:r>
+      <w:proofErr w:type="gramStart"/>
+      <w:r>
+        <w:rPr>
+          <w:bCs/>
+          <w:lang w:val="en-US"/>
+        </w:rPr>
+        <w:t>will be hashed</w:t>
+      </w:r>
+      <w:proofErr w:type="gramEnd"/>
+      <w:r>
+        <w:rPr>
+          <w:bCs/>
+          <w:lang w:val="en-US"/>
+        </w:rPr>
+        <w:t xml:space="preserve"> for greater security.</w:t>
       </w:r>
     </w:p>
     <w:p>
@@ -7719,7 +8094,14 @@
         <w:rPr>
           <w:lang w:val="en-US"/>
         </w:rPr>
-        <w:t>The code and system should be written and developed with developers in mind</w:t>
+        <w:t xml:space="preserve">The code and system </w:t>
+      </w:r>
+      <w:proofErr w:type="gramStart"/>
+      <w:r>
+        <w:rPr>
+          <w:lang w:val="en-US"/>
+        </w:rPr>
+        <w:t>should be written and developed with developers in mind</w:t>
       </w:r>
       <w:r>
         <w:rPr>
@@ -7731,7 +8113,14 @@
         <w:rPr>
           <w:lang w:val="en-US"/>
         </w:rPr>
-        <w:t xml:space="preserve"> who may or may not be a part of the original team. The functions and web app behavior should leave clear space for updates. </w:t>
+        <w:t xml:space="preserve"> who may or may not be a part of the original team</w:t>
+      </w:r>
+      <w:proofErr w:type="gramEnd"/>
+      <w:r>
+        <w:rPr>
+          <w:lang w:val="en-US"/>
+        </w:rPr>
+        <w:t xml:space="preserve">. The functions and web app behavior should leave clear space for updates. </w:t>
       </w:r>
     </w:p>
     <w:p>
@@ -7823,7 +8212,21 @@
         <w:rPr>
           <w:lang w:val="en-US"/>
         </w:rPr>
-        <w:t xml:space="preserve">The project being built on the web should make it extremely portable and accessible to nearly anyone who wants to use it. Using Java for the backend should also increase the portability of the software. </w:t>
+        <w:t xml:space="preserve">The project </w:t>
+      </w:r>
+      <w:proofErr w:type="gramStart"/>
+      <w:r>
+        <w:rPr>
+          <w:lang w:val="en-US"/>
+        </w:rPr>
+        <w:t>being built</w:t>
+      </w:r>
+      <w:proofErr w:type="gramEnd"/>
+      <w:r>
+        <w:rPr>
+          <w:lang w:val="en-US"/>
+        </w:rPr>
+        <w:t xml:space="preserve"> on the web should make it extremely portable and accessible to nearly anyone who wants to use it. Using Java for the backend should also increase the portability of the software. </w:t>
       </w:r>
     </w:p>
     <w:p>
@@ -7846,7 +8249,21 @@
         <w:rPr>
           <w:lang w:val="en-US"/>
         </w:rPr>
-        <w:t>Detailing on the additional qualities that need to be incorporated within the software</w:t>
+        <w:t xml:space="preserve">Detailing on the additional qualities that need to </w:t>
+      </w:r>
+      <w:proofErr w:type="gramStart"/>
+      <w:r>
+        <w:rPr>
+          <w:lang w:val="en-US"/>
+        </w:rPr>
+        <w:t>be incorporated</w:t>
+      </w:r>
+      <w:proofErr w:type="gramEnd"/>
+      <w:r>
+        <w:rPr>
+          <w:lang w:val="en-US"/>
+        </w:rPr>
+        <w:t xml:space="preserve"> within the software</w:t>
       </w:r>
       <w:r>
         <w:rPr>
@@ -7966,6 +8383,7 @@
         <w:rPr>
           <w:lang w:val="en-US"/>
         </w:rPr>
+        <w:lastRenderedPageBreak/>
         <w:t>Loose Coupling</w:t>
       </w:r>
     </w:p>
@@ -8255,7 +8673,21 @@
         <w:rPr>
           <w:lang w:val="en-US"/>
         </w:rPr>
-        <w:t>roject is built on the incremental development model with specification, development, and validation activities interleaved (with feedback).</w:t>
+        <w:t xml:space="preserve">roject </w:t>
+      </w:r>
+      <w:proofErr w:type="gramStart"/>
+      <w:r>
+        <w:rPr>
+          <w:lang w:val="en-US"/>
+        </w:rPr>
+        <w:t>is built</w:t>
+      </w:r>
+      <w:proofErr w:type="gramEnd"/>
+      <w:r>
+        <w:rPr>
+          <w:lang w:val="en-US"/>
+        </w:rPr>
+        <w:t xml:space="preserve"> on the incremental development model with specification, development, and validation activities interleaved (with feedback).</w:t>
       </w:r>
     </w:p>
     <w:p>
@@ -8273,7 +8705,6 @@
         <w:rPr>
           <w:lang w:val="en-US"/>
         </w:rPr>
-        <w:lastRenderedPageBreak/>
         <w:t>Time Constraints</w:t>
       </w:r>
       <w:r>
@@ -8286,7 +8717,14 @@
         <w:rPr>
           <w:lang w:val="en-US"/>
         </w:rPr>
-        <w:t>The overall time constraint is the UNCG Fall Semester 2022</w:t>
+        <w:t xml:space="preserve">The overall time constraint is the UNCG Fall Semester </w:t>
+      </w:r>
+      <w:proofErr w:type="gramStart"/>
+      <w:r>
+        <w:rPr>
+          <w:lang w:val="en-US"/>
+        </w:rPr>
+        <w:t>2022</w:t>
       </w:r>
       <w:r>
         <w:rPr>
@@ -8294,6 +8732,7 @@
         </w:rPr>
         <w:t>,</w:t>
       </w:r>
+      <w:proofErr w:type="gramEnd"/>
       <w:r>
         <w:rPr>
           <w:lang w:val="en-US"/>
@@ -8470,7 +8909,21 @@
         <w:rPr>
           <w:lang w:val="en-US"/>
         </w:rPr>
-        <w:t>There is only one interpretation of what the software will be used for and it is communicated in a common language.</w:t>
+        <w:t xml:space="preserve">There is only one interpretation of what the software </w:t>
+      </w:r>
+      <w:proofErr w:type="gramStart"/>
+      <w:r>
+        <w:rPr>
+          <w:lang w:val="en-US"/>
+        </w:rPr>
+        <w:t>will be used</w:t>
+      </w:r>
+      <w:proofErr w:type="gramEnd"/>
+      <w:r>
+        <w:rPr>
+          <w:lang w:val="en-US"/>
+        </w:rPr>
+        <w:t xml:space="preserve"> for and it is communicated in a common language.</w:t>
       </w:r>
     </w:p>
     <w:p>
@@ -8545,7 +8998,21 @@
         <w:rPr>
           <w:lang w:val="en-US"/>
         </w:rPr>
-        <w:t>Since all requirements are not of equal weight, you should employ a method to appropriately rank requirements.</w:t>
+        <w:t xml:space="preserve">Since </w:t>
+      </w:r>
+      <w:proofErr w:type="gramStart"/>
+      <w:r>
+        <w:rPr>
+          <w:lang w:val="en-US"/>
+        </w:rPr>
+        <w:t>all requirements are not</w:t>
+      </w:r>
+      <w:proofErr w:type="gramEnd"/>
+      <w:r>
+        <w:rPr>
+          <w:lang w:val="en-US"/>
+        </w:rPr>
+        <w:t xml:space="preserve"> of equal weight, you should employ a method to appropriately rank requirements.</w:t>
       </w:r>
     </w:p>
     <w:p>
@@ -8734,10 +9201,10 @@
         </w:rPr>
         <w:lastRenderedPageBreak/>
         <w:drawing>
-          <wp:inline distT="0" distB="0" distL="0" distR="0" wp14:anchorId="5871C7E2" wp14:editId="3DA5BBA7">
-            <wp:extent cx="6645910" cy="7059295"/>
-            <wp:effectExtent l="0" t="0" r="2540" b="8255"/>
-            <wp:docPr id="1" name="Picture 1" descr="Diagram&#10;&#10;Description automatically generated"/>
+          <wp:inline distT="0" distB="0" distL="0" distR="0" wp14:anchorId="70D6AED9" wp14:editId="506000D0">
+            <wp:extent cx="6648450" cy="6515100"/>
+            <wp:effectExtent l="0" t="0" r="0" b="0"/>
+            <wp:docPr id="8" name="Picture 8"/>
             <wp:cNvGraphicFramePr>
               <a:graphicFrameLocks xmlns:a="http://schemas.openxmlformats.org/drawingml/2006/main" noChangeAspect="1"/>
             </wp:cNvGraphicFramePr>
@@ -8745,23 +9212,36 @@
               <a:graphicData uri="http://schemas.openxmlformats.org/drawingml/2006/picture">
                 <pic:pic xmlns:pic="http://schemas.openxmlformats.org/drawingml/2006/picture">
                   <pic:nvPicPr>
-                    <pic:cNvPr id="1" name="Picture 1" descr="Diagram&#10;&#10;Description automatically generated"/>
-                    <pic:cNvPicPr/>
+                    <pic:cNvPr id="0" name="Picture 3"/>
+                    <pic:cNvPicPr>
+                      <a:picLocks noChangeAspect="1" noChangeArrowheads="1"/>
+                    </pic:cNvPicPr>
                   </pic:nvPicPr>
                   <pic:blipFill>
-                    <a:blip r:embed="rId11"/>
+                    <a:blip r:embed="rId11">
+                      <a:extLst>
+                        <a:ext uri="{28A0092B-C50C-407E-A947-70E740481C1C}">
+                          <a14:useLocalDpi xmlns:a14="http://schemas.microsoft.com/office/drawing/2010/main" val="0"/>
+                        </a:ext>
+                      </a:extLst>
+                    </a:blip>
+                    <a:srcRect/>
                     <a:stretch>
                       <a:fillRect/>
                     </a:stretch>
                   </pic:blipFill>
-                  <pic:spPr>
+                  <pic:spPr bwMode="auto">
                     <a:xfrm>
                       <a:off x="0" y="0"/>
-                      <a:ext cx="6645910" cy="7059295"/>
+                      <a:ext cx="6648450" cy="6515100"/>
                     </a:xfrm>
                     <a:prstGeom prst="rect">
                       <a:avLst/>
                     </a:prstGeom>
+                    <a:noFill/>
+                    <a:ln>
+                      <a:noFill/>
+                    </a:ln>
                   </pic:spPr>
                 </pic:pic>
               </a:graphicData>
@@ -8886,7 +9366,13 @@
         <w:rPr>
           <w:lang w:val="en-US"/>
         </w:rPr>
-        <w:t>: Benjamin Woods</w:t>
+        <w:t xml:space="preserve">: </w:t>
+      </w:r>
+      <w:r>
+        <w:rPr>
+          <w:lang w:val="en-US"/>
+        </w:rPr>
+        <w:t>Stuart Bridges</w:t>
       </w:r>
     </w:p>
     <w:p>
@@ -8927,7 +9413,21 @@
         <w:rPr>
           <w:lang w:val="en-US"/>
         </w:rPr>
-        <w:t>The commercial user and administrator shall be able to log into their account via their log-in credentials. After logging in, they will be able to view their homepage and if applicable, their other tabs.</w:t>
+        <w:t xml:space="preserve">The commercial user and administrator shall be able to log into their account via their </w:t>
+      </w:r>
+      <w:proofErr w:type="gramStart"/>
+      <w:r>
+        <w:rPr>
+          <w:lang w:val="en-US"/>
+        </w:rPr>
+        <w:t>log-in</w:t>
+      </w:r>
+      <w:proofErr w:type="gramEnd"/>
+      <w:r>
+        <w:rPr>
+          <w:lang w:val="en-US"/>
+        </w:rPr>
+        <w:t xml:space="preserve"> credentials. After logging in, they will be able to view their homepage and if applicable, their other tabs.</w:t>
       </w:r>
     </w:p>
     <w:p>
@@ -8999,7 +9499,6 @@
         <w:rPr>
           <w:lang w:val="en-US"/>
         </w:rPr>
-        <w:lastRenderedPageBreak/>
         <w:t>The climber shall be able to add a climbing route on which they would like to track their progress to their profile. After adding the route, the climber shall be able to input their climbing data under it.</w:t>
       </w:r>
     </w:p>
@@ -9029,8 +9528,30 @@
         <w:rPr>
           <w:lang w:val="en-US"/>
         </w:rPr>
-        <w:t>: Sofie Muska</w:t>
-      </w:r>
+        <w:t xml:space="preserve">: </w:t>
+      </w:r>
+      <w:proofErr w:type="spellStart"/>
+      <w:r>
+        <w:rPr>
+          <w:lang w:val="en-US"/>
+        </w:rPr>
+        <w:t>Sofie</w:t>
+      </w:r>
+      <w:proofErr w:type="spellEnd"/>
+      <w:r>
+        <w:rPr>
+          <w:lang w:val="en-US"/>
+        </w:rPr>
+        <w:t xml:space="preserve"> </w:t>
+      </w:r>
+      <w:proofErr w:type="spellStart"/>
+      <w:r>
+        <w:rPr>
+          <w:lang w:val="en-US"/>
+        </w:rPr>
+        <w:t>Muska</w:t>
+      </w:r>
+      <w:proofErr w:type="spellEnd"/>
     </w:p>
     <w:p>
       <w:pPr>
@@ -9053,6 +9574,7 @@
           <w:bCs/>
           <w:lang w:val="en-US"/>
         </w:rPr>
+        <w:lastRenderedPageBreak/>
         <w:t>Create Route</w:t>
       </w:r>
     </w:p>
@@ -9099,8 +9621,30 @@
         <w:rPr>
           <w:lang w:val="en-US"/>
         </w:rPr>
-        <w:t>: Sofie Muska</w:t>
-      </w:r>
+        <w:t xml:space="preserve">: </w:t>
+      </w:r>
+      <w:proofErr w:type="spellStart"/>
+      <w:r>
+        <w:rPr>
+          <w:lang w:val="en-US"/>
+        </w:rPr>
+        <w:t>Sofie</w:t>
+      </w:r>
+      <w:proofErr w:type="spellEnd"/>
+      <w:r>
+        <w:rPr>
+          <w:lang w:val="en-US"/>
+        </w:rPr>
+        <w:t xml:space="preserve"> </w:t>
+      </w:r>
+      <w:proofErr w:type="spellStart"/>
+      <w:r>
+        <w:rPr>
+          <w:lang w:val="en-US"/>
+        </w:rPr>
+        <w:t>Muska</w:t>
+      </w:r>
+      <w:proofErr w:type="spellEnd"/>
     </w:p>
     <w:p>
       <w:pPr>
@@ -9140,7 +9684,21 @@
         <w:rPr>
           <w:lang w:val="en-US"/>
         </w:rPr>
-        <w:t>The climbing gym user shall be able to edit any route they have added to their climbing route catalog. The updated information will be displayed to both the climbing gym and to the climbers who have subscribed to the climbing gym.</w:t>
+        <w:t xml:space="preserve">The climbing gym user shall be able to edit any route they have added to their climbing route catalog. The updated information </w:t>
+      </w:r>
+      <w:proofErr w:type="gramStart"/>
+      <w:r>
+        <w:rPr>
+          <w:lang w:val="en-US"/>
+        </w:rPr>
+        <w:t>will be displayed</w:t>
+      </w:r>
+      <w:proofErr w:type="gramEnd"/>
+      <w:r>
+        <w:rPr>
+          <w:lang w:val="en-US"/>
+        </w:rPr>
+        <w:t xml:space="preserve"> to both the climbing gym and to the climbers who have subscribed to the climbing gym.</w:t>
       </w:r>
     </w:p>
     <w:p>
@@ -9210,7 +9768,21 @@
         <w:rPr>
           <w:lang w:val="en-US"/>
         </w:rPr>
-        <w:t>The commercial user shall be able to delete a route from their profile. The profile will be immediately updated to reflect the change.</w:t>
+        <w:t xml:space="preserve">The commercial user shall be able to delete a route from their profile. The profile </w:t>
+      </w:r>
+      <w:proofErr w:type="gramStart"/>
+      <w:r>
+        <w:rPr>
+          <w:lang w:val="en-US"/>
+        </w:rPr>
+        <w:t>will be immediately updated</w:t>
+      </w:r>
+      <w:proofErr w:type="gramEnd"/>
+      <w:r>
+        <w:rPr>
+          <w:lang w:val="en-US"/>
+        </w:rPr>
+        <w:t xml:space="preserve"> to reflect the change.</w:t>
       </w:r>
     </w:p>
     <w:p>
@@ -9239,8 +9811,30 @@
         <w:rPr>
           <w:lang w:val="en-US"/>
         </w:rPr>
-        <w:t>: Sofie Muska</w:t>
-      </w:r>
+        <w:t xml:space="preserve">: </w:t>
+      </w:r>
+      <w:proofErr w:type="spellStart"/>
+      <w:r>
+        <w:rPr>
+          <w:lang w:val="en-US"/>
+        </w:rPr>
+        <w:t>Sofie</w:t>
+      </w:r>
+      <w:proofErr w:type="spellEnd"/>
+      <w:r>
+        <w:rPr>
+          <w:lang w:val="en-US"/>
+        </w:rPr>
+        <w:t xml:space="preserve"> </w:t>
+      </w:r>
+      <w:proofErr w:type="spellStart"/>
+      <w:r>
+        <w:rPr>
+          <w:lang w:val="en-US"/>
+        </w:rPr>
+        <w:t>Muska</w:t>
+      </w:r>
+      <w:proofErr w:type="spellEnd"/>
     </w:p>
     <w:p>
       <w:pPr>
@@ -9280,7 +9874,21 @@
         <w:rPr>
           <w:lang w:val="en-US"/>
         </w:rPr>
-        <w:t>The climber user shall be able to enter their progress data into the table associated with their added route. Their progress will be displayed to them both in table and in graph format.</w:t>
+        <w:t xml:space="preserve">The climber user shall be able to enter their progress data into the table associated with their added route. Their progress </w:t>
+      </w:r>
+      <w:proofErr w:type="gramStart"/>
+      <w:r>
+        <w:rPr>
+          <w:lang w:val="en-US"/>
+        </w:rPr>
+        <w:t>will be displayed</w:t>
+      </w:r>
+      <w:proofErr w:type="gramEnd"/>
+      <w:r>
+        <w:rPr>
+          <w:lang w:val="en-US"/>
+        </w:rPr>
+        <w:t xml:space="preserve"> to them both in table and in graph format.</w:t>
       </w:r>
     </w:p>
     <w:p>
@@ -9309,8 +9917,30 @@
         <w:rPr>
           <w:lang w:val="en-US"/>
         </w:rPr>
-        <w:t>: Sofie Muska</w:t>
-      </w:r>
+        <w:t xml:space="preserve">: </w:t>
+      </w:r>
+      <w:proofErr w:type="spellStart"/>
+      <w:r>
+        <w:rPr>
+          <w:lang w:val="en-US"/>
+        </w:rPr>
+        <w:t>Sofie</w:t>
+      </w:r>
+      <w:proofErr w:type="spellEnd"/>
+      <w:r>
+        <w:rPr>
+          <w:lang w:val="en-US"/>
+        </w:rPr>
+        <w:t xml:space="preserve"> </w:t>
+      </w:r>
+      <w:proofErr w:type="spellStart"/>
+      <w:r>
+        <w:rPr>
+          <w:lang w:val="en-US"/>
+        </w:rPr>
+        <w:t>Muska</w:t>
+      </w:r>
+      <w:proofErr w:type="spellEnd"/>
     </w:p>
     <w:p>
       <w:pPr>
@@ -9449,7 +10079,13 @@
         <w:rPr>
           <w:lang w:val="en-US"/>
         </w:rPr>
-        <w:t>: Stuart Bridges</w:t>
+        <w:t xml:space="preserve">: </w:t>
+      </w:r>
+      <w:r>
+        <w:rPr>
+          <w:lang w:val="en-US"/>
+        </w:rPr>
+        <w:t>Benjamin Woods</w:t>
       </w:r>
     </w:p>
     <w:p>
@@ -9727,7 +10363,21 @@
         <w:rPr>
           <w:lang w:val="en-US"/>
         </w:rPr>
-        <w:t xml:space="preserve"> The commercial user tries to use a password that does not meet the password requirements. If they do so, they shall be prompted to choose a different password.</w:t>
+        <w:t xml:space="preserve"> The commercial user tries to use a password that does not meet the password requirements. If they do so, they </w:t>
+      </w:r>
+      <w:proofErr w:type="gramStart"/>
+      <w:r>
+        <w:rPr>
+          <w:lang w:val="en-US"/>
+        </w:rPr>
+        <w:t>shall be prompted</w:t>
+      </w:r>
+      <w:proofErr w:type="gramEnd"/>
+      <w:r>
+        <w:rPr>
+          <w:lang w:val="en-US"/>
+        </w:rPr>
+        <w:t xml:space="preserve"> to choose a different password.</w:t>
       </w:r>
     </w:p>
     <w:p>
@@ -9811,7 +10461,6 @@
           <w:bCs/>
           <w:lang w:val="en-US"/>
         </w:rPr>
-        <w:lastRenderedPageBreak/>
         <w:t>Log in</w:t>
       </w:r>
     </w:p>
@@ -9866,6 +10515,7 @@
           <w:bCs/>
           <w:lang w:val="en-US"/>
         </w:rPr>
+        <w:lastRenderedPageBreak/>
         <w:t>Normal:</w:t>
       </w:r>
       <w:r>
@@ -9902,7 +10552,35 @@
         <w:rPr>
           <w:lang w:val="en-US"/>
         </w:rPr>
-        <w:t xml:space="preserve"> The user’s credentials are not accepted because either the username or password is incorrect. If either is incorrect, the user will be prompted to reenter.</w:t>
+        <w:t xml:space="preserve"> The user’s credentials </w:t>
+      </w:r>
+      <w:proofErr w:type="gramStart"/>
+      <w:r>
+        <w:rPr>
+          <w:lang w:val="en-US"/>
+        </w:rPr>
+        <w:t>are not accepted</w:t>
+      </w:r>
+      <w:proofErr w:type="gramEnd"/>
+      <w:r>
+        <w:rPr>
+          <w:lang w:val="en-US"/>
+        </w:rPr>
+        <w:t xml:space="preserve"> because either the username or password is incorrect. If either is incorrect, the user </w:t>
+      </w:r>
+      <w:proofErr w:type="gramStart"/>
+      <w:r>
+        <w:rPr>
+          <w:lang w:val="en-US"/>
+        </w:rPr>
+        <w:t>will be prompted</w:t>
+      </w:r>
+      <w:proofErr w:type="gramEnd"/>
+      <w:r>
+        <w:rPr>
+          <w:lang w:val="en-US"/>
+        </w:rPr>
+        <w:t xml:space="preserve"> to reenter.</w:t>
       </w:r>
     </w:p>
     <w:p>
@@ -9962,7 +10640,21 @@
         <w:rPr>
           <w:lang w:val="en-US"/>
         </w:rPr>
-        <w:t xml:space="preserve"> The user is logged into their account and can view their homepage and if applicable, their other tabs.</w:t>
+        <w:t xml:space="preserve"> The user </w:t>
+      </w:r>
+      <w:proofErr w:type="gramStart"/>
+      <w:r>
+        <w:rPr>
+          <w:lang w:val="en-US"/>
+        </w:rPr>
+        <w:t>is logged</w:t>
+      </w:r>
+      <w:proofErr w:type="gramEnd"/>
+      <w:r>
+        <w:rPr>
+          <w:lang w:val="en-US"/>
+        </w:rPr>
+        <w:t xml:space="preserve"> into their account and can view their homepage and if applicable, their other tabs.</w:t>
       </w:r>
     </w:p>
     <w:p>
@@ -10046,7 +10738,35 @@
         <w:rPr>
           <w:lang w:val="en-US"/>
         </w:rPr>
-        <w:t xml:space="preserve"> The climber user will click on the add route button on their profile to add a climbing route to it. They can either input the climbing route data manually or prepopulate the fields with data from an existing route. Existing routes can be found in the route catalogs of climbing gyms. The climber must be subscribed to a climbing gym to access its route data.</w:t>
+        <w:t xml:space="preserve"> The climber user will click on the add route button on their profile to add a climbing route to it. They can either input the climbing route data manually or prepopulate the fields with data from an existing route. Existing routes </w:t>
+      </w:r>
+      <w:proofErr w:type="gramStart"/>
+      <w:r>
+        <w:rPr>
+          <w:lang w:val="en-US"/>
+        </w:rPr>
+        <w:t>can be found</w:t>
+      </w:r>
+      <w:proofErr w:type="gramEnd"/>
+      <w:r>
+        <w:rPr>
+          <w:lang w:val="en-US"/>
+        </w:rPr>
+        <w:t xml:space="preserve"> in the route catalogs of climbing gyms. The climber </w:t>
+      </w:r>
+      <w:proofErr w:type="gramStart"/>
+      <w:r>
+        <w:rPr>
+          <w:lang w:val="en-US"/>
+        </w:rPr>
+        <w:t>must be subscribed</w:t>
+      </w:r>
+      <w:proofErr w:type="gramEnd"/>
+      <w:r>
+        <w:rPr>
+          <w:lang w:val="en-US"/>
+        </w:rPr>
+        <w:t xml:space="preserve"> to a climbing gym to access its route data.</w:t>
       </w:r>
     </w:p>
     <w:p>
@@ -10074,7 +10794,21 @@
         <w:rPr>
           <w:lang w:val="en-US"/>
         </w:rPr>
-        <w:t xml:space="preserve"> The climber user enters invalid input into the data fields. The climber user will be prompted to reenter if this occurs.</w:t>
+        <w:t xml:space="preserve"> The climber user enters invalid input into the data fields. The climber user </w:t>
+      </w:r>
+      <w:proofErr w:type="gramStart"/>
+      <w:r>
+        <w:rPr>
+          <w:lang w:val="en-US"/>
+        </w:rPr>
+        <w:t>will be prompted</w:t>
+      </w:r>
+      <w:proofErr w:type="gramEnd"/>
+      <w:r>
+        <w:rPr>
+          <w:lang w:val="en-US"/>
+        </w:rPr>
+        <w:t xml:space="preserve"> to reenter if this occurs.</w:t>
       </w:r>
     </w:p>
     <w:p>
@@ -10248,7 +10982,21 @@
         <w:rPr>
           <w:lang w:val="en-US"/>
         </w:rPr>
-        <w:t xml:space="preserve"> The climbing gym user enters invalid input into the data fields. The climbing gym user will be prompted to reenter if this occurs.</w:t>
+        <w:t xml:space="preserve"> The climbing gym user enters invalid input into the data fields. The climbing gym user </w:t>
+      </w:r>
+      <w:proofErr w:type="gramStart"/>
+      <w:r>
+        <w:rPr>
+          <w:lang w:val="en-US"/>
+        </w:rPr>
+        <w:t>will be prompted</w:t>
+      </w:r>
+      <w:proofErr w:type="gramEnd"/>
+      <w:r>
+        <w:rPr>
+          <w:lang w:val="en-US"/>
+        </w:rPr>
+        <w:t xml:space="preserve"> to reenter if this occurs.</w:t>
       </w:r>
     </w:p>
     <w:p>
@@ -10308,7 +11056,21 @@
         <w:rPr>
           <w:lang w:val="en-US"/>
         </w:rPr>
-        <w:t xml:space="preserve"> The new route will be added to the climbing gym’s database of climbing routes, and it will become visible in the climbing gym’s route catalog. Both the climbing gym user and their subscribed climbers shall be able to view the new route in this catalog.</w:t>
+        <w:t xml:space="preserve"> The new route </w:t>
+      </w:r>
+      <w:proofErr w:type="gramStart"/>
+      <w:r>
+        <w:rPr>
+          <w:lang w:val="en-US"/>
+        </w:rPr>
+        <w:t>will be added</w:t>
+      </w:r>
+      <w:proofErr w:type="gramEnd"/>
+      <w:r>
+        <w:rPr>
+          <w:lang w:val="en-US"/>
+        </w:rPr>
+        <w:t xml:space="preserve"> to the climbing gym’s database of climbing routes, and it will become visible in the climbing gym’s route catalog. Both the climbing gym user and their subscribed climbers shall be able to view the new route in this catalog.</w:t>
       </w:r>
     </w:p>
     <w:p>
@@ -10422,7 +11184,21 @@
         <w:rPr>
           <w:lang w:val="en-US"/>
         </w:rPr>
-        <w:t xml:space="preserve"> The climbing gym user enters invalid input into the data fields while updating the route information. The climbing gym user will be prompted to reenter if this occurs.</w:t>
+        <w:t xml:space="preserve"> The climbing gym user enters invalid input into the data fields while updating the route information. The climbing gym user </w:t>
+      </w:r>
+      <w:proofErr w:type="gramStart"/>
+      <w:r>
+        <w:rPr>
+          <w:lang w:val="en-US"/>
+        </w:rPr>
+        <w:t>will be prompted</w:t>
+      </w:r>
+      <w:proofErr w:type="gramEnd"/>
+      <w:r>
+        <w:rPr>
+          <w:lang w:val="en-US"/>
+        </w:rPr>
+        <w:t xml:space="preserve"> to reenter if this occurs.</w:t>
       </w:r>
     </w:p>
     <w:p>
@@ -10650,14 +11426,27 @@
           <w:bCs/>
           <w:lang w:val="en-US"/>
         </w:rPr>
-        <w:lastRenderedPageBreak/>
         <w:t>System State on Completion:</w:t>
       </w:r>
       <w:r>
         <w:rPr>
           <w:lang w:val="en-US"/>
         </w:rPr>
-        <w:t xml:space="preserve"> The climbing route will be removed from the commercial user’s database of active climbing routes, and it will no longer be visible on their profile.</w:t>
+        <w:t xml:space="preserve"> The climbing route </w:t>
+      </w:r>
+      <w:proofErr w:type="gramStart"/>
+      <w:r>
+        <w:rPr>
+          <w:lang w:val="en-US"/>
+        </w:rPr>
+        <w:t>will be removed</w:t>
+      </w:r>
+      <w:proofErr w:type="gramEnd"/>
+      <w:r>
+        <w:rPr>
+          <w:lang w:val="en-US"/>
+        </w:rPr>
+        <w:t xml:space="preserve"> from the commercial user’s database of active climbing routes, and it will no longer be visible on their profile.</w:t>
       </w:r>
     </w:p>
     <w:p>
@@ -10705,6 +11494,7 @@
           <w:bCs/>
           <w:lang w:val="en-US"/>
         </w:rPr>
+        <w:lastRenderedPageBreak/>
         <w:t>Initial Assumption:</w:t>
       </w:r>
       <w:r>
@@ -10771,7 +11561,21 @@
         <w:rPr>
           <w:lang w:val="en-US"/>
         </w:rPr>
-        <w:t xml:space="preserve"> The climber user enters invalid input into the data fields while updating their progress information. The climber user will be prompted to reenter if this occurs.</w:t>
+        <w:t xml:space="preserve"> The climber user enters invalid input into the data fields while updating their progress information. The climber user </w:t>
+      </w:r>
+      <w:proofErr w:type="gramStart"/>
+      <w:r>
+        <w:rPr>
+          <w:lang w:val="en-US"/>
+        </w:rPr>
+        <w:t>will be prompted</w:t>
+      </w:r>
+      <w:proofErr w:type="gramEnd"/>
+      <w:r>
+        <w:rPr>
+          <w:lang w:val="en-US"/>
+        </w:rPr>
+        <w:t xml:space="preserve"> to reenter if this occurs.</w:t>
       </w:r>
     </w:p>
     <w:p>
@@ -10915,7 +11719,21 @@
         <w:rPr>
           <w:lang w:val="en-US"/>
         </w:rPr>
-        <w:t xml:space="preserve"> The climbing gym user could attempt to post an event without entering any text. In this case, they would be notified that the text box is empty and not allowed to post until some text is entered.  </w:t>
+        <w:t xml:space="preserve"> The climbing gym user could attempt to post an event without entering any text. In this case, they </w:t>
+      </w:r>
+      <w:proofErr w:type="gramStart"/>
+      <w:r>
+        <w:rPr>
+          <w:lang w:val="en-US"/>
+        </w:rPr>
+        <w:t>would be notified</w:t>
+      </w:r>
+      <w:proofErr w:type="gramEnd"/>
+      <w:r>
+        <w:rPr>
+          <w:lang w:val="en-US"/>
+        </w:rPr>
+        <w:t xml:space="preserve"> that the text box is empty and not allowed to post until some text is entered.  </w:t>
       </w:r>
     </w:p>
     <w:p>
@@ -11155,7 +11973,35 @@
         <w:rPr>
           <w:lang w:val="en-US"/>
         </w:rPr>
-        <w:t xml:space="preserve"> The climbing gym will be added to the climber user’s list of active gym subscriptions, which are stored in a local database. The climber user’s username will also be added to the climbing gym’s database of active subscribers.</w:t>
+        <w:t xml:space="preserve"> The climbing gym </w:t>
+      </w:r>
+      <w:proofErr w:type="gramStart"/>
+      <w:r>
+        <w:rPr>
+          <w:lang w:val="en-US"/>
+        </w:rPr>
+        <w:t>will be added</w:t>
+      </w:r>
+      <w:proofErr w:type="gramEnd"/>
+      <w:r>
+        <w:rPr>
+          <w:lang w:val="en-US"/>
+        </w:rPr>
+        <w:t xml:space="preserve"> to the climber user’s list of active gym subscriptions, which are stored in a local database. The climber user’s username </w:t>
+      </w:r>
+      <w:proofErr w:type="gramStart"/>
+      <w:r>
+        <w:rPr>
+          <w:lang w:val="en-US"/>
+        </w:rPr>
+        <w:t>will also be added</w:t>
+      </w:r>
+      <w:proofErr w:type="gramEnd"/>
+      <w:r>
+        <w:rPr>
+          <w:lang w:val="en-US"/>
+        </w:rPr>
+        <w:t xml:space="preserve"> to the climbing gym’s database of active subscribers.</w:t>
       </w:r>
     </w:p>
     <w:p>
@@ -11329,7 +12175,35 @@
         <w:rPr>
           <w:lang w:val="en-US"/>
         </w:rPr>
-        <w:t xml:space="preserve"> The climbing gym will be removed from the climber user’s database of active climbing gym subscriptions. The climber user’s username will also be removed from the climbing gym’s database of subscribers. The climber user will no longer be able to see the climbing gym on their list of active climbing gym subscriptions.</w:t>
+        <w:t xml:space="preserve"> The climbing gym </w:t>
+      </w:r>
+      <w:proofErr w:type="gramStart"/>
+      <w:r>
+        <w:rPr>
+          <w:lang w:val="en-US"/>
+        </w:rPr>
+        <w:t>will be removed</w:t>
+      </w:r>
+      <w:proofErr w:type="gramEnd"/>
+      <w:r>
+        <w:rPr>
+          <w:lang w:val="en-US"/>
+        </w:rPr>
+        <w:t xml:space="preserve"> from the climber user’s database of active climbing gym subscriptions. The climber user’s username </w:t>
+      </w:r>
+      <w:proofErr w:type="gramStart"/>
+      <w:r>
+        <w:rPr>
+          <w:lang w:val="en-US"/>
+        </w:rPr>
+        <w:t>will also be removed</w:t>
+      </w:r>
+      <w:proofErr w:type="gramEnd"/>
+      <w:r>
+        <w:rPr>
+          <w:lang w:val="en-US"/>
+        </w:rPr>
+        <w:t xml:space="preserve"> from the climbing gym’s database of subscribers. The climber user will no longer be able to see the climbing gym on their list of active climbing gym subscriptions.</w:t>
       </w:r>
     </w:p>
     <w:p>
@@ -11407,7 +12281,6 @@
           <w:bCs/>
           <w:lang w:val="en-US"/>
         </w:rPr>
-        <w:lastRenderedPageBreak/>
         <w:t>Normal:</w:t>
       </w:r>
       <w:r>
@@ -11438,6 +12311,7 @@
           <w:bCs/>
           <w:lang w:val="en-US"/>
         </w:rPr>
+        <w:lastRenderedPageBreak/>
         <w:t>Potential Problems:</w:t>
       </w:r>
       <w:r>
@@ -11504,7 +12378,21 @@
         <w:rPr>
           <w:lang w:val="en-US"/>
         </w:rPr>
-        <w:t xml:space="preserve"> The commercial user account will be removed from the database of user accounts. The administrator will no longer be able to see the account on the list of active accounts on their homepage.</w:t>
+        <w:t xml:space="preserve"> The commercial user account </w:t>
+      </w:r>
+      <w:proofErr w:type="gramStart"/>
+      <w:r>
+        <w:rPr>
+          <w:lang w:val="en-US"/>
+        </w:rPr>
+        <w:t>will be removed</w:t>
+      </w:r>
+      <w:proofErr w:type="gramEnd"/>
+      <w:r>
+        <w:rPr>
+          <w:lang w:val="en-US"/>
+        </w:rPr>
+        <w:t xml:space="preserve"> from the database of user accounts. The administrator will no longer be able to see the account on the list of active accounts on their homepage.</w:t>
       </w:r>
     </w:p>
     <w:p>
@@ -11568,10 +12456,10 @@
           <w:lang w:val="en-US" w:eastAsia="en-US"/>
         </w:rPr>
         <w:drawing>
-          <wp:inline distT="0" distB="0" distL="0" distR="0" wp14:anchorId="59F4A420" wp14:editId="5E8FC8EA">
-            <wp:extent cx="6648450" cy="5200650"/>
+          <wp:inline distT="0" distB="0" distL="0" distR="0" wp14:anchorId="1A038108" wp14:editId="5D8F1285">
+            <wp:extent cx="6638925" cy="4743450"/>
             <wp:effectExtent l="0" t="0" r="0" b="0"/>
-            <wp:docPr id="6" name="Picture 6"/>
+            <wp:docPr id="9" name="Picture 9"/>
             <wp:cNvGraphicFramePr>
               <a:graphicFrameLocks xmlns:a="http://schemas.openxmlformats.org/drawingml/2006/main" noChangeAspect="1"/>
             </wp:cNvGraphicFramePr>
@@ -11579,7 +12467,7 @@
               <a:graphicData uri="http://schemas.openxmlformats.org/drawingml/2006/picture">
                 <pic:pic xmlns:pic="http://schemas.openxmlformats.org/drawingml/2006/picture">
                   <pic:nvPicPr>
-                    <pic:cNvPr id="0" name="Picture 3"/>
+                    <pic:cNvPr id="0" name="Picture 4"/>
                     <pic:cNvPicPr>
                       <a:picLocks noChangeAspect="1" noChangeArrowheads="1"/>
                     </pic:cNvPicPr>
@@ -11600,7 +12488,7 @@
                   <pic:spPr bwMode="auto">
                     <a:xfrm>
                       <a:off x="0" y="0"/>
-                      <a:ext cx="6648450" cy="5200650"/>
+                      <a:ext cx="6638925" cy="4743450"/>
                     </a:xfrm>
                     <a:prstGeom prst="rect">
                       <a:avLst/>
@@ -11631,10 +12519,10 @@
         </w:rPr>
         <w:lastRenderedPageBreak/>
         <w:drawing>
-          <wp:inline distT="0" distB="0" distL="0" distR="0" wp14:anchorId="2D1B89D6" wp14:editId="6735B223">
-            <wp:extent cx="6648450" cy="7077075"/>
-            <wp:effectExtent l="0" t="0" r="0" b="9525"/>
-            <wp:docPr id="7" name="Picture 7"/>
+          <wp:inline distT="0" distB="0" distL="0" distR="0" wp14:anchorId="02E0C53E" wp14:editId="23C0DA0B">
+            <wp:extent cx="6648450" cy="4819650"/>
+            <wp:effectExtent l="0" t="0" r="0" b="0"/>
+            <wp:docPr id="10" name="Picture 10"/>
             <wp:cNvGraphicFramePr>
               <a:graphicFrameLocks xmlns:a="http://schemas.openxmlformats.org/drawingml/2006/main" noChangeAspect="1"/>
             </wp:cNvGraphicFramePr>
@@ -11642,7 +12530,7 @@
               <a:graphicData uri="http://schemas.openxmlformats.org/drawingml/2006/picture">
                 <pic:pic xmlns:pic="http://schemas.openxmlformats.org/drawingml/2006/picture">
                   <pic:nvPicPr>
-                    <pic:cNvPr id="0" name="Picture 3"/>
+                    <pic:cNvPr id="0" name="Picture 5"/>
                     <pic:cNvPicPr>
                       <a:picLocks noChangeAspect="1" noChangeArrowheads="1"/>
                     </pic:cNvPicPr>
@@ -11663,7 +12551,7 @@
                   <pic:spPr bwMode="auto">
                     <a:xfrm>
                       <a:off x="0" y="0"/>
-                      <a:ext cx="6648450" cy="7077075"/>
+                      <a:ext cx="6648450" cy="4819650"/>
                     </a:xfrm>
                     <a:prstGeom prst="rect">
                       <a:avLst/>
@@ -11679,6 +12567,8 @@
           </wp:inline>
         </w:drawing>
       </w:r>
+      <w:bookmarkStart w:id="11" w:name="_GoBack"/>
+      <w:bookmarkEnd w:id="11"/>
     </w:p>
     <w:p>
       <w:pPr>
@@ -12243,13 +13133,7 @@
           <w:lang w:val="en-US"/>
         </w:rPr>
         <w:lastRenderedPageBreak/>
-        <w:t>S</w:t>
-      </w:r>
-      <w:r>
-        <w:rPr>
-          <w:lang w:val="en-US"/>
-        </w:rPr>
-        <w:t>cenario</w:t>
+        <w:t>Scenario</w:t>
       </w:r>
     </w:p>
     <w:p>
@@ -12589,7 +13473,7 @@
 </file>
 
 <file path=word/endnotes.xml><?xml version="1.0" encoding="utf-8"?>
-<w:endnotes xmlns:wpc="http://schemas.microsoft.com/office/word/2010/wordprocessingCanvas" xmlns:cx="http://schemas.microsoft.com/office/drawing/2014/chartex" xmlns:cx1="http://schemas.microsoft.com/office/drawing/2015/9/8/chartex" xmlns:cx2="http://schemas.microsoft.com/office/drawing/2015/10/21/chartex" xmlns:cx3="http://schemas.microsoft.com/office/drawing/2016/5/9/chartex" xmlns:cx4="http://schemas.microsoft.com/office/drawing/2016/5/10/chartex" xmlns:cx5="http://schemas.microsoft.com/office/drawing/2016/5/11/chartex" xmlns:cx6="http://schemas.microsoft.com/office/drawing/2016/5/12/chartex" xmlns:cx7="http://schemas.microsoft.com/office/drawing/2016/5/13/chartex" xmlns:cx8="http://schemas.microsoft.com/office/drawing/2016/5/14/chartex" xmlns:mc="http://schemas.openxmlformats.org/markup-compatibility/2006" xmlns:aink="http://schemas.microsoft.com/office/drawing/2016/ink" xmlns:am3d="http://schemas.microsoft.com/office/drawing/2017/model3d" xmlns:o="urn:schemas-microsoft-com:office:office" xmlns:oel="http://schemas.microsoft.com/office/2019/extlst" xmlns:r="http://schemas.openxmlformats.org/officeDocument/2006/relationships" xmlns:m="http://schemas.openxmlformats.org/officeDocument/2006/math" xmlns:v="urn:schemas-microsoft-com:vml" xmlns:wp14="http://schemas.microsoft.com/office/word/2010/wordprocessingDrawing" xmlns:wp="http://schemas.openxmlformats.org/drawingml/2006/wordprocessingDrawing" xmlns:w10="urn:schemas-microsoft-com:office:word" xmlns:w="http://schemas.openxmlformats.org/wordprocessingml/2006/main" xmlns:w14="http://schemas.microsoft.com/office/word/2010/wordml" xmlns:w15="http://schemas.microsoft.com/office/word/2012/wordml" xmlns:w16cex="http://schemas.microsoft.com/office/word/2018/wordml/cex" xmlns:w16cid="http://schemas.microsoft.com/office/word/2016/wordml/cid" xmlns:w16="http://schemas.microsoft.com/office/word/2018/wordml" xmlns:w16sdtdh="http://schemas.microsoft.com/office/word/2020/wordml/sdtdatahash" xmlns:w16se="http://schemas.microsoft.com/office/word/2015/wordml/symex" xmlns:wpg="http://schemas.microsoft.com/office/word/2010/wordprocessingGroup" xmlns:wpi="http://schemas.microsoft.com/office/word/2010/wordprocessingInk" xmlns:wne="http://schemas.microsoft.com/office/word/2006/wordml" xmlns:wps="http://schemas.microsoft.com/office/word/2010/wordprocessingShape" mc:Ignorable="w14 w15 w16se w16cid w16 w16cex w16sdtdh wp14">
+<w:endnotes xmlns:wpc="http://schemas.microsoft.com/office/word/2010/wordprocessingCanvas" xmlns:cx="http://schemas.microsoft.com/office/drawing/2014/chartex" xmlns:cx1="http://schemas.microsoft.com/office/drawing/2015/9/8/chartex" xmlns:mc="http://schemas.openxmlformats.org/markup-compatibility/2006" xmlns:o="urn:schemas-microsoft-com:office:office" xmlns:r="http://schemas.openxmlformats.org/officeDocument/2006/relationships" xmlns:m="http://schemas.openxmlformats.org/officeDocument/2006/math" xmlns:v="urn:schemas-microsoft-com:vml" xmlns:wp14="http://schemas.microsoft.com/office/word/2010/wordprocessingDrawing" xmlns:wp="http://schemas.openxmlformats.org/drawingml/2006/wordprocessingDrawing" xmlns:w10="urn:schemas-microsoft-com:office:word" xmlns:w="http://schemas.openxmlformats.org/wordprocessingml/2006/main" xmlns:w14="http://schemas.microsoft.com/office/word/2010/wordml" xmlns:w15="http://schemas.microsoft.com/office/word/2012/wordml" xmlns:w16se="http://schemas.microsoft.com/office/word/2015/wordml/symex" xmlns:wpg="http://schemas.microsoft.com/office/word/2010/wordprocessingGroup" xmlns:wpi="http://schemas.microsoft.com/office/word/2010/wordprocessingInk" xmlns:wne="http://schemas.microsoft.com/office/word/2006/wordml" xmlns:wps="http://schemas.microsoft.com/office/word/2010/wordprocessingShape" mc:Ignorable="w14 w15 w16se wp14">
   <w:endnote w:type="separator" w:id="-1">
     <w:p>
       <w:r>
@@ -12608,7 +13492,7 @@
 </file>
 
 <file path=word/footer1.xml><?xml version="1.0" encoding="utf-8"?>
-<w:ftr xmlns:wpc="http://schemas.microsoft.com/office/word/2010/wordprocessingCanvas" xmlns:cx="http://schemas.microsoft.com/office/drawing/2014/chartex" xmlns:cx1="http://schemas.microsoft.com/office/drawing/2015/9/8/chartex" xmlns:cx2="http://schemas.microsoft.com/office/drawing/2015/10/21/chartex" xmlns:cx3="http://schemas.microsoft.com/office/drawing/2016/5/9/chartex" xmlns:cx4="http://schemas.microsoft.com/office/drawing/2016/5/10/chartex" xmlns:cx5="http://schemas.microsoft.com/office/drawing/2016/5/11/chartex" xmlns:cx6="http://schemas.microsoft.com/office/drawing/2016/5/12/chartex" xmlns:cx7="http://schemas.microsoft.com/office/drawing/2016/5/13/chartex" xmlns:cx8="http://schemas.microsoft.com/office/drawing/2016/5/14/chartex" xmlns:mc="http://schemas.openxmlformats.org/markup-compatibility/2006" xmlns:aink="http://schemas.microsoft.com/office/drawing/2016/ink" xmlns:am3d="http://schemas.microsoft.com/office/drawing/2017/model3d" xmlns:o="urn:schemas-microsoft-com:office:office" xmlns:oel="http://schemas.microsoft.com/office/2019/extlst" xmlns:r="http://schemas.openxmlformats.org/officeDocument/2006/relationships" xmlns:m="http://schemas.openxmlformats.org/officeDocument/2006/math" xmlns:v="urn:schemas-microsoft-com:vml" xmlns:wp14="http://schemas.microsoft.com/office/word/2010/wordprocessingDrawing" xmlns:wp="http://schemas.openxmlformats.org/drawingml/2006/wordprocessingDrawing" xmlns:w10="urn:schemas-microsoft-com:office:word" xmlns:w="http://schemas.openxmlformats.org/wordprocessingml/2006/main" xmlns:w14="http://schemas.microsoft.com/office/word/2010/wordml" xmlns:w15="http://schemas.microsoft.com/office/word/2012/wordml" xmlns:w16cex="http://schemas.microsoft.com/office/word/2018/wordml/cex" xmlns:w16cid="http://schemas.microsoft.com/office/word/2016/wordml/cid" xmlns:w16="http://schemas.microsoft.com/office/word/2018/wordml" xmlns:w16sdtdh="http://schemas.microsoft.com/office/word/2020/wordml/sdtdatahash" xmlns:w16se="http://schemas.microsoft.com/office/word/2015/wordml/symex" xmlns:wpg="http://schemas.microsoft.com/office/word/2010/wordprocessingGroup" xmlns:wpi="http://schemas.microsoft.com/office/word/2010/wordprocessingInk" xmlns:wne="http://schemas.microsoft.com/office/word/2006/wordml" xmlns:wps="http://schemas.microsoft.com/office/word/2010/wordprocessingShape" mc:Ignorable="w14 w15 w16se w16cid w16 w16cex w16sdtdh wp14">
+<w:ftr xmlns:wpc="http://schemas.microsoft.com/office/word/2010/wordprocessingCanvas" xmlns:cx="http://schemas.microsoft.com/office/drawing/2014/chartex" xmlns:cx1="http://schemas.microsoft.com/office/drawing/2015/9/8/chartex" xmlns:mc="http://schemas.openxmlformats.org/markup-compatibility/2006" xmlns:o="urn:schemas-microsoft-com:office:office" xmlns:r="http://schemas.openxmlformats.org/officeDocument/2006/relationships" xmlns:m="http://schemas.openxmlformats.org/officeDocument/2006/math" xmlns:v="urn:schemas-microsoft-com:vml" xmlns:wp14="http://schemas.microsoft.com/office/word/2010/wordprocessingDrawing" xmlns:wp="http://schemas.openxmlformats.org/drawingml/2006/wordprocessingDrawing" xmlns:w10="urn:schemas-microsoft-com:office:word" xmlns:w="http://schemas.openxmlformats.org/wordprocessingml/2006/main" xmlns:w14="http://schemas.microsoft.com/office/word/2010/wordml" xmlns:w15="http://schemas.microsoft.com/office/word/2012/wordml" xmlns:w16se="http://schemas.microsoft.com/office/word/2015/wordml/symex" xmlns:wpg="http://schemas.microsoft.com/office/word/2010/wordprocessingGroup" xmlns:wpi="http://schemas.microsoft.com/office/word/2010/wordprocessingInk" xmlns:wne="http://schemas.microsoft.com/office/word/2006/wordml" xmlns:wps="http://schemas.microsoft.com/office/word/2010/wordprocessingShape" mc:Ignorable="w14 w15 w16se wp14">
   <w:p>
     <w:pPr>
       <w:pStyle w:val="Footer"/>
@@ -12646,7 +13530,7 @@
 </file>
 
 <file path=word/footer2.xml><?xml version="1.0" encoding="utf-8"?>
-<w:ftr xmlns:wpc="http://schemas.microsoft.com/office/word/2010/wordprocessingCanvas" xmlns:cx="http://schemas.microsoft.com/office/drawing/2014/chartex" xmlns:cx1="http://schemas.microsoft.com/office/drawing/2015/9/8/chartex" xmlns:cx2="http://schemas.microsoft.com/office/drawing/2015/10/21/chartex" xmlns:cx3="http://schemas.microsoft.com/office/drawing/2016/5/9/chartex" xmlns:cx4="http://schemas.microsoft.com/office/drawing/2016/5/10/chartex" xmlns:cx5="http://schemas.microsoft.com/office/drawing/2016/5/11/chartex" xmlns:cx6="http://schemas.microsoft.com/office/drawing/2016/5/12/chartex" xmlns:cx7="http://schemas.microsoft.com/office/drawing/2016/5/13/chartex" xmlns:cx8="http://schemas.microsoft.com/office/drawing/2016/5/14/chartex" xmlns:mc="http://schemas.openxmlformats.org/markup-compatibility/2006" xmlns:aink="http://schemas.microsoft.com/office/drawing/2016/ink" xmlns:am3d="http://schemas.microsoft.com/office/drawing/2017/model3d" xmlns:o="urn:schemas-microsoft-com:office:office" xmlns:oel="http://schemas.microsoft.com/office/2019/extlst" xmlns:r="http://schemas.openxmlformats.org/officeDocument/2006/relationships" xmlns:m="http://schemas.openxmlformats.org/officeDocument/2006/math" xmlns:v="urn:schemas-microsoft-com:vml" xmlns:wp14="http://schemas.microsoft.com/office/word/2010/wordprocessingDrawing" xmlns:wp="http://schemas.openxmlformats.org/drawingml/2006/wordprocessingDrawing" xmlns:w10="urn:schemas-microsoft-com:office:word" xmlns:w="http://schemas.openxmlformats.org/wordprocessingml/2006/main" xmlns:w14="http://schemas.microsoft.com/office/word/2010/wordml" xmlns:w15="http://schemas.microsoft.com/office/word/2012/wordml" xmlns:w16cex="http://schemas.microsoft.com/office/word/2018/wordml/cex" xmlns:w16cid="http://schemas.microsoft.com/office/word/2016/wordml/cid" xmlns:w16="http://schemas.microsoft.com/office/word/2018/wordml" xmlns:w16sdtdh="http://schemas.microsoft.com/office/word/2020/wordml/sdtdatahash" xmlns:w16se="http://schemas.microsoft.com/office/word/2015/wordml/symex" xmlns:wpg="http://schemas.microsoft.com/office/word/2010/wordprocessingGroup" xmlns:wpi="http://schemas.microsoft.com/office/word/2010/wordprocessingInk" xmlns:wne="http://schemas.microsoft.com/office/word/2006/wordml" xmlns:wps="http://schemas.microsoft.com/office/word/2010/wordprocessingShape" mc:Ignorable="w14 w15 w16se w16cid w16 w16cex w16sdtdh wp14">
+<w:ftr xmlns:wpc="http://schemas.microsoft.com/office/word/2010/wordprocessingCanvas" xmlns:cx="http://schemas.microsoft.com/office/drawing/2014/chartex" xmlns:cx1="http://schemas.microsoft.com/office/drawing/2015/9/8/chartex" xmlns:mc="http://schemas.openxmlformats.org/markup-compatibility/2006" xmlns:o="urn:schemas-microsoft-com:office:office" xmlns:r="http://schemas.openxmlformats.org/officeDocument/2006/relationships" xmlns:m="http://schemas.openxmlformats.org/officeDocument/2006/math" xmlns:v="urn:schemas-microsoft-com:vml" xmlns:wp14="http://schemas.microsoft.com/office/word/2010/wordprocessingDrawing" xmlns:wp="http://schemas.openxmlformats.org/drawingml/2006/wordprocessingDrawing" xmlns:w10="urn:schemas-microsoft-com:office:word" xmlns:w="http://schemas.openxmlformats.org/wordprocessingml/2006/main" xmlns:w14="http://schemas.microsoft.com/office/word/2010/wordml" xmlns:w15="http://schemas.microsoft.com/office/word/2012/wordml" xmlns:w16se="http://schemas.microsoft.com/office/word/2015/wordml/symex" xmlns:wpg="http://schemas.microsoft.com/office/word/2010/wordprocessingGroup" xmlns:wpi="http://schemas.microsoft.com/office/word/2010/wordprocessingInk" xmlns:wne="http://schemas.microsoft.com/office/word/2006/wordml" xmlns:wps="http://schemas.microsoft.com/office/word/2010/wordprocessingShape" mc:Ignorable="w14 w15 w16se wp14">
   <w:p>
     <w:pPr>
       <w:pStyle w:val="Footer"/>
@@ -12678,7 +13562,7 @@
         <w:rStyle w:val="PageNumber"/>
         <w:noProof/>
       </w:rPr>
-      <w:t>18</w:t>
+      <w:t>19</w:t>
     </w:r>
     <w:r>
       <w:rPr>
@@ -12701,7 +13585,7 @@
 </file>
 
 <file path=word/footnotes.xml><?xml version="1.0" encoding="utf-8"?>
-<w:footnotes xmlns:wpc="http://schemas.microsoft.com/office/word/2010/wordprocessingCanvas" xmlns:cx="http://schemas.microsoft.com/office/drawing/2014/chartex" xmlns:cx1="http://schemas.microsoft.com/office/drawing/2015/9/8/chartex" xmlns:cx2="http://schemas.microsoft.com/office/drawing/2015/10/21/chartex" xmlns:cx3="http://schemas.microsoft.com/office/drawing/2016/5/9/chartex" xmlns:cx4="http://schemas.microsoft.com/office/drawing/2016/5/10/chartex" xmlns:cx5="http://schemas.microsoft.com/office/drawing/2016/5/11/chartex" xmlns:cx6="http://schemas.microsoft.com/office/drawing/2016/5/12/chartex" xmlns:cx7="http://schemas.microsoft.com/office/drawing/2016/5/13/chartex" xmlns:cx8="http://schemas.microsoft.com/office/drawing/2016/5/14/chartex" xmlns:mc="http://schemas.openxmlformats.org/markup-compatibility/2006" xmlns:aink="http://schemas.microsoft.com/office/drawing/2016/ink" xmlns:am3d="http://schemas.microsoft.com/office/drawing/2017/model3d" xmlns:o="urn:schemas-microsoft-com:office:office" xmlns:oel="http://schemas.microsoft.com/office/2019/extlst" xmlns:r="http://schemas.openxmlformats.org/officeDocument/2006/relationships" xmlns:m="http://schemas.openxmlformats.org/officeDocument/2006/math" xmlns:v="urn:schemas-microsoft-com:vml" xmlns:wp14="http://schemas.microsoft.com/office/word/2010/wordprocessingDrawing" xmlns:wp="http://schemas.openxmlformats.org/drawingml/2006/wordprocessingDrawing" xmlns:w10="urn:schemas-microsoft-com:office:word" xmlns:w="http://schemas.openxmlformats.org/wordprocessingml/2006/main" xmlns:w14="http://schemas.microsoft.com/office/word/2010/wordml" xmlns:w15="http://schemas.microsoft.com/office/word/2012/wordml" xmlns:w16cex="http://schemas.microsoft.com/office/word/2018/wordml/cex" xmlns:w16cid="http://schemas.microsoft.com/office/word/2016/wordml/cid" xmlns:w16="http://schemas.microsoft.com/office/word/2018/wordml" xmlns:w16sdtdh="http://schemas.microsoft.com/office/word/2020/wordml/sdtdatahash" xmlns:w16se="http://schemas.microsoft.com/office/word/2015/wordml/symex" xmlns:wpg="http://schemas.microsoft.com/office/word/2010/wordprocessingGroup" xmlns:wpi="http://schemas.microsoft.com/office/word/2010/wordprocessingInk" xmlns:wne="http://schemas.microsoft.com/office/word/2006/wordml" xmlns:wps="http://schemas.microsoft.com/office/word/2010/wordprocessingShape" mc:Ignorable="w14 w15 w16se w16cid w16 w16cex w16sdtdh wp14">
+<w:footnotes xmlns:wpc="http://schemas.microsoft.com/office/word/2010/wordprocessingCanvas" xmlns:cx="http://schemas.microsoft.com/office/drawing/2014/chartex" xmlns:cx1="http://schemas.microsoft.com/office/drawing/2015/9/8/chartex" xmlns:mc="http://schemas.openxmlformats.org/markup-compatibility/2006" xmlns:o="urn:schemas-microsoft-com:office:office" xmlns:r="http://schemas.openxmlformats.org/officeDocument/2006/relationships" xmlns:m="http://schemas.openxmlformats.org/officeDocument/2006/math" xmlns:v="urn:schemas-microsoft-com:vml" xmlns:wp14="http://schemas.microsoft.com/office/word/2010/wordprocessingDrawing" xmlns:wp="http://schemas.openxmlformats.org/drawingml/2006/wordprocessingDrawing" xmlns:w10="urn:schemas-microsoft-com:office:word" xmlns:w="http://schemas.openxmlformats.org/wordprocessingml/2006/main" xmlns:w14="http://schemas.microsoft.com/office/word/2010/wordml" xmlns:w15="http://schemas.microsoft.com/office/word/2012/wordml" xmlns:w16se="http://schemas.microsoft.com/office/word/2015/wordml/symex" xmlns:wpg="http://schemas.microsoft.com/office/word/2010/wordprocessingGroup" xmlns:wpi="http://schemas.microsoft.com/office/word/2010/wordprocessingInk" xmlns:wne="http://schemas.microsoft.com/office/word/2006/wordml" xmlns:wps="http://schemas.microsoft.com/office/word/2010/wordprocessingShape" mc:Ignorable="w14 w15 w16se wp14">
   <w:footnote w:type="separator" w:id="-1">
     <w:p>
       <w:r>
@@ -12720,7 +13604,7 @@
 </file>
 
 <file path=word/numbering.xml><?xml version="1.0" encoding="utf-8"?>
-<w:numbering xmlns:wpc="http://schemas.microsoft.com/office/word/2010/wordprocessingCanvas" xmlns:cx="http://schemas.microsoft.com/office/drawing/2014/chartex" xmlns:cx1="http://schemas.microsoft.com/office/drawing/2015/9/8/chartex" xmlns:cx2="http://schemas.microsoft.com/office/drawing/2015/10/21/chartex" xmlns:cx3="http://schemas.microsoft.com/office/drawing/2016/5/9/chartex" xmlns:cx4="http://schemas.microsoft.com/office/drawing/2016/5/10/chartex" xmlns:cx5="http://schemas.microsoft.com/office/drawing/2016/5/11/chartex" xmlns:cx6="http://schemas.microsoft.com/office/drawing/2016/5/12/chartex" xmlns:cx7="http://schemas.microsoft.com/office/drawing/2016/5/13/chartex" xmlns:cx8="http://schemas.microsoft.com/office/drawing/2016/5/14/chartex" xmlns:mc="http://schemas.openxmlformats.org/markup-compatibility/2006" xmlns:aink="http://schemas.microsoft.com/office/drawing/2016/ink" xmlns:am3d="http://schemas.microsoft.com/office/drawing/2017/model3d" xmlns:o="urn:schemas-microsoft-com:office:office" xmlns:oel="http://schemas.microsoft.com/office/2019/extlst" xmlns:r="http://schemas.openxmlformats.org/officeDocument/2006/relationships" xmlns:m="http://schemas.openxmlformats.org/officeDocument/2006/math" xmlns:v="urn:schemas-microsoft-com:vml" xmlns:wp14="http://schemas.microsoft.com/office/word/2010/wordprocessingDrawing" xmlns:wp="http://schemas.openxmlformats.org/drawingml/2006/wordprocessingDrawing" xmlns:w10="urn:schemas-microsoft-com:office:word" xmlns:w="http://schemas.openxmlformats.org/wordprocessingml/2006/main" xmlns:w14="http://schemas.microsoft.com/office/word/2010/wordml" xmlns:w15="http://schemas.microsoft.com/office/word/2012/wordml" xmlns:w16cex="http://schemas.microsoft.com/office/word/2018/wordml/cex" xmlns:w16cid="http://schemas.microsoft.com/office/word/2016/wordml/cid" xmlns:w16="http://schemas.microsoft.com/office/word/2018/wordml" xmlns:w16sdtdh="http://schemas.microsoft.com/office/word/2020/wordml/sdtdatahash" xmlns:w16se="http://schemas.microsoft.com/office/word/2015/wordml/symex" xmlns:wpg="http://schemas.microsoft.com/office/word/2010/wordprocessingGroup" xmlns:wpi="http://schemas.microsoft.com/office/word/2010/wordprocessingInk" xmlns:wne="http://schemas.microsoft.com/office/word/2006/wordml" xmlns:wps="http://schemas.microsoft.com/office/word/2010/wordprocessingShape" mc:Ignorable="w14 w15 w16se w16cid w16 w16cex w16sdtdh wp14">
+<w:numbering xmlns:wpc="http://schemas.microsoft.com/office/word/2010/wordprocessingCanvas" xmlns:cx="http://schemas.microsoft.com/office/drawing/2014/chartex" xmlns:cx1="http://schemas.microsoft.com/office/drawing/2015/9/8/chartex" xmlns:mc="http://schemas.openxmlformats.org/markup-compatibility/2006" xmlns:o="urn:schemas-microsoft-com:office:office" xmlns:r="http://schemas.openxmlformats.org/officeDocument/2006/relationships" xmlns:m="http://schemas.openxmlformats.org/officeDocument/2006/math" xmlns:v="urn:schemas-microsoft-com:vml" xmlns:wp14="http://schemas.microsoft.com/office/word/2010/wordprocessingDrawing" xmlns:wp="http://schemas.openxmlformats.org/drawingml/2006/wordprocessingDrawing" xmlns:w10="urn:schemas-microsoft-com:office:word" xmlns:w="http://schemas.openxmlformats.org/wordprocessingml/2006/main" xmlns:w14="http://schemas.microsoft.com/office/word/2010/wordml" xmlns:w15="http://schemas.microsoft.com/office/word/2012/wordml" xmlns:w16se="http://schemas.microsoft.com/office/word/2015/wordml/symex" xmlns:wpg="http://schemas.microsoft.com/office/word/2010/wordprocessingGroup" xmlns:wpi="http://schemas.microsoft.com/office/word/2010/wordprocessingInk" xmlns:wne="http://schemas.microsoft.com/office/word/2006/wordml" xmlns:wps="http://schemas.microsoft.com/office/word/2010/wordprocessingShape" mc:Ignorable="w14 w15 w16se wp14">
   <w:abstractNum w:abstractNumId="0" w15:restartNumberingAfterBreak="0">
     <w:nsid w:val="017D450C"/>
     <w:multiLevelType w:val="multilevel"/>
@@ -13952,25 +14836,25 @@
       </w:rPr>
     </w:lvl>
   </w:abstractNum>
-  <w:num w:numId="1" w16cid:durableId="1133451237">
+  <w:num w:numId="1">
     <w:abstractNumId w:val="0"/>
   </w:num>
-  <w:num w:numId="2" w16cid:durableId="1978365802">
+  <w:num w:numId="2">
     <w:abstractNumId w:val="4"/>
   </w:num>
-  <w:num w:numId="3" w16cid:durableId="458497324">
+  <w:num w:numId="3">
     <w:abstractNumId w:val="10"/>
   </w:num>
-  <w:num w:numId="4" w16cid:durableId="337468828">
+  <w:num w:numId="4">
     <w:abstractNumId w:val="2"/>
   </w:num>
-  <w:num w:numId="5" w16cid:durableId="1162425486">
+  <w:num w:numId="5">
     <w:abstractNumId w:val="1"/>
   </w:num>
-  <w:num w:numId="6" w16cid:durableId="1345741643">
+  <w:num w:numId="6">
     <w:abstractNumId w:val="8"/>
   </w:num>
-  <w:num w:numId="7" w16cid:durableId="35784144">
+  <w:num w:numId="7">
     <w:abstractNumId w:val="8"/>
     <w:lvlOverride w:ilvl="0">
       <w:lvl w:ilvl="0">
@@ -14111,19 +14995,19 @@
       </w:lvl>
     </w:lvlOverride>
   </w:num>
-  <w:num w:numId="8" w16cid:durableId="1984460101">
+  <w:num w:numId="8">
     <w:abstractNumId w:val="9"/>
   </w:num>
-  <w:num w:numId="9" w16cid:durableId="1602032210">
+  <w:num w:numId="9">
     <w:abstractNumId w:val="3"/>
   </w:num>
-  <w:num w:numId="10" w16cid:durableId="2074231066">
+  <w:num w:numId="10">
     <w:abstractNumId w:val="5"/>
   </w:num>
-  <w:num w:numId="11" w16cid:durableId="1063412527">
+  <w:num w:numId="11">
     <w:abstractNumId w:val="6"/>
   </w:num>
-  <w:num w:numId="12" w16cid:durableId="110367743">
+  <w:num w:numId="12">
     <w:abstractNumId w:val="7"/>
   </w:num>
   <w:numIdMacAtCleanup w:val="11"/>
@@ -14131,7 +15015,7 @@
 </file>
 
 <file path=word/styles.xml><?xml version="1.0" encoding="utf-8"?>
-<w:styles xmlns:mc="http://schemas.openxmlformats.org/markup-compatibility/2006" xmlns:r="http://schemas.openxmlformats.org/officeDocument/2006/relationships" xmlns:w="http://schemas.openxmlformats.org/wordprocessingml/2006/main" xmlns:w14="http://schemas.microsoft.com/office/word/2010/wordml" xmlns:w15="http://schemas.microsoft.com/office/word/2012/wordml" xmlns:w16cex="http://schemas.microsoft.com/office/word/2018/wordml/cex" xmlns:w16cid="http://schemas.microsoft.com/office/word/2016/wordml/cid" xmlns:w16="http://schemas.microsoft.com/office/word/2018/wordml" xmlns:w16sdtdh="http://schemas.microsoft.com/office/word/2020/wordml/sdtdatahash" xmlns:w16se="http://schemas.microsoft.com/office/word/2015/wordml/symex" mc:Ignorable="w14 w15 w16se w16cid w16 w16cex w16sdtdh">
+<w:styles xmlns:mc="http://schemas.openxmlformats.org/markup-compatibility/2006" xmlns:r="http://schemas.openxmlformats.org/officeDocument/2006/relationships" xmlns:w="http://schemas.openxmlformats.org/wordprocessingml/2006/main" xmlns:w14="http://schemas.microsoft.com/office/word/2010/wordml" xmlns:w15="http://schemas.microsoft.com/office/word/2012/wordml" xmlns:w16se="http://schemas.microsoft.com/office/word/2015/wordml/symex" mc:Ignorable="w14 w15 w16se">
   <w:docDefaults>
     <w:rPrDefault>
       <w:rPr>
@@ -14141,7 +15025,7 @@
     </w:rPrDefault>
     <w:pPrDefault/>
   </w:docDefaults>
-  <w:latentStyles w:defLockedState="0" w:defUIPriority="0" w:defSemiHidden="0" w:defUnhideWhenUsed="0" w:defQFormat="0" w:count="376">
+  <w:latentStyles w:defLockedState="0" w:defUIPriority="0" w:defSemiHidden="0" w:defUnhideWhenUsed="0" w:defQFormat="0" w:count="371">
     <w:lsdException w:name="Normal" w:qFormat="1"/>
     <w:lsdException w:name="heading 1" w:qFormat="1"/>
     <w:lsdException w:name="heading 2" w:qFormat="1"/>
@@ -14239,6 +15123,7 @@
     <w:lsdException w:name="HTML Sample" w:semiHidden="1" w:unhideWhenUsed="1"/>
     <w:lsdException w:name="HTML Typewriter" w:semiHidden="1" w:unhideWhenUsed="1"/>
     <w:lsdException w:name="HTML Variable" w:semiHidden="1" w:unhideWhenUsed="1"/>
+    <w:lsdException w:name="Normal Table" w:semiHidden="1" w:unhideWhenUsed="1"/>
     <w:lsdException w:name="annotation subject" w:semiHidden="1" w:unhideWhenUsed="1"/>
     <w:lsdException w:name="No List" w:semiHidden="1" w:unhideWhenUsed="1"/>
     <w:lsdException w:name="Outline List 1" w:semiHidden="1" w:unhideWhenUsed="1"/>
@@ -14281,8 +15166,11 @@
     <w:lsdException w:name="Table Contemporary" w:semiHidden="1" w:unhideWhenUsed="1"/>
     <w:lsdException w:name="Table Elegant" w:semiHidden="1" w:unhideWhenUsed="1"/>
     <w:lsdException w:name="Table Professional" w:semiHidden="1" w:unhideWhenUsed="1"/>
+    <w:lsdException w:name="Table Subtle 1" w:semiHidden="1" w:unhideWhenUsed="1"/>
     <w:lsdException w:name="Table Subtle 2" w:semiHidden="1" w:unhideWhenUsed="1"/>
     <w:lsdException w:name="Table Web 1" w:semiHidden="1" w:unhideWhenUsed="1"/>
+    <w:lsdException w:name="Table Web 2" w:semiHidden="1" w:unhideWhenUsed="1"/>
+    <w:lsdException w:name="Table Web 3" w:semiHidden="1" w:unhideWhenUsed="1"/>
     <w:lsdException w:name="Balloon Text" w:semiHidden="1" w:unhideWhenUsed="1"/>
     <w:lsdException w:name="Table Theme" w:semiHidden="1" w:unhideWhenUsed="1"/>
     <w:lsdException w:name="Placeholder Text" w:semiHidden="1" w:uiPriority="67"/>
@@ -14491,11 +15379,6 @@
     <w:lsdException w:name="List Table 5 Dark Accent 6" w:uiPriority="50"/>
     <w:lsdException w:name="List Table 6 Colorful Accent 6" w:uiPriority="51"/>
     <w:lsdException w:name="List Table 7 Colorful Accent 6" w:uiPriority="52"/>
-    <w:lsdException w:name="Mention" w:semiHidden="1" w:uiPriority="99" w:unhideWhenUsed="1"/>
-    <w:lsdException w:name="Smart Hyperlink" w:semiHidden="1" w:uiPriority="99" w:unhideWhenUsed="1"/>
-    <w:lsdException w:name="Hashtag" w:semiHidden="1" w:uiPriority="99" w:unhideWhenUsed="1"/>
-    <w:lsdException w:name="Unresolved Mention" w:semiHidden="1" w:uiPriority="99" w:unhideWhenUsed="1"/>
-    <w:lsdException w:name="Smart Link" w:semiHidden="1" w:uiPriority="99" w:unhideWhenUsed="1"/>
   </w:latentStyles>
   <w:style w:type="paragraph" w:default="1" w:styleId="Normal">
     <w:name w:val="Normal"/>
@@ -15349,12 +16232,6 @@
 </file>
 
 <file path=customXml/item1.xml><?xml version="1.0" encoding="utf-8"?>
-<p:properties xmlns:p="http://schemas.microsoft.com/office/2006/metadata/properties" xmlns:xsi="http://www.w3.org/2001/XMLSchema-instance" xmlns:pc="http://schemas.microsoft.com/office/infopath/2007/PartnerControls">
-  <documentManagement/>
-</p:properties>
-</file>
-
-<file path=customXml/item2.xml><?xml version="1.0" encoding="utf-8"?>
 <ct:contentTypeSchema xmlns:ct="http://schemas.microsoft.com/office/2006/metadata/contentType" xmlns:ma="http://schemas.microsoft.com/office/2006/metadata/properties/metaAttributes" ct:_="" ma:_="" ma:contentTypeName="Document" ma:contentTypeID="0x0101002992730100C35D4D8F952F81910E6707" ma:contentTypeVersion="12" ma:contentTypeDescription="Create a new document." ma:contentTypeScope="" ma:versionID="53679c3abf51fc6916c67df6f2350bf8">
   <xsd:schema xmlns:xsd="http://www.w3.org/2001/XMLSchema" xmlns:xs="http://www.w3.org/2001/XMLSchema" xmlns:p="http://schemas.microsoft.com/office/2006/metadata/properties" xmlns:ns3="6403392a-4868-4e05-9284-e6d47b8f09c0" xmlns:ns4="c89d7f00-8acc-46b0-9a22-1cc6af61f278" targetNamespace="http://schemas.microsoft.com/office/2006/metadata/properties" ma:root="true" ma:fieldsID="201a6043ab683604d3e7cbccba9712a0" ns3:_="" ns4:_="">
     <xsd:import namespace="6403392a-4868-4e05-9284-e6d47b8f09c0"/>
@@ -15571,11 +16448,13 @@
 </ct:contentTypeSchema>
 </file>
 
-<file path=customXml/item3.xml><?xml version="1.0" encoding="utf-8"?>
-<b:Sources xmlns:b="http://schemas.openxmlformats.org/officeDocument/2006/bibliography" xmlns="http://schemas.openxmlformats.org/officeDocument/2006/bibliography" SelectedStyle="\APASixthEditionOfficeOnline.xsl" StyleName="APA" Version="6"/>
+<file path=customXml/item2.xml><?xml version="1.0" encoding="utf-8"?>
+<p:properties xmlns:p="http://schemas.microsoft.com/office/2006/metadata/properties" xmlns:xsi="http://www.w3.org/2001/XMLSchema-instance" xmlns:pc="http://schemas.microsoft.com/office/infopath/2007/PartnerControls">
+  <documentManagement/>
+</p:properties>
 </file>
 
-<file path=customXml/item4.xml><?xml version="1.0" encoding="utf-8"?>
+<file path=customXml/item3.xml><?xml version="1.0" encoding="utf-8"?>
 <?mso-contentType ?>
 <FormTemplates xmlns="http://schemas.microsoft.com/sharepoint/v3/contenttype/forms">
   <Display>DocumentLibraryForm</Display>
@@ -15584,16 +16463,11 @@
 </FormTemplates>
 </file>
 
-<file path=customXml/itemProps1.xml><?xml version="1.0" encoding="utf-8"?>
-<ds:datastoreItem xmlns:ds="http://schemas.openxmlformats.org/officeDocument/2006/customXml" ds:itemID="{30E81A1B-138D-4E7D-BE8F-3F98BECBDE7E}">
-  <ds:schemaRefs>
-    <ds:schemaRef ds:uri="http://schemas.microsoft.com/office/2006/metadata/properties"/>
-    <ds:schemaRef ds:uri="http://schemas.microsoft.com/office/infopath/2007/PartnerControls"/>
-  </ds:schemaRefs>
-</ds:datastoreItem>
+<file path=customXml/item4.xml><?xml version="1.0" encoding="utf-8"?>
+<b:Sources xmlns:b="http://schemas.openxmlformats.org/officeDocument/2006/bibliography" xmlns="http://schemas.openxmlformats.org/officeDocument/2006/bibliography" SelectedStyle="\APASixthEditionOfficeOnline.xsl" StyleName="APA" Version="6"/>
 </file>
 
-<file path=customXml/itemProps2.xml><?xml version="1.0" encoding="utf-8"?>
+<file path=customXml/itemProps1.xml><?xml version="1.0" encoding="utf-8"?>
 <ds:datastoreItem xmlns:ds="http://schemas.openxmlformats.org/officeDocument/2006/customXml" ds:itemID="{84F33557-2C4A-4C21-9E20-B677B7BA35F5}">
   <ds:schemaRefs>
     <ds:schemaRef ds:uri="http://schemas.microsoft.com/office/2006/metadata/contentType"/>
@@ -15612,18 +16486,27 @@
 </ds:datastoreItem>
 </file>
 
+<file path=customXml/itemProps2.xml><?xml version="1.0" encoding="utf-8"?>
+<ds:datastoreItem xmlns:ds="http://schemas.openxmlformats.org/officeDocument/2006/customXml" ds:itemID="{30E81A1B-138D-4E7D-BE8F-3F98BECBDE7E}">
+  <ds:schemaRefs>
+    <ds:schemaRef ds:uri="http://schemas.microsoft.com/office/2006/metadata/properties"/>
+    <ds:schemaRef ds:uri="http://schemas.microsoft.com/office/infopath/2007/PartnerControls"/>
+  </ds:schemaRefs>
+</ds:datastoreItem>
+</file>
+
 <file path=customXml/itemProps3.xml><?xml version="1.0" encoding="utf-8"?>
-<ds:datastoreItem xmlns:ds="http://schemas.openxmlformats.org/officeDocument/2006/customXml" ds:itemID="{B710575F-01A3-4472-B038-24FCBBF2DA3D}">
+<ds:datastoreItem xmlns:ds="http://schemas.openxmlformats.org/officeDocument/2006/customXml" ds:itemID="{670EFF41-586F-4DFB-BE04-56D93BEC2C7A}">
   <ds:schemaRefs>
-    <ds:schemaRef ds:uri="http://schemas.openxmlformats.org/officeDocument/2006/bibliography"/>
+    <ds:schemaRef ds:uri="http://schemas.microsoft.com/sharepoint/v3/contenttype/forms"/>
   </ds:schemaRefs>
 </ds:datastoreItem>
 </file>
 
 <file path=customXml/itemProps4.xml><?xml version="1.0" encoding="utf-8"?>
-<ds:datastoreItem xmlns:ds="http://schemas.openxmlformats.org/officeDocument/2006/customXml" ds:itemID="{670EFF41-586F-4DFB-BE04-56D93BEC2C7A}">
+<ds:datastoreItem xmlns:ds="http://schemas.openxmlformats.org/officeDocument/2006/customXml" ds:itemID="{7F8A53FB-E029-4492-95B9-5E7DB371A1A1}">
   <ds:schemaRefs>
-    <ds:schemaRef ds:uri="http://schemas.microsoft.com/sharepoint/v3/contenttype/forms"/>
+    <ds:schemaRef ds:uri="http://schemas.openxmlformats.org/officeDocument/2006/bibliography"/>
   </ds:schemaRefs>
 </ds:datastoreItem>
 </file>
</xml_diff>